<commit_message>
aggiunta doc ex 1
</commit_message>
<xml_diff>
--- a/DOC/doc.docx
+++ b/DOC/doc.docx
@@ -4,444 +4,368 @@
   <w:body>
     <w:p>
       <w:r>
-        <w:t xml:space="preserve">Esercizio 2: </w:t>
-      </w:r>
-      <w:r>
-        <w:t xml:space="preserve">Classe </w:t>
-      </w:r>
-      <w:proofErr w:type="spellStart"/>
-      <w:r>
-        <w:t>Statistics</w:t>
-      </w:r>
-      <w:proofErr w:type="spellEnd"/>
-    </w:p>
-    <w:p>
-      <w:pPr>
-        <w:jc w:val="both"/>
-      </w:pPr>
-      <w:r>
-        <w:t xml:space="preserve">La classe elabora statistiche su un dataset di </w:t>
-      </w:r>
-      <w:proofErr w:type="spellStart"/>
-      <w:r>
-        <w:t>key-value</w:t>
-      </w:r>
-      <w:proofErr w:type="spellEnd"/>
-      <w:r>
-        <w:t xml:space="preserve"> usando un </w:t>
-      </w:r>
-      <w:proofErr w:type="spellStart"/>
-      <w:r>
-        <w:t>NewAVLTreeMap</w:t>
-      </w:r>
-      <w:proofErr w:type="spellEnd"/>
-      <w:r>
-        <w:t xml:space="preserve"> i cui nodi contengono gli elementi </w:t>
-      </w:r>
-      <w:proofErr w:type="spellStart"/>
-      <w:r>
-        <w:t>key</w:t>
-      </w:r>
-      <w:proofErr w:type="spellEnd"/>
-      <w:r>
-        <w:t xml:space="preserve">, frequency e </w:t>
-      </w:r>
-      <w:proofErr w:type="spellStart"/>
-      <w:r>
-        <w:t>total</w:t>
-      </w:r>
-      <w:proofErr w:type="spellEnd"/>
-      <w:r>
-        <w:t xml:space="preserve"> che rappresentano rispettivamente la chiave dell’elemento, la frequenza con la quale si presenta nel dataset e la somma dei valori per ogni elemento contenuto.</w:t>
-      </w:r>
-    </w:p>
-    <w:p>
-      <w:pPr>
-        <w:jc w:val="both"/>
-      </w:pPr>
-      <w:r>
-        <w:t xml:space="preserve">Inoltre, la classe presenta gli attributi </w:t>
-      </w:r>
-      <w:proofErr w:type="spellStart"/>
-      <w:r>
-        <w:t>occur</w:t>
-      </w:r>
-      <w:proofErr w:type="spellEnd"/>
-      <w:r>
-        <w:t xml:space="preserve"> e </w:t>
-      </w:r>
-      <w:proofErr w:type="spellStart"/>
-      <w:r>
-        <w:t>total</w:t>
-      </w:r>
-      <w:proofErr w:type="spellEnd"/>
-      <w:r>
-        <w:t xml:space="preserve"> </w:t>
-      </w:r>
-      <w:r>
-        <w:t xml:space="preserve">che permetto di memorizzare il numero di occorrenze e la somma dei valori degli elementi nell’AVL permettendo così di velocizzare le operazioni di </w:t>
-      </w:r>
-      <w:proofErr w:type="spellStart"/>
-      <w:proofErr w:type="gramStart"/>
-      <w:r>
-        <w:t>occurrences</w:t>
-      </w:r>
-      <w:proofErr w:type="spellEnd"/>
-      <w:r>
-        <w:t>(</w:t>
-      </w:r>
-      <w:proofErr w:type="gramEnd"/>
-      <w:r>
-        <w:t>) e average().</w:t>
-      </w:r>
-    </w:p>
-    <w:p>
-      <w:pPr>
-        <w:jc w:val="both"/>
-      </w:pPr>
-      <w:r>
-        <w:t>La complessità del costrutto è O(</w:t>
-      </w:r>
-      <w:proofErr w:type="spellStart"/>
-      <w:r>
-        <w:t>nlogk</w:t>
-      </w:r>
-      <w:proofErr w:type="spellEnd"/>
-      <w:r>
-        <w:t>) dove n rappresenta il numero di righe nel dataset mentre k il numero di chiavi.</w:t>
-      </w:r>
-    </w:p>
-    <w:p>
-      <w:pPr>
-        <w:jc w:val="both"/>
-      </w:pPr>
-      <w:r>
-        <w:t>Metodi della classe:</w:t>
-      </w:r>
-    </w:p>
-    <w:p>
-      <w:pPr>
-        <w:pStyle w:val="Paragrafoelenco"/>
-        <w:numPr>
-          <w:ilvl w:val="0"/>
-          <w:numId w:val="1"/>
-        </w:numPr>
-        <w:jc w:val="both"/>
-      </w:pPr>
-      <w:proofErr w:type="spellStart"/>
-      <w:r>
-        <w:t>add</w:t>
-      </w:r>
-      <w:proofErr w:type="spellEnd"/>
-      <w:r>
-        <w:t>(</w:t>
-      </w:r>
-      <w:proofErr w:type="spellStart"/>
-      <w:proofErr w:type="gramStart"/>
-      <w:r>
-        <w:t>k,v</w:t>
-      </w:r>
-      <w:proofErr w:type="spellEnd"/>
-      <w:proofErr w:type="gramEnd"/>
-      <w:r>
-        <w:t>): aggiunge la coppia (</w:t>
-      </w:r>
-      <w:proofErr w:type="spellStart"/>
-      <w:r>
-        <w:t>k,v</w:t>
-      </w:r>
-      <w:proofErr w:type="spellEnd"/>
-      <w:r>
-        <w:t xml:space="preserve">) nella mappa. Se la chiave k è già presente all’interno della mappa si aggiornano i campi frequency e </w:t>
-      </w:r>
-      <w:proofErr w:type="spellStart"/>
-      <w:r>
-        <w:t>total</w:t>
-      </w:r>
-      <w:proofErr w:type="spellEnd"/>
-      <w:r>
-        <w:t xml:space="preserve"> associati a quel nodo. La complessità è O(</w:t>
-      </w:r>
-      <w:proofErr w:type="spellStart"/>
-      <w:r>
-        <w:t>logk</w:t>
-      </w:r>
-      <w:proofErr w:type="spellEnd"/>
-      <w:r>
-        <w:t>) dove k è il numero di chiavi all’interno del dataset;</w:t>
-      </w:r>
-    </w:p>
-    <w:p>
-      <w:pPr>
-        <w:pStyle w:val="Paragrafoelenco"/>
-        <w:numPr>
-          <w:ilvl w:val="0"/>
-          <w:numId w:val="1"/>
-        </w:numPr>
-        <w:jc w:val="both"/>
-      </w:pPr>
-      <w:proofErr w:type="spellStart"/>
-      <w:proofErr w:type="gramStart"/>
-      <w:r>
-        <w:t>len</w:t>
-      </w:r>
-      <w:proofErr w:type="spellEnd"/>
-      <w:r>
-        <w:t>(</w:t>
-      </w:r>
-      <w:proofErr w:type="gramEnd"/>
-      <w:r>
-        <w:t xml:space="preserve">): restituisce il numero di elementi della mappa. Complessità </w:t>
-      </w:r>
-      <w:proofErr w:type="gramStart"/>
-      <w:r>
-        <w:t>O(</w:t>
-      </w:r>
-      <w:proofErr w:type="gramEnd"/>
-      <w:r>
-        <w:t>1);</w:t>
-      </w:r>
-    </w:p>
-    <w:p>
-      <w:pPr>
-        <w:pStyle w:val="Paragrafoelenco"/>
-        <w:numPr>
-          <w:ilvl w:val="0"/>
-          <w:numId w:val="1"/>
-        </w:numPr>
-        <w:jc w:val="both"/>
-      </w:pPr>
-      <w:proofErr w:type="spellStart"/>
-      <w:proofErr w:type="gramStart"/>
-      <w:r>
-        <w:t>occurrences</w:t>
-      </w:r>
-      <w:proofErr w:type="spellEnd"/>
-      <w:r>
-        <w:t>(</w:t>
-      </w:r>
-      <w:proofErr w:type="gramEnd"/>
-      <w:r>
-        <w:t xml:space="preserve">): restituisce il numero di occorrenze degli elementi della mappa. Complessità </w:t>
-      </w:r>
-      <w:proofErr w:type="gramStart"/>
-      <w:r>
-        <w:t>O(</w:t>
-      </w:r>
-      <w:proofErr w:type="gramEnd"/>
-      <w:r>
-        <w:t>1);</w:t>
-      </w:r>
-    </w:p>
-    <w:p>
-      <w:pPr>
-        <w:pStyle w:val="Paragrafoelenco"/>
-        <w:numPr>
-          <w:ilvl w:val="0"/>
-          <w:numId w:val="1"/>
-        </w:numPr>
-        <w:jc w:val="both"/>
-      </w:pPr>
-      <w:proofErr w:type="gramStart"/>
-      <w:r>
-        <w:t>average(</w:t>
-      </w:r>
-      <w:proofErr w:type="gramEnd"/>
-      <w:r>
-        <w:t xml:space="preserve">): restituisce il valore medio degli elementi inseriti nella mappa. Complessità </w:t>
-      </w:r>
-      <w:proofErr w:type="gramStart"/>
-      <w:r>
-        <w:t>O(</w:t>
-      </w:r>
-      <w:proofErr w:type="gramEnd"/>
-      <w:r>
-        <w:t>1);</w:t>
-      </w:r>
-    </w:p>
-    <w:p>
-      <w:pPr>
-        <w:pStyle w:val="Paragrafoelenco"/>
-        <w:numPr>
-          <w:ilvl w:val="0"/>
-          <w:numId w:val="1"/>
-        </w:numPr>
-        <w:jc w:val="both"/>
-      </w:pPr>
-      <w:r>
-        <w:t>percentile(j): calcola il j-esimo percentile, per j = 0, …, 99 delle frequenze delle chiavi definito come la chiave k tale che il j% delle occorrenze nel dataset abbia la chiave minore o uguale a k. Complessità O(k) dove k è il numero di chiavi all’interno del dataset;</w:t>
-      </w:r>
-    </w:p>
-    <w:p>
-      <w:pPr>
-        <w:pStyle w:val="Paragrafoelenco"/>
-        <w:numPr>
-          <w:ilvl w:val="0"/>
-          <w:numId w:val="1"/>
-        </w:numPr>
-        <w:jc w:val="both"/>
-      </w:pPr>
-      <w:proofErr w:type="spellStart"/>
-      <w:proofErr w:type="gramStart"/>
-      <w:r>
-        <w:t>median</w:t>
-      </w:r>
-      <w:proofErr w:type="spellEnd"/>
-      <w:r>
-        <w:t>(</w:t>
-      </w:r>
-      <w:proofErr w:type="gramEnd"/>
-      <w:r>
-        <w:t>): richiamando il metodo percentile, restituisce il j = 50 percentile con complessità O(k);</w:t>
-      </w:r>
-    </w:p>
-    <w:p>
-      <w:pPr>
-        <w:pStyle w:val="Paragrafoelenco"/>
-        <w:numPr>
-          <w:ilvl w:val="0"/>
-          <w:numId w:val="1"/>
-        </w:numPr>
-        <w:jc w:val="both"/>
-      </w:pPr>
-      <w:proofErr w:type="spellStart"/>
-      <w:r>
-        <w:t>most_</w:t>
-      </w:r>
-      <w:proofErr w:type="gramStart"/>
-      <w:r>
-        <w:t>frequences</w:t>
-      </w:r>
-      <w:proofErr w:type="spellEnd"/>
-      <w:r>
-        <w:t>(</w:t>
-      </w:r>
-      <w:proofErr w:type="gramEnd"/>
-      <w:r>
-        <w:t xml:space="preserve">): restituisce una lista contenente le j chiavi più frequenti. Per l’implementazione di questo metodo è stata utilizzata </w:t>
-      </w:r>
-      <w:proofErr w:type="spellStart"/>
-      <w:r>
-        <w:t>unaHeapPriorityQueue</w:t>
-      </w:r>
-      <w:proofErr w:type="spellEnd"/>
-      <w:r>
-        <w:t xml:space="preserve"> in quanto consente l’inserimento e la cancellazione in O(</w:t>
-      </w:r>
-      <w:proofErr w:type="spellStart"/>
-      <w:r>
-        <w:t>logj</w:t>
-      </w:r>
-      <w:proofErr w:type="spellEnd"/>
-      <w:r>
-        <w:t>) con j numero di elementi nell’heap. Complessità O(</w:t>
-      </w:r>
-      <w:proofErr w:type="spellStart"/>
-      <w:r>
-        <w:t>klogj</w:t>
-      </w:r>
-      <w:proofErr w:type="spellEnd"/>
-      <w:r>
-        <w:t>).</w:t>
-      </w:r>
-    </w:p>
-    <w:p>
-      <w:pPr>
-        <w:jc w:val="both"/>
-      </w:pPr>
-    </w:p>
-    <w:p>
-      <w:pPr>
-        <w:jc w:val="both"/>
-      </w:pPr>
-      <w:r>
-        <w:t xml:space="preserve">Esercizio 3: </w:t>
-      </w:r>
-      <w:proofErr w:type="spellStart"/>
-      <w:r>
-        <w:t>find_</w:t>
-      </w:r>
-      <w:proofErr w:type="gramStart"/>
-      <w:r>
-        <w:t>repetition</w:t>
-      </w:r>
-      <w:proofErr w:type="spellEnd"/>
-      <w:r>
-        <w:t>(</w:t>
-      </w:r>
-      <w:proofErr w:type="gramEnd"/>
-      <w:r>
-        <w:t>)</w:t>
-      </w:r>
-    </w:p>
-    <w:p>
-      <w:pPr>
-        <w:jc w:val="both"/>
-      </w:pPr>
-      <w:r>
-        <w:t xml:space="preserve">Funzione utilizzata per individuare file duplicati (file con nomi diversi ma con medesimi contenuti) all’interno di una cartella. Il suo funzionamento è basato sull’utilizzo di un dizionario e della funzione </w:t>
-      </w:r>
-      <w:proofErr w:type="spellStart"/>
-      <w:proofErr w:type="gramStart"/>
-      <w:r>
-        <w:t>hash</w:t>
-      </w:r>
-      <w:proofErr w:type="spellEnd"/>
-      <w:r>
-        <w:t>(</w:t>
-      </w:r>
-      <w:proofErr w:type="gramEnd"/>
-      <w:r>
-        <w:t xml:space="preserve">) </w:t>
-      </w:r>
-      <w:proofErr w:type="spellStart"/>
-      <w:r>
-        <w:t>built</w:t>
-      </w:r>
-      <w:proofErr w:type="spellEnd"/>
-      <w:r>
-        <w:t xml:space="preserve">-in di </w:t>
-      </w:r>
-      <w:proofErr w:type="spellStart"/>
-      <w:r>
-        <w:t>python</w:t>
-      </w:r>
-      <w:proofErr w:type="spellEnd"/>
-      <w:r>
-        <w:t xml:space="preserve">. </w:t>
-      </w:r>
-      <w:r>
-        <w:t>Per ogni file, viene calcolato l’</w:t>
-      </w:r>
-      <w:proofErr w:type="spellStart"/>
-      <w:r>
-        <w:t>hash</w:t>
-      </w:r>
-      <w:proofErr w:type="spellEnd"/>
-      <w:r>
-        <w:t xml:space="preserve"> del contenuto utilizzato come chiave in una struttura associativa chiave-valore</w:t>
-      </w:r>
-      <w:r>
-        <w:t xml:space="preserve"> della forma (</w:t>
-      </w:r>
-      <w:proofErr w:type="spellStart"/>
-      <w:r>
-        <w:t>hash</w:t>
-      </w:r>
-      <w:proofErr w:type="spellEnd"/>
-      <w:r>
-        <w:t xml:space="preserve"> calcolato, lista dei file collidenti). Se i file hanno stesso contenuto il loro </w:t>
-      </w:r>
-      <w:proofErr w:type="spellStart"/>
-      <w:r>
-        <w:t>hash</w:t>
-      </w:r>
-      <w:proofErr w:type="spellEnd"/>
-      <w:r>
-        <w:t xml:space="preserve"> sarà lo stesso causando una collisione che comporterà un’aggiunta alla lista dei file collidenti con quel contenuto.</w:t>
+        <w:t xml:space="preserve">Esercizio 1: La classe NewAVLTreeMap, da specifiche, deve fornire la stessa interfaccia di AVLTreeMap e memorizzare nei nodi i fattori di bilanciamento invece che le altezze dei sottoalberi. Per ottenere ciò, si è ridefinita la classe innestata _Node(TreeMap._Node) per includere l’attributo _balance_factor e la classe NewAVLTreeMap </w:t>
       </w:r>
       <w:bookmarkStart w:id="0" w:name="_GoBack"/>
       <w:bookmarkEnd w:id="0"/>
+      <w:r>
+        <w:t>estende TreeMap, ereditandone l’interfaccia pubblica.</w:t>
+      </w:r>
+    </w:p>
+    <w:p>
+      <w:r>
+        <w:t xml:space="preserve">Metodi della classe: </w:t>
+      </w:r>
+    </w:p>
+    <w:p>
+      <w:pPr>
+        <w:pStyle w:val="ListParagraph"/>
+        <w:numPr>
+          <w:ilvl w:val="0"/>
+          <w:numId w:val="2"/>
+        </w:numPr>
+      </w:pPr>
+      <w:r>
+        <w:t>_isbalanced(self, p)</w:t>
+      </w:r>
+      <w:r>
+        <w:t xml:space="preserve"> -&gt; bool</w:t>
+      </w:r>
+      <w:r>
+        <w:t>: valuta</w:t>
+      </w:r>
+      <w:r>
+        <w:t xml:space="preserve"> se</w:t>
+      </w:r>
+      <w:r>
+        <w:t xml:space="preserve"> un nodo</w:t>
+      </w:r>
+      <w:r>
+        <w:t xml:space="preserve"> contenuto in una position è bilanciato. Il bilanciamento è definito come la differenza tra l’altezza del sottoalbero sinistro e l’albero destro, motivo per cui questo metodo valuta se il fattore di bilanciamento della posizione è nell’intervallo [-1,1]. Complessità computazionale O(1).</w:t>
+      </w:r>
+    </w:p>
+    <w:p>
+      <w:pPr>
+        <w:pStyle w:val="ListParagraph"/>
+        <w:numPr>
+          <w:ilvl w:val="0"/>
+          <w:numId w:val="2"/>
+        </w:numPr>
+      </w:pPr>
+      <w:r>
+        <w:t>def _tall_child(self, p, favorleft=False) -&gt; (Position, bool): cerca il nodo figlio più al</w:t>
+      </w:r>
+      <w:r>
+        <w:t>to della position p e lo restituisce. In più, restituisce un parametro booleano ad indicare se il nodo è figlio sinistro o destro. Complessità computazionale O(1).</w:t>
+      </w:r>
+    </w:p>
+    <w:p>
+      <w:pPr>
+        <w:pStyle w:val="ListParagraph"/>
+        <w:numPr>
+          <w:ilvl w:val="0"/>
+          <w:numId w:val="2"/>
+        </w:numPr>
+      </w:pPr>
+      <w:r>
+        <w:t>def _tall_grandchild(self, p) -&gt; (Position, int): cerca il nodo nipote più al</w:t>
+      </w:r>
+      <w:r>
+        <w:t>to a partire dalla position p e lo restituisce. In più, restituisce un intero indicante il tipo di rotazione che viene effettuata nella restructure in base alla configurazione iniziale dei nodi che determina la condizione di sbilanciamento, ossia RR -&gt; singola rotazione a sinistra -&gt; tipo 0, LL</w:t>
+      </w:r>
+      <w:r>
+        <w:t>-&gt; singola rotazione a destra</w:t>
+      </w:r>
+      <w:r>
+        <w:t xml:space="preserve"> -&gt; tipo 1, RL e LR -&gt; doppia rotazione -&gt; tipo 2. Complessità computazionale O(1).</w:t>
+      </w:r>
+    </w:p>
+    <w:p>
+      <w:pPr>
+        <w:pStyle w:val="ListParagraph"/>
+        <w:numPr>
+          <w:ilvl w:val="0"/>
+          <w:numId w:val="2"/>
+        </w:numPr>
+      </w:pPr>
+      <w:r>
+        <w:t>def _rebalance(self, p, insert): effettua il ribila</w:t>
+      </w:r>
+      <w:r>
+        <w:t>nciamento dell’albero radicato nella position p nei casi di insert e delete, indicati dal parametro booleano di ingresso insert. Il ribilanciamento opera valutando e ricomputando propriamente il fattore di bilanciamento del padre della position p in ingresso, cioè a dire aggiornare di 1 il fattore di bilanciamento del padre in base all’operazione che ha scatenato la chiamata alla rebalance e alla relazione padre-figlio tra i nodi coinvolti. Se il nodo non è bilanciato, il metodo effettua la restructure e rivaluta i fattori di bilanciamento risalendo verso l’alto, controllando le condizioni di uscita. Complessità computazionale O(logn), con n numero di nodi dell’albero.</w:t>
+      </w:r>
+    </w:p>
+    <w:p>
+      <w:pPr>
+        <w:pStyle w:val="ListParagraph"/>
+        <w:numPr>
+          <w:ilvl w:val="0"/>
+          <w:numId w:val="2"/>
+        </w:numPr>
+      </w:pPr>
+      <w:r>
+        <w:t xml:space="preserve">_rebalance_insert(self, p): </w:t>
+      </w:r>
+      <w:bookmarkStart w:id="1" w:name="_Hlk530755339"/>
+      <w:r>
+        <w:t xml:space="preserve">hook method che richiama la rebalance passando come </w:t>
+      </w:r>
+      <w:r>
+        <w:t>parametro insert=True</w:t>
+      </w:r>
+      <w:bookmarkEnd w:id="1"/>
+      <w:r>
+        <w:t>. Complessità computazionale O(logn), con n numero di nodi dell’albero siccome il metodo include operazioni a tempo costante e una chiamata alla _rebalance().</w:t>
+      </w:r>
+    </w:p>
+    <w:p>
+      <w:pPr>
+        <w:pStyle w:val="ListParagraph"/>
+        <w:numPr>
+          <w:ilvl w:val="0"/>
+          <w:numId w:val="2"/>
+        </w:numPr>
+      </w:pPr>
+      <w:r>
+        <w:t>_rebalance_delete(self, p):</w:t>
+      </w:r>
+      <w:r>
+        <w:t xml:space="preserve"> </w:t>
+      </w:r>
+      <w:r>
+        <w:t>hook method che richiama la rebalance passando come parametro insert=True</w:t>
+      </w:r>
+      <w:r>
+        <w:t xml:space="preserve">. Per mantenere la coerenza con le operazioni inerenti la rebalance comune tra insert e delete, alcuni controlli devono essere effettuati sulla position in input alla </w:t>
+      </w:r>
+      <w:r>
+        <w:t>_rebalance_delete(self, p)</w:t>
+      </w:r>
+      <w:r>
+        <w:t xml:space="preserve"> per aggiornare correttamente i fattori di bilanciamento. Complessità computazionale O(logn), con n numero di nodi dell’albero siccome il metodo include operazioni a tempo costante e una chiamata alla _rebalance()</w:t>
+      </w:r>
+    </w:p>
+    <w:p>
+      <w:pPr>
+        <w:pStyle w:val="ListParagraph"/>
+        <w:numPr>
+          <w:ilvl w:val="0"/>
+          <w:numId w:val="2"/>
+        </w:numPr>
+      </w:pPr>
+      <w:r>
+        <w:t>_update_balance_factor_delete(self, p): metodo di ut</w:t>
+      </w:r>
+      <w:r>
+        <w:t>ility per l’aggiornamento dei fattori di bilanciamento della position p di ingresso utilizzato dalla _rebalance_delete(). Complessità computazionale O(1).</w:t>
+      </w:r>
+    </w:p>
+    <w:p>
+      <w:pPr>
+        <w:pStyle w:val="ListParagraph"/>
+        <w:numPr>
+          <w:ilvl w:val="0"/>
+          <w:numId w:val="2"/>
+        </w:numPr>
+      </w:pPr>
+      <w:r>
+        <w:t>_recompute_balance_factor(self, p, bf_grandchild, rotation_type): aggiorna i fattori di bilanciame</w:t>
+      </w:r>
+      <w:r>
+        <w:t>nto dei nodi coinvolti nella ristrutturazione intorno al nodo p tenendo conto del tipo di rotazione. Per fare ciò, si utilizzano il parametro bf_grandchild e rotation_type, che indicano, rispettivamente, il valore del fattore di bilanciamento del tall_grandchild prima della ristrutturazione e il tipo di rotazione secondo la semantica adottata. Complessità computazionale O(1).</w:t>
+      </w:r>
+    </w:p>
+    <w:p>
+      <w:pPr>
+        <w:pStyle w:val="ListParagraph"/>
+        <w:numPr>
+          <w:ilvl w:val="0"/>
+          <w:numId w:val="2"/>
+        </w:numPr>
+      </w:pPr>
+      <w:r>
+        <w:t>_change_balance_factor(self, p, v): metodo di utility per aggiorna</w:t>
+      </w:r>
+      <w:r>
+        <w:t>re il fattore di bilanciamento di p al valore v. Complessità computazionale O(1).</w:t>
+      </w:r>
+    </w:p>
+    <w:p>
+      <w:pPr>
+        <w:pStyle w:val="ListParagraph"/>
+        <w:numPr>
+          <w:ilvl w:val="0"/>
+          <w:numId w:val="2"/>
+        </w:numPr>
+      </w:pPr>
+      <w:r>
+        <w:t>_retrieve_balance_factor(self, p): metodo di uti</w:t>
+      </w:r>
+      <w:r>
+        <w:t>lity per accedere al campo protected _balance_factor del nodo. Complessità computazionale O(1).</w:t>
+      </w:r>
+    </w:p>
+    <w:p>
+      <w:r>
+        <w:lastRenderedPageBreak/>
+        <w:t xml:space="preserve">Esercizio 2: </w:t>
+      </w:r>
+      <w:r>
+        <w:t>Classe Statistics</w:t>
+      </w:r>
+    </w:p>
+    <w:p>
+      <w:pPr>
+        <w:jc w:val="both"/>
+      </w:pPr>
+      <w:r>
+        <w:t>La classe elabora statistiche su un dataset di key-value usando un NewAVLTreeMap i cui nodi contengono gli elementi key, frequency e total che rappresentano rispettivamente la chiave dell’elemento, la frequenza con la quale si presenta nel dataset e la somma dei valori per ogni elemento contenuto.</w:t>
+      </w:r>
+    </w:p>
+    <w:p>
+      <w:pPr>
+        <w:jc w:val="both"/>
+      </w:pPr>
+      <w:r>
+        <w:t xml:space="preserve">Inoltre, la classe presenta gli attributi occur e total </w:t>
+      </w:r>
+      <w:r>
+        <w:t>che permetto di memorizzare il numero di occorrenze e la somma dei valori degli elementi nell’AVL permettendo così di velocizzare le operazioni di occurrences() e average().</w:t>
+      </w:r>
+    </w:p>
+    <w:p>
+      <w:pPr>
+        <w:jc w:val="both"/>
+      </w:pPr>
+      <w:r>
+        <w:t>La complessità del costrutto è O(nlogk) dove n rappresenta il numero di righe nel dataset mentre k il numero di chiavi.</w:t>
+      </w:r>
+    </w:p>
+    <w:p>
+      <w:pPr>
+        <w:jc w:val="both"/>
+      </w:pPr>
+      <w:r>
+        <w:t>Metodi della classe:</w:t>
+      </w:r>
+    </w:p>
+    <w:p>
+      <w:pPr>
+        <w:pStyle w:val="ListParagraph"/>
+        <w:numPr>
+          <w:ilvl w:val="0"/>
+          <w:numId w:val="1"/>
+        </w:numPr>
+        <w:jc w:val="both"/>
+      </w:pPr>
+      <w:r>
+        <w:t>add(k,v): aggiunge la coppia (k,v) nella mappa. Se la chiave k è già presente all’interno della mappa si aggiornano i campi frequency e total associati a quel nodo. La complessità è O(logk) dove k è il numero di chiavi all’interno del dataset;</w:t>
+      </w:r>
+    </w:p>
+    <w:p>
+      <w:pPr>
+        <w:pStyle w:val="ListParagraph"/>
+        <w:numPr>
+          <w:ilvl w:val="0"/>
+          <w:numId w:val="1"/>
+        </w:numPr>
+        <w:jc w:val="both"/>
+      </w:pPr>
+      <w:r>
+        <w:t>len(): restituisce il numero di elementi della mappa. Complessità O(1);</w:t>
+      </w:r>
+    </w:p>
+    <w:p>
+      <w:pPr>
+        <w:pStyle w:val="ListParagraph"/>
+        <w:numPr>
+          <w:ilvl w:val="0"/>
+          <w:numId w:val="1"/>
+        </w:numPr>
+        <w:jc w:val="both"/>
+      </w:pPr>
+      <w:r>
+        <w:t>occurrences(): restituisce il numero di occorrenze degli elementi della mappa. Complessità O(1);</w:t>
+      </w:r>
+    </w:p>
+    <w:p>
+      <w:pPr>
+        <w:pStyle w:val="ListParagraph"/>
+        <w:numPr>
+          <w:ilvl w:val="0"/>
+          <w:numId w:val="1"/>
+        </w:numPr>
+        <w:jc w:val="both"/>
+      </w:pPr>
+      <w:r>
+        <w:t>average(): restituisce il valore medio degli elementi inseriti nella mappa. Complessità O(1);</w:t>
+      </w:r>
+    </w:p>
+    <w:p>
+      <w:pPr>
+        <w:pStyle w:val="ListParagraph"/>
+        <w:numPr>
+          <w:ilvl w:val="0"/>
+          <w:numId w:val="1"/>
+        </w:numPr>
+        <w:jc w:val="both"/>
+      </w:pPr>
+      <w:r>
+        <w:t>percentile(j): calcola il j-esimo percentile, per j = 0, …, 99 delle frequenze delle chiavi definito come la chiave k tale che il j% delle occorrenze nel dataset abbia la chiave minore o uguale a k. Complessità O(k) dove k è il numero di chiavi all’interno del dataset;</w:t>
+      </w:r>
+    </w:p>
+    <w:p>
+      <w:pPr>
+        <w:pStyle w:val="ListParagraph"/>
+        <w:numPr>
+          <w:ilvl w:val="0"/>
+          <w:numId w:val="1"/>
+        </w:numPr>
+        <w:jc w:val="both"/>
+      </w:pPr>
+      <w:r>
+        <w:t>median(): richiamando il metodo percentile, restituisce il j = 50 percentile con complessità O(k);</w:t>
+      </w:r>
+    </w:p>
+    <w:p>
+      <w:pPr>
+        <w:pStyle w:val="ListParagraph"/>
+        <w:numPr>
+          <w:ilvl w:val="0"/>
+          <w:numId w:val="1"/>
+        </w:numPr>
+        <w:jc w:val="both"/>
+      </w:pPr>
+      <w:r>
+        <w:t>most_frequences(): restituisce una lista contenente le j chiavi più frequenti. Per l’implementazione di questo metodo è stata utilizzata unaHeapPriorityQueue in quanto consente l’inserimento e la cancellazione in O(logj) con j numero di elementi nell’heap. Complessità O(klogj).</w:t>
+      </w:r>
+    </w:p>
+    <w:p>
+      <w:pPr>
+        <w:jc w:val="both"/>
+      </w:pPr>
+    </w:p>
+    <w:p>
+      <w:pPr>
+        <w:jc w:val="both"/>
+      </w:pPr>
+      <w:r>
+        <w:t>Esercizio 3: find_repetition()</w:t>
+      </w:r>
+    </w:p>
+    <w:p>
+      <w:pPr>
+        <w:jc w:val="both"/>
+      </w:pPr>
+      <w:r>
+        <w:t xml:space="preserve">Funzione utilizzata per individuare file duplicati (file con nomi diversi ma con medesimi contenuti) all’interno di una cartella. Il suo funzionamento è basato sull’utilizzo di un dizionario e della funzione hash() built-in di python. </w:t>
+      </w:r>
+      <w:r>
+        <w:t>Per ogni file, viene calcolato l’hash del contenuto utilizzato come chiave in una struttura associativa chiave-valore</w:t>
+      </w:r>
+      <w:r>
+        <w:t xml:space="preserve"> della forma (hash calcolato, lista dei file collidenti). Se i file hanno stesso contenuto il loro hash sarà lo stesso causando una collisione che comporterà un’aggiunta alla lista dei file collidenti con quel contenuto.</w:t>
+      </w:r>
     </w:p>
     <w:p>
       <w:pPr>
@@ -464,6 +388,119 @@
 <file path=word/numbering.xml><?xml version="1.0" encoding="utf-8"?>
 <w:numbering xmlns:wpc="http://schemas.microsoft.com/office/word/2010/wordprocessingCanvas" xmlns:cx="http://schemas.microsoft.com/office/drawing/2014/chartex" xmlns:cx1="http://schemas.microsoft.com/office/drawing/2015/9/8/chartex" xmlns:cx2="http://schemas.microsoft.com/office/drawing/2015/10/21/chartex" xmlns:cx3="http://schemas.microsoft.com/office/drawing/2016/5/9/chartex" xmlns:cx4="http://schemas.microsoft.com/office/drawing/2016/5/10/chartex" xmlns:cx5="http://schemas.microsoft.com/office/drawing/2016/5/11/chartex" xmlns:cx6="http://schemas.microsoft.com/office/drawing/2016/5/12/chartex" xmlns:cx7="http://schemas.microsoft.com/office/drawing/2016/5/13/chartex" xmlns:cx8="http://schemas.microsoft.com/office/drawing/2016/5/14/chartex" xmlns:mc="http://schemas.openxmlformats.org/markup-compatibility/2006" xmlns:aink="http://schemas.microsoft.com/office/drawing/2016/ink" xmlns:am3d="http://schemas.microsoft.com/office/drawing/2017/model3d" xmlns:o="urn:schemas-microsoft-com:office:office" xmlns:r="http://schemas.openxmlformats.org/officeDocument/2006/relationships" xmlns:m="http://schemas.openxmlformats.org/officeDocument/2006/math" xmlns:v="urn:schemas-microsoft-com:vml" xmlns:wp14="http://schemas.microsoft.com/office/word/2010/wordprocessingDrawing" xmlns:wp="http://schemas.openxmlformats.org/drawingml/2006/wordprocessingDrawing" xmlns:w10="urn:schemas-microsoft-com:office:word" xmlns:w="http://schemas.openxmlformats.org/wordprocessingml/2006/main" xmlns:w14="http://schemas.microsoft.com/office/word/2010/wordml" xmlns:w15="http://schemas.microsoft.com/office/word/2012/wordml" xmlns:w16cid="http://schemas.microsoft.com/office/word/2016/wordml/cid" xmlns:w16se="http://schemas.microsoft.com/office/word/2015/wordml/symex" xmlns:wpg="http://schemas.microsoft.com/office/word/2010/wordprocessingGroup" xmlns:wpi="http://schemas.microsoft.com/office/word/2010/wordprocessingInk" xmlns:wne="http://schemas.microsoft.com/office/word/2006/wordml" xmlns:wps="http://schemas.microsoft.com/office/word/2010/wordprocessingShape" mc:Ignorable="w14 w15 w16se w16cid wp14">
   <w:abstractNum w:abstractNumId="0" w15:restartNumberingAfterBreak="0">
+    <w:nsid w:val="310D6D7F"/>
+    <w:multiLevelType w:val="hybridMultilevel"/>
+    <w:tmpl w:val="AD86677C"/>
+    <w:lvl w:ilvl="0" w:tplc="08090001">
+      <w:start w:val="1"/>
+      <w:numFmt w:val="bullet"/>
+      <w:lvlText w:val=""/>
+      <w:lvlJc w:val="left"/>
+      <w:pPr>
+        <w:ind w:left="720" w:hanging="360"/>
+      </w:pPr>
+      <w:rPr>
+        <w:rFonts w:ascii="Symbol" w:hAnsi="Symbol" w:hint="default"/>
+      </w:rPr>
+    </w:lvl>
+    <w:lvl w:ilvl="1" w:tplc="08090003" w:tentative="1">
+      <w:start w:val="1"/>
+      <w:numFmt w:val="bullet"/>
+      <w:lvlText w:val="o"/>
+      <w:lvlJc w:val="left"/>
+      <w:pPr>
+        <w:ind w:left="1440" w:hanging="360"/>
+      </w:pPr>
+      <w:rPr>
+        <w:rFonts w:ascii="Courier New" w:hAnsi="Courier New" w:cs="Courier New" w:hint="default"/>
+      </w:rPr>
+    </w:lvl>
+    <w:lvl w:ilvl="2" w:tplc="08090005" w:tentative="1">
+      <w:start w:val="1"/>
+      <w:numFmt w:val="bullet"/>
+      <w:lvlText w:val=""/>
+      <w:lvlJc w:val="left"/>
+      <w:pPr>
+        <w:ind w:left="2160" w:hanging="360"/>
+      </w:pPr>
+      <w:rPr>
+        <w:rFonts w:ascii="Wingdings" w:hAnsi="Wingdings" w:hint="default"/>
+      </w:rPr>
+    </w:lvl>
+    <w:lvl w:ilvl="3" w:tplc="08090001" w:tentative="1">
+      <w:start w:val="1"/>
+      <w:numFmt w:val="bullet"/>
+      <w:lvlText w:val=""/>
+      <w:lvlJc w:val="left"/>
+      <w:pPr>
+        <w:ind w:left="2880" w:hanging="360"/>
+      </w:pPr>
+      <w:rPr>
+        <w:rFonts w:ascii="Symbol" w:hAnsi="Symbol" w:hint="default"/>
+      </w:rPr>
+    </w:lvl>
+    <w:lvl w:ilvl="4" w:tplc="08090003" w:tentative="1">
+      <w:start w:val="1"/>
+      <w:numFmt w:val="bullet"/>
+      <w:lvlText w:val="o"/>
+      <w:lvlJc w:val="left"/>
+      <w:pPr>
+        <w:ind w:left="3600" w:hanging="360"/>
+      </w:pPr>
+      <w:rPr>
+        <w:rFonts w:ascii="Courier New" w:hAnsi="Courier New" w:cs="Courier New" w:hint="default"/>
+      </w:rPr>
+    </w:lvl>
+    <w:lvl w:ilvl="5" w:tplc="08090005" w:tentative="1">
+      <w:start w:val="1"/>
+      <w:numFmt w:val="bullet"/>
+      <w:lvlText w:val=""/>
+      <w:lvlJc w:val="left"/>
+      <w:pPr>
+        <w:ind w:left="4320" w:hanging="360"/>
+      </w:pPr>
+      <w:rPr>
+        <w:rFonts w:ascii="Wingdings" w:hAnsi="Wingdings" w:hint="default"/>
+      </w:rPr>
+    </w:lvl>
+    <w:lvl w:ilvl="6" w:tplc="08090001" w:tentative="1">
+      <w:start w:val="1"/>
+      <w:numFmt w:val="bullet"/>
+      <w:lvlText w:val=""/>
+      <w:lvlJc w:val="left"/>
+      <w:pPr>
+        <w:ind w:left="5040" w:hanging="360"/>
+      </w:pPr>
+      <w:rPr>
+        <w:rFonts w:ascii="Symbol" w:hAnsi="Symbol" w:hint="default"/>
+      </w:rPr>
+    </w:lvl>
+    <w:lvl w:ilvl="7" w:tplc="08090003" w:tentative="1">
+      <w:start w:val="1"/>
+      <w:numFmt w:val="bullet"/>
+      <w:lvlText w:val="o"/>
+      <w:lvlJc w:val="left"/>
+      <w:pPr>
+        <w:ind w:left="5760" w:hanging="360"/>
+      </w:pPr>
+      <w:rPr>
+        <w:rFonts w:ascii="Courier New" w:hAnsi="Courier New" w:cs="Courier New" w:hint="default"/>
+      </w:rPr>
+    </w:lvl>
+    <w:lvl w:ilvl="8" w:tplc="08090005" w:tentative="1">
+      <w:start w:val="1"/>
+      <w:numFmt w:val="bullet"/>
+      <w:lvlText w:val=""/>
+      <w:lvlJc w:val="left"/>
+      <w:pPr>
+        <w:ind w:left="6480" w:hanging="360"/>
+      </w:pPr>
+      <w:rPr>
+        <w:rFonts w:ascii="Wingdings" w:hAnsi="Wingdings" w:hint="default"/>
+      </w:rPr>
+    </w:lvl>
+  </w:abstractNum>
+  <w:abstractNum w:abstractNumId="1" w15:restartNumberingAfterBreak="0">
     <w:nsid w:val="6A4363DD"/>
     <w:multiLevelType w:val="hybridMultilevel"/>
     <w:tmpl w:val="D1183E42"/>
@@ -577,6 +614,9 @@
     </w:lvl>
   </w:abstractNum>
   <w:num w:numId="1">
+    <w:abstractNumId w:val="1"/>
+  </w:num>
+  <w:num w:numId="2">
     <w:abstractNumId w:val="0"/>
   </w:num>
 </w:numbering>
@@ -976,17 +1016,17 @@
     <w:lsdException w:name="Hashtag" w:semiHidden="1" w:unhideWhenUsed="1"/>
     <w:lsdException w:name="Unresolved Mention" w:semiHidden="1" w:unhideWhenUsed="1"/>
   </w:latentStyles>
-  <w:style w:type="paragraph" w:default="1" w:styleId="Normale">
+  <w:style w:type="paragraph" w:default="1" w:styleId="Normal">
     <w:name w:val="Normal"/>
     <w:qFormat/>
   </w:style>
-  <w:style w:type="character" w:default="1" w:styleId="Carpredefinitoparagrafo">
+  <w:style w:type="character" w:default="1" w:styleId="DefaultParagraphFont">
     <w:name w:val="Default Paragraph Font"/>
     <w:uiPriority w:val="1"/>
     <w:semiHidden/>
     <w:unhideWhenUsed/>
   </w:style>
-  <w:style w:type="table" w:default="1" w:styleId="Tabellanormale">
+  <w:style w:type="table" w:default="1" w:styleId="TableNormal">
     <w:name w:val="Normal Table"/>
     <w:uiPriority w:val="99"/>
     <w:semiHidden/>
@@ -1001,15 +1041,15 @@
       </w:tblCellMar>
     </w:tblPr>
   </w:style>
-  <w:style w:type="numbering" w:default="1" w:styleId="Nessunelenco">
+  <w:style w:type="numbering" w:default="1" w:styleId="NoList">
     <w:name w:val="No List"/>
     <w:uiPriority w:val="99"/>
     <w:semiHidden/>
     <w:unhideWhenUsed/>
   </w:style>
-  <w:style w:type="paragraph" w:styleId="Paragrafoelenco">
+  <w:style w:type="paragraph" w:styleId="ListParagraph">
     <w:name w:val="List Paragraph"/>
-    <w:basedOn w:val="Normale"/>
+    <w:basedOn w:val="Normal"/>
     <w:uiPriority w:val="34"/>
     <w:qFormat/>
     <w:rsid w:val="00BA6D1C"/>

</xml_diff>

<commit_message>
corretti typo ed errori grammaticali
</commit_message>
<xml_diff>
--- a/DOC/doc.docx
+++ b/DOC/doc.docx
@@ -18,6 +18,9 @@
       </w:r>
     </w:p>
     <w:p>
+      <w:pPr>
+        <w:jc w:val="both"/>
+      </w:pPr>
       <w:r>
         <w:t xml:space="preserve">La classe </w:t>
       </w:r>
@@ -77,6 +80,9 @@
       </w:r>
     </w:p>
     <w:p>
+      <w:pPr>
+        <w:jc w:val="both"/>
+      </w:pPr>
       <w:r>
         <w:t xml:space="preserve">Metodi della classe: </w:t>
       </w:r>
@@ -88,6 +94,7 @@
           <w:ilvl w:val="0"/>
           <w:numId w:val="2"/>
         </w:numPr>
+        <w:jc w:val="both"/>
       </w:pPr>
       <w:r>
         <w:rPr>
@@ -119,6 +126,7 @@
           <w:ilvl w:val="0"/>
           <w:numId w:val="2"/>
         </w:numPr>
+        <w:jc w:val="both"/>
       </w:pPr>
       <w:r>
         <w:rPr>
@@ -144,6 +152,7 @@
           <w:ilvl w:val="0"/>
           <w:numId w:val="2"/>
         </w:numPr>
+        <w:jc w:val="both"/>
       </w:pPr>
       <w:r>
         <w:rPr>
@@ -181,6 +190,7 @@
           <w:ilvl w:val="0"/>
           <w:numId w:val="2"/>
         </w:numPr>
+        <w:jc w:val="both"/>
       </w:pPr>
       <w:r>
         <w:rPr>
@@ -206,6 +216,7 @@
           <w:ilvl w:val="0"/>
           <w:numId w:val="2"/>
         </w:numPr>
+        <w:jc w:val="both"/>
       </w:pPr>
       <w:r>
         <w:rPr>
@@ -226,7 +237,13 @@
       </w:r>
       <w:bookmarkEnd w:id="0"/>
       <w:r>
-        <w:t xml:space="preserve">. Complessità computazionale O(logn), con n numero di nodi dell’albero siccome il metodo include operazioni a tempo costante e una chiamata alla </w:t>
+        <w:t>. Complessità computazionale O(logn), con n numero di nodi dell’albero</w:t>
+      </w:r>
+      <w:r>
+        <w:t>,</w:t>
+      </w:r>
+      <w:r>
+        <w:t xml:space="preserve"> siccome il metodo include una chiamata alla </w:t>
       </w:r>
       <w:r>
         <w:rPr>
@@ -245,6 +262,7 @@
           <w:ilvl w:val="0"/>
           <w:numId w:val="2"/>
         </w:numPr>
+        <w:jc w:val="both"/>
       </w:pPr>
       <w:r>
         <w:rPr>
@@ -260,7 +278,10 @@
         <w:t xml:space="preserve"> </w:t>
       </w:r>
       <w:r>
-        <w:t>hook method che richiama la rebalance passando come parametro insert=True</w:t>
+        <w:t>hook method che richiama la rebalance passando come parametro insert=</w:t>
+      </w:r>
+      <w:r>
+        <w:t>False</w:t>
       </w:r>
       <w:r>
         <w:t xml:space="preserve">. Per mantenere la coerenza con le operazioni inerenti la </w:t>
@@ -281,7 +302,13 @@
         <w:t>_rebalance_delete(p)</w:t>
       </w:r>
       <w:r>
-        <w:t xml:space="preserve"> per aggiornare correttamente i fattori di bilanciamento. Complessità computazionale O(logn), con n numero di nodi dell’albero siccome il metodo include operazioni a tempo costante e una chiamata alla </w:t>
+        <w:t xml:space="preserve"> per aggiornare correttamente i fattori di bilanciamento. Complessità computazionale O(logn), con n numero di nodi dell’albero</w:t>
+      </w:r>
+      <w:r>
+        <w:t>,</w:t>
+      </w:r>
+      <w:r>
+        <w:t xml:space="preserve"> siccome il metodo include operazioni a tempo costante e una chiamata alla </w:t>
       </w:r>
       <w:r>
         <w:rPr>
@@ -300,6 +327,7 @@
           <w:ilvl w:val="0"/>
           <w:numId w:val="2"/>
         </w:numPr>
+        <w:jc w:val="both"/>
       </w:pPr>
       <w:r>
         <w:rPr>
@@ -331,6 +359,7 @@
           <w:ilvl w:val="0"/>
           <w:numId w:val="2"/>
         </w:numPr>
+        <w:jc w:val="both"/>
       </w:pPr>
       <w:r>
         <w:rPr>
@@ -383,6 +412,7 @@
           <w:ilvl w:val="0"/>
           <w:numId w:val="2"/>
         </w:numPr>
+        <w:jc w:val="both"/>
       </w:pPr>
       <w:r>
         <w:rPr>
@@ -408,6 +438,7 @@
           <w:ilvl w:val="0"/>
           <w:numId w:val="2"/>
         </w:numPr>
+        <w:jc w:val="both"/>
       </w:pPr>
       <w:r>
         <w:rPr>
@@ -433,6 +464,9 @@
       </w:r>
     </w:p>
     <w:p>
+      <w:pPr>
+        <w:jc w:val="both"/>
+      </w:pPr>
       <w:r>
         <w:lastRenderedPageBreak/>
         <w:t>Nella tabella seguente sono</w:t>
@@ -460,6 +494,9 @@
             <w:tcW w:w="4814" w:type="dxa"/>
           </w:tcPr>
           <w:p>
+            <w:pPr>
+              <w:jc w:val="both"/>
+            </w:pPr>
             <w:r>
               <w:t>Metodo</w:t>
             </w:r>
@@ -470,6 +507,9 @@
             <w:tcW w:w="4814" w:type="dxa"/>
           </w:tcPr>
           <w:p>
+            <w:pPr>
+              <w:jc w:val="both"/>
+            </w:pPr>
             <w:r>
               <w:t>Complessità</w:t>
             </w:r>
@@ -483,6 +523,7 @@
           </w:tcPr>
           <w:p>
             <w:pPr>
+              <w:jc w:val="both"/>
               <w:rPr>
                 <w:i/>
               </w:rPr>
@@ -500,6 +541,9 @@
             <w:tcW w:w="4814" w:type="dxa"/>
           </w:tcPr>
           <w:p>
+            <w:pPr>
+              <w:jc w:val="both"/>
+            </w:pPr>
             <w:r>
               <w:t>O(1)</w:t>
             </w:r>
@@ -513,6 +557,7 @@
           </w:tcPr>
           <w:p>
             <w:pPr>
+              <w:jc w:val="both"/>
               <w:rPr>
                 <w:i/>
                 <w:lang w:val="en-GB"/>
@@ -580,6 +625,9 @@
             <w:tcW w:w="4814" w:type="dxa"/>
           </w:tcPr>
           <w:p>
+            <w:pPr>
+              <w:jc w:val="both"/>
+            </w:pPr>
             <w:r>
               <w:t>O(1)</w:t>
             </w:r>
@@ -592,6 +640,9 @@
             <w:tcW w:w="4814" w:type="dxa"/>
           </w:tcPr>
           <w:p>
+            <w:pPr>
+              <w:jc w:val="both"/>
+            </w:pPr>
             <w:r>
               <w:rPr>
                 <w:i/>
@@ -605,6 +656,9 @@
             <w:tcW w:w="4814" w:type="dxa"/>
           </w:tcPr>
           <w:p>
+            <w:pPr>
+              <w:jc w:val="both"/>
+            </w:pPr>
             <w:r>
               <w:t>O(1)</w:t>
             </w:r>
@@ -617,6 +671,9 @@
             <w:tcW w:w="4814" w:type="dxa"/>
           </w:tcPr>
           <w:p>
+            <w:pPr>
+              <w:jc w:val="both"/>
+            </w:pPr>
             <w:r>
               <w:rPr>
                 <w:i/>
@@ -630,6 +687,9 @@
             <w:tcW w:w="4814" w:type="dxa"/>
           </w:tcPr>
           <w:p>
+            <w:pPr>
+              <w:jc w:val="both"/>
+            </w:pPr>
             <w:r>
               <w:t>O(log(n))</w:t>
             </w:r>
@@ -642,6 +702,9 @@
             <w:tcW w:w="4814" w:type="dxa"/>
           </w:tcPr>
           <w:p>
+            <w:pPr>
+              <w:jc w:val="both"/>
+            </w:pPr>
             <w:r>
               <w:rPr>
                 <w:i/>
@@ -655,6 +718,9 @@
             <w:tcW w:w="4814" w:type="dxa"/>
           </w:tcPr>
           <w:p>
+            <w:pPr>
+              <w:jc w:val="both"/>
+            </w:pPr>
             <w:r>
               <w:t>O(log(n))</w:t>
             </w:r>
@@ -667,6 +733,9 @@
             <w:tcW w:w="4814" w:type="dxa"/>
           </w:tcPr>
           <w:p>
+            <w:pPr>
+              <w:jc w:val="both"/>
+            </w:pPr>
             <w:r>
               <w:rPr>
                 <w:i/>
@@ -680,6 +749,9 @@
             <w:tcW w:w="4814" w:type="dxa"/>
           </w:tcPr>
           <w:p>
+            <w:pPr>
+              <w:jc w:val="both"/>
+            </w:pPr>
             <w:r>
               <w:t>O(log(n))</w:t>
             </w:r>
@@ -693,6 +765,7 @@
           </w:tcPr>
           <w:p>
             <w:pPr>
+              <w:jc w:val="both"/>
               <w:rPr>
                 <w:lang w:val="en-GB"/>
               </w:rPr>
@@ -727,6 +800,9 @@
             <w:tcW w:w="4814" w:type="dxa"/>
           </w:tcPr>
           <w:p>
+            <w:pPr>
+              <w:jc w:val="both"/>
+            </w:pPr>
             <w:r>
               <w:t>O(1)</w:t>
             </w:r>
@@ -740,6 +816,7 @@
           </w:tcPr>
           <w:p>
             <w:pPr>
+              <w:jc w:val="both"/>
               <w:rPr>
                 <w:i/>
                 <w:lang w:val="en-GB"/>
@@ -823,6 +900,9 @@
             <w:tcW w:w="4814" w:type="dxa"/>
           </w:tcPr>
           <w:p>
+            <w:pPr>
+              <w:jc w:val="both"/>
+            </w:pPr>
             <w:r>
               <w:t>O(1)</w:t>
             </w:r>
@@ -836,6 +916,7 @@
           </w:tcPr>
           <w:p>
             <w:pPr>
+              <w:jc w:val="both"/>
               <w:rPr>
                 <w:i/>
                 <w:lang w:val="en-GB"/>
@@ -887,6 +968,9 @@
             <w:tcW w:w="4814" w:type="dxa"/>
           </w:tcPr>
           <w:p>
+            <w:pPr>
+              <w:jc w:val="both"/>
+            </w:pPr>
             <w:r>
               <w:t>O(1)</w:t>
             </w:r>
@@ -900,6 +984,7 @@
           </w:tcPr>
           <w:p>
             <w:pPr>
+              <w:jc w:val="both"/>
               <w:rPr>
                 <w:i/>
               </w:rPr>
@@ -917,6 +1002,9 @@
             <w:tcW w:w="4814" w:type="dxa"/>
           </w:tcPr>
           <w:p>
+            <w:pPr>
+              <w:jc w:val="both"/>
+            </w:pPr>
             <w:r>
               <w:t>O(1)</w:t>
             </w:r>
@@ -924,9 +1012,14 @@
         </w:tc>
       </w:tr>
     </w:tbl>
-    <w:p/>
     <w:p>
       <w:pPr>
+        <w:jc w:val="both"/>
+      </w:pPr>
+    </w:p>
+    <w:p>
+      <w:pPr>
+        <w:jc w:val="both"/>
         <w:rPr>
           <w:rStyle w:val="BookTitle"/>
         </w:rPr>
@@ -940,6 +1033,7 @@
     </w:p>
     <w:p>
       <w:pPr>
+        <w:jc w:val="both"/>
         <w:rPr>
           <w:rStyle w:val="BookTitle"/>
           <w:b w:val="0"/>
@@ -957,6 +1051,7 @@
     </w:p>
     <w:p>
       <w:pPr>
+        <w:jc w:val="both"/>
         <w:rPr>
           <w:rStyle w:val="BookTitle"/>
           <w:b w:val="0"/>
@@ -967,6 +1062,7 @@
     <w:p>
       <w:pPr>
         <w:pStyle w:val="Subtitle"/>
+        <w:jc w:val="both"/>
         <w:rPr>
           <w:lang w:val="en-GB"/>
         </w:rPr>
@@ -1011,11 +1107,17 @@
       </w:r>
     </w:p>
     <w:p>
+      <w:pPr>
+        <w:jc w:val="both"/>
+      </w:pPr>
       <w:r>
         <w:t>Al momento dello sbilanciamento la situazione è la seguente:</w:t>
       </w:r>
     </w:p>
     <w:p>
+      <w:pPr>
+        <w:jc w:val="both"/>
+      </w:pPr>
       <w:r>
         <w:rPr>
           <w:noProof/>
@@ -1114,7 +1216,7 @@
                 <v:stroke joinstyle="miter"/>
                 <v:path gradientshapeok="t" o:connecttype="rect"/>
               </v:shapetype>
-              <v:shape id="Text Box 27" o:spid="_x0000_s1026" type="#_x0000_t202" style="position:absolute;margin-left:197.9pt;margin-top:129.55pt;width:124.2pt;height:74.2pt;z-index:251680768;visibility:visible;mso-wrap-style:square;mso-width-percent:0;mso-height-percent:0;mso-wrap-distance-left:9pt;mso-wrap-distance-top:0;mso-wrap-distance-right:9pt;mso-wrap-distance-bottom:0;mso-position-horizontal:absolute;mso-position-horizontal-relative:text;mso-position-vertical:absolute;mso-position-vertical-relative:text;mso-width-percent:0;mso-height-percent:0;mso-width-relative:margin;mso-height-relative:margin;v-text-anchor:top" o:gfxdata="UEsDBBQABgAIAAAAIQC2gziS/gAAAOEBAAATAAAAW0NvbnRlbnRfVHlwZXNdLnhtbJSRQU7DMBBF&#10;90jcwfIWJU67QAgl6YK0S0CoHGBkTxKLZGx5TGhvj5O2G0SRWNoz/78nu9wcxkFMGNg6quQqL6RA&#10;0s5Y6ir5vt9lD1JwBDIwOMJKHpHlpr69KfdHjyxSmriSfYz+USnWPY7AufNIadK6MEJMx9ApD/oD&#10;OlTrorhX2lFEilmcO2RdNtjC5xDF9pCuTyYBB5bi6bQ4syoJ3g9WQ0ymaiLzg5KdCXlKLjvcW893&#10;SUOqXwnz5DrgnHtJTxOsQfEKIT7DmDSUCaxw7Rqn8787ZsmRM9e2VmPeBN4uqYvTtW7jvijg9N/y&#10;JsXecLq0q+WD6m8AAAD//wMAUEsDBBQABgAIAAAAIQA4/SH/1gAAAJQBAAALAAAAX3JlbHMvLnJl&#10;bHOkkMFqwzAMhu+DvYPRfXGawxijTi+j0GvpHsDYimMaW0Yy2fr2M4PBMnrbUb/Q94l/f/hMi1qR&#10;JVI2sOt6UJgd+ZiDgffL8ekFlFSbvV0oo4EbChzGx4f9GRdb25HMsYhqlCwG5lrLq9biZkxWOiqY&#10;22YiTra2kYMu1l1tQD30/bPm3wwYN0x18gb45AdQl1tp5j/sFB2T0FQ7R0nTNEV3j6o9feQzro1i&#10;OWA14Fm+Q8a1a8+Bvu/d/dMb2JY5uiPbhG/ktn4cqGU/er3pcvwCAAD//wMAUEsDBBQABgAIAAAA&#10;IQCYxlmfTAIAAKMEAAAOAAAAZHJzL2Uyb0RvYy54bWysVN9v2jAQfp+0/8Hy+xqgtKyIULFWnSZV&#10;bSWY+mwch0RzfJ5tSLq/fp8doKXb07QX53758913d5ldd41mO+V8TSbnw7MBZ8pIKmqzyfn31d2n&#10;z5z5IEwhNBmV8xfl+fX844dZa6dqRBXpQjkGEOOnrc15FYKdZpmXlWqEPyOrDJwluUYEqG6TFU60&#10;QG90NhoMLrOWXGEdSeU9rLe9k88TflkqGR7L0qvAdM6RW0inS+c6ntl8JqYbJ2xVy30a4h+yaERt&#10;8OgR6lYEwbau/gOqqaUjT2U4k9RkVJa1VKkGVDMcvKtmWQmrUi0gx9sjTf7/wcqH3ZNjdZHz0YQz&#10;Ixr0aKW6wL5Qx2ACP631U4QtLQJDBzv6fLB7GGPZXema+EVBDH4w/XJkN6LJeOliMjkfwyXhuxqP&#10;BlcJPnu9bZ0PXxU1LAo5d+heIlXs7n1AJgg9hMTHPOm6uKu1TkqcGHWjHdsJ9FqHlCNunERpw9qc&#10;X55fDBLwiS9CH++vtZA/YpWnCNC0gTFy0tcepdCtuz1RaypewJOjftK8lXc1cO+FD0/CYbRQP9Yl&#10;POIoNSEZ2kucVeR+/c0e49FxeDlrMao59z+3winO9DeDWbgajiOtISnji8kIinvrWb/1mG1zQ2Bo&#10;iMW0MokxPuiDWDpqnrFVi/gqXMJIvJ3zcBBvQr9A2EqpFosUhGm2ItybpZUROnYk8rnqnoWz+34G&#10;TMIDHYZaTN+1tY+NNw0ttoHKOvU8Etyzuucdm5Dast/auGpv9RT1+m+Z/wYAAP//AwBQSwMEFAAG&#10;AAgAAAAhAJtVWqLfAAAACwEAAA8AAABkcnMvZG93bnJldi54bWxMjzFPwzAUhHck/oP1kNio05CU&#10;JMSpABUWJgpiduNX2yJ+jmI3Df8eM8F4utPdd+12cQObcQrWk4D1KgOG1HtlSQv4eH++qYCFKEnJ&#10;wRMK+MYA2+7yopWN8md6w3kfNUslFBopwMQ4NpyH3qCTYeVHpOQd/eRkTHLSXE3ynMrdwPMs23An&#10;LaUFI0d8Mth/7U9OwO5R17qv5GR2lbJ2Xj6Pr/pFiOur5eEeWMQl/oXhFz+hQ5eYDv5EKrBBwG1d&#10;JvQoIC/rNbCU2BRFDuwgoMjuSuBdy/9/6H4AAAD//wMAUEsBAi0AFAAGAAgAAAAhALaDOJL+AAAA&#10;4QEAABMAAAAAAAAAAAAAAAAAAAAAAFtDb250ZW50X1R5cGVzXS54bWxQSwECLQAUAAYACAAAACEA&#10;OP0h/9YAAACUAQAACwAAAAAAAAAAAAAAAAAvAQAAX3JlbHMvLnJlbHNQSwECLQAUAAYACAAAACEA&#10;mMZZn0wCAACjBAAADgAAAAAAAAAAAAAAAAAuAgAAZHJzL2Uyb0RvYy54bWxQSwECLQAUAAYACAAA&#10;ACEAm1Vaot8AAAALAQAADwAAAAAAAAAAAAAAAACmBAAAZHJzL2Rvd25yZXYueG1sUEsFBgAAAAAE&#10;AAQA8wAAALIFAAAAAA==&#10;" fillcolor="white [3201]" strokeweight=".5pt">
+              <v:shape id="Text Box 27" o:spid="_x0000_s1026" type="#_x0000_t202" style="position:absolute;left:0;text-align:left;margin-left:197.9pt;margin-top:129.55pt;width:124.2pt;height:74.2pt;z-index:251680768;visibility:visible;mso-wrap-style:square;mso-width-percent:0;mso-height-percent:0;mso-wrap-distance-left:9pt;mso-wrap-distance-top:0;mso-wrap-distance-right:9pt;mso-wrap-distance-bottom:0;mso-position-horizontal:absolute;mso-position-horizontal-relative:text;mso-position-vertical:absolute;mso-position-vertical-relative:text;mso-width-percent:0;mso-height-percent:0;mso-width-relative:margin;mso-height-relative:margin;v-text-anchor:top" o:gfxdata="UEsDBBQABgAIAAAAIQC2gziS/gAAAOEBAAATAAAAW0NvbnRlbnRfVHlwZXNdLnhtbJSRQU7DMBBF&#10;90jcwfIWJU67QAgl6YK0S0CoHGBkTxKLZGx5TGhvj5O2G0SRWNoz/78nu9wcxkFMGNg6quQqL6RA&#10;0s5Y6ir5vt9lD1JwBDIwOMJKHpHlpr69KfdHjyxSmriSfYz+USnWPY7AufNIadK6MEJMx9ApD/oD&#10;OlTrorhX2lFEilmcO2RdNtjC5xDF9pCuTyYBB5bi6bQ4syoJ3g9WQ0ymaiLzg5KdCXlKLjvcW893&#10;SUOqXwnz5DrgnHtJTxOsQfEKIT7DmDSUCaxw7Rqn8787ZsmRM9e2VmPeBN4uqYvTtW7jvijg9N/y&#10;JsXecLq0q+WD6m8AAAD//wMAUEsDBBQABgAIAAAAIQA4/SH/1gAAAJQBAAALAAAAX3JlbHMvLnJl&#10;bHOkkMFqwzAMhu+DvYPRfXGawxijTi+j0GvpHsDYimMaW0Yy2fr2M4PBMnrbUb/Q94l/f/hMi1qR&#10;JVI2sOt6UJgd+ZiDgffL8ekFlFSbvV0oo4EbChzGx4f9GRdb25HMsYhqlCwG5lrLq9biZkxWOiqY&#10;22YiTra2kYMu1l1tQD30/bPm3wwYN0x18gb45AdQl1tp5j/sFB2T0FQ7R0nTNEV3j6o9feQzro1i&#10;OWA14Fm+Q8a1a8+Bvu/d/dMb2JY5uiPbhG/ktn4cqGU/er3pcvwCAAD//wMAUEsDBBQABgAIAAAA&#10;IQCYxlmfTAIAAKMEAAAOAAAAZHJzL2Uyb0RvYy54bWysVN9v2jAQfp+0/8Hy+xqgtKyIULFWnSZV&#10;bSWY+mwch0RzfJ5tSLq/fp8doKXb07QX53758913d5ldd41mO+V8TSbnw7MBZ8pIKmqzyfn31d2n&#10;z5z5IEwhNBmV8xfl+fX844dZa6dqRBXpQjkGEOOnrc15FYKdZpmXlWqEPyOrDJwluUYEqG6TFU60&#10;QG90NhoMLrOWXGEdSeU9rLe9k88TflkqGR7L0qvAdM6RW0inS+c6ntl8JqYbJ2xVy30a4h+yaERt&#10;8OgR6lYEwbau/gOqqaUjT2U4k9RkVJa1VKkGVDMcvKtmWQmrUi0gx9sjTf7/wcqH3ZNjdZHz0YQz&#10;Ixr0aKW6wL5Qx2ACP631U4QtLQJDBzv6fLB7GGPZXema+EVBDH4w/XJkN6LJeOliMjkfwyXhuxqP&#10;BlcJPnu9bZ0PXxU1LAo5d+heIlXs7n1AJgg9hMTHPOm6uKu1TkqcGHWjHdsJ9FqHlCNunERpw9qc&#10;X55fDBLwiS9CH++vtZA/YpWnCNC0gTFy0tcepdCtuz1RaypewJOjftK8lXc1cO+FD0/CYbRQP9Yl&#10;POIoNSEZ2kucVeR+/c0e49FxeDlrMao59z+3winO9DeDWbgajiOtISnji8kIinvrWb/1mG1zQ2Bo&#10;iMW0MokxPuiDWDpqnrFVi/gqXMJIvJ3zcBBvQr9A2EqpFosUhGm2ItybpZUROnYk8rnqnoWz+34G&#10;TMIDHYZaTN+1tY+NNw0ttoHKOvU8Etyzuucdm5Dast/auGpv9RT1+m+Z/wYAAP//AwBQSwMEFAAG&#10;AAgAAAAhAJtVWqLfAAAACwEAAA8AAABkcnMvZG93bnJldi54bWxMjzFPwzAUhHck/oP1kNio05CU&#10;JMSpABUWJgpiduNX2yJ+jmI3Df8eM8F4utPdd+12cQObcQrWk4D1KgOG1HtlSQv4eH++qYCFKEnJ&#10;wRMK+MYA2+7yopWN8md6w3kfNUslFBopwMQ4NpyH3qCTYeVHpOQd/eRkTHLSXE3ynMrdwPMs23An&#10;LaUFI0d8Mth/7U9OwO5R17qv5GR2lbJ2Xj6Pr/pFiOur5eEeWMQl/oXhFz+hQ5eYDv5EKrBBwG1d&#10;JvQoIC/rNbCU2BRFDuwgoMjuSuBdy/9/6H4AAAD//wMAUEsBAi0AFAAGAAgAAAAhALaDOJL+AAAA&#10;4QEAABMAAAAAAAAAAAAAAAAAAAAAAFtDb250ZW50X1R5cGVzXS54bWxQSwECLQAUAAYACAAAACEA&#10;OP0h/9YAAACUAQAACwAAAAAAAAAAAAAAAAAvAQAAX3JlbHMvLnJlbHNQSwECLQAUAAYACAAAACEA&#10;mMZZn0wCAACjBAAADgAAAAAAAAAAAAAAAAAuAgAAZHJzL2Uyb0RvYy54bWxQSwECLQAUAAYACAAA&#10;ACEAm1Vaot8AAAALAQAADwAAAAAAAAAAAAAAAACmBAAAZHJzL2Rvd25yZXYueG1sUEsFBgAAAAAE&#10;AAQA8wAAALIFAAAAAA==&#10;" fillcolor="white [3201]" strokeweight=".5pt">
                 <v:textbox>
                   <w:txbxContent>
                     <w:p>
@@ -1357,7 +1459,7 @@
           </mc:Choice>
           <mc:Fallback>
             <w:pict>
-              <v:shape w14:anchorId="3B27A6C3" id="Text Box 2" o:spid="_x0000_s1027" type="#_x0000_t202" style="position:absolute;margin-left:323.7pt;margin-top:13.7pt;width:175.7pt;height:236.7pt;z-index:251675648;visibility:visible;mso-wrap-style:square;mso-width-percent:0;mso-height-percent:0;mso-wrap-distance-left:9pt;mso-wrap-distance-top:3.6pt;mso-wrap-distance-right:9pt;mso-wrap-distance-bottom:3.6pt;mso-position-horizontal:absolute;mso-position-horizontal-relative:text;mso-position-vertical:absolute;mso-position-vertical-relative:text;mso-width-percent:0;mso-height-percent:0;mso-width-relative:margin;mso-height-relative:margin;v-text-anchor:top" o:gfxdata="UEsDBBQABgAIAAAAIQC2gziS/gAAAOEBAAATAAAAW0NvbnRlbnRfVHlwZXNdLnhtbJSRQU7DMBBF&#10;90jcwfIWJU67QAgl6YK0S0CoHGBkTxKLZGx5TGhvj5O2G0SRWNoz/78nu9wcxkFMGNg6quQqL6RA&#10;0s5Y6ir5vt9lD1JwBDIwOMJKHpHlpr69KfdHjyxSmriSfYz+USnWPY7AufNIadK6MEJMx9ApD/oD&#10;OlTrorhX2lFEilmcO2RdNtjC5xDF9pCuTyYBB5bi6bQ4syoJ3g9WQ0ymaiLzg5KdCXlKLjvcW893&#10;SUOqXwnz5DrgnHtJTxOsQfEKIT7DmDSUCaxw7Rqn8787ZsmRM9e2VmPeBN4uqYvTtW7jvijg9N/y&#10;JsXecLq0q+WD6m8AAAD//wMAUEsDBBQABgAIAAAAIQA4/SH/1gAAAJQBAAALAAAAX3JlbHMvLnJl&#10;bHOkkMFqwzAMhu+DvYPRfXGawxijTi+j0GvpHsDYimMaW0Yy2fr2M4PBMnrbUb/Q94l/f/hMi1qR&#10;JVI2sOt6UJgd+ZiDgffL8ekFlFSbvV0oo4EbChzGx4f9GRdb25HMsYhqlCwG5lrLq9biZkxWOiqY&#10;22YiTra2kYMu1l1tQD30/bPm3wwYN0x18gb45AdQl1tp5j/sFB2T0FQ7R0nTNEV3j6o9feQzro1i&#10;OWA14Fm+Q8a1a8+Bvu/d/dMb2JY5uiPbhG/ktn4cqGU/er3pcvwCAAD//wMAUEsDBBQABgAIAAAA&#10;IQBEOXmJJgIAAE4EAAAOAAAAZHJzL2Uyb0RvYy54bWysVNuO2yAQfa/Uf0C8N3acpN1YcVbbbFNV&#10;2l6k3X4AxjhGBYYCiZ1+/Q44m01vL1X9gBhmOMycM+PV9aAVOQjnJZiKTic5JcJwaKTZVfTrw/bV&#10;FSU+MNMwBUZU9Cg8vV6/fLHqbSkK6EA1whEEMb7sbUW7EGyZZZ53QjM/ASsMOltwmgU03S5rHOsR&#10;XausyPPXWQ+usQ648B5Pb0cnXSf8thU8fG5bLwJRFcXcQlpdWuu4ZusVK3eO2U7yUxrsH7LQTBp8&#10;9Ax1ywIjeyd/g9KSO/DQhgkHnUHbSi5SDVjNNP+lmvuOWZFqQXK8PdPk/x8s/3T44ohsKlrMZpQY&#10;plGkBzEE8hYGUkR+eutLDLu3GBgGPEadU63e3gH/5omBTcfMTtw4B30nWIP5TePN7OLqiOMjSN1/&#10;hAafYfsACWhonY7kIR0E0VGn41mbmArHw6KYTWdLdHH0zVD5HI34Biufrlvnw3sBmsRNRR2Kn+DZ&#10;4c6HMfQpJL7mQclmK5VKhtvVG+XIgWGjbNN3Qv8pTBnSV3S5KBYjA3+FyNP3JwgtA3a8krqiV+cg&#10;Vkbe3pkG02RlYFKNe6xOmRORkbuRxTDUQ9IssRxJrqE5IrMOxgbHgcRNB+4HJT02d0X99z1zghL1&#10;waA6y+l8HqchGfPFmwINd+mpLz3McISqaKBk3G5CmqCYqoEbVLGVid/nTE4pY9MmhU4DFqfi0k5R&#10;z7+B9SMAAAD//wMAUEsDBBQABgAIAAAAIQCCjm9G4AAAAAoBAAAPAAAAZHJzL2Rvd25yZXYueG1s&#10;TI/LTsMwEEX3SPyDNUhsELUpIU1CJhVCAsEOCoKtG7tJhB/BdtPw90xXsBqN5ujOufV6toZNOsTB&#10;O4SrhQCmXevV4DqE97eHywJYTNIpabzTCD86wro5PallpfzBveppkzpGIS5WEqFPaaw4j22vrYwL&#10;P2pHt50PViZaQ8dVkAcKt4Yvhci5lYOjD70c9X2v26/N3iIU2dP0GZ+vXz7afGfKdLGaHr8D4vnZ&#10;fHcLLOk5/cFw1Cd1aMhp6/dORWYQ8myVEYqwPE4CyrKgLluEGyEK4E3N/1dofgEAAP//AwBQSwEC&#10;LQAUAAYACAAAACEAtoM4kv4AAADhAQAAEwAAAAAAAAAAAAAAAAAAAAAAW0NvbnRlbnRfVHlwZXNd&#10;LnhtbFBLAQItABQABgAIAAAAIQA4/SH/1gAAAJQBAAALAAAAAAAAAAAAAAAAAC8BAABfcmVscy8u&#10;cmVsc1BLAQItABQABgAIAAAAIQBEOXmJJgIAAE4EAAAOAAAAAAAAAAAAAAAAAC4CAABkcnMvZTJv&#10;RG9jLnhtbFBLAQItABQABgAIAAAAIQCCjm9G4AAAAAoBAAAPAAAAAAAAAAAAAAAAAIAEAABkcnMv&#10;ZG93bnJldi54bWxQSwUGAAAAAAQABADzAAAAjQUAAAAA&#10;">
+              <v:shape w14:anchorId="3B27A6C3" id="Text Box 2" o:spid="_x0000_s1027" type="#_x0000_t202" style="position:absolute;left:0;text-align:left;margin-left:323.7pt;margin-top:13.7pt;width:175.7pt;height:236.7pt;z-index:251675648;visibility:visible;mso-wrap-style:square;mso-width-percent:0;mso-height-percent:0;mso-wrap-distance-left:9pt;mso-wrap-distance-top:3.6pt;mso-wrap-distance-right:9pt;mso-wrap-distance-bottom:3.6pt;mso-position-horizontal:absolute;mso-position-horizontal-relative:text;mso-position-vertical:absolute;mso-position-vertical-relative:text;mso-width-percent:0;mso-height-percent:0;mso-width-relative:margin;mso-height-relative:margin;v-text-anchor:top" o:gfxdata="UEsDBBQABgAIAAAAIQC2gziS/gAAAOEBAAATAAAAW0NvbnRlbnRfVHlwZXNdLnhtbJSRQU7DMBBF&#10;90jcwfIWJU67QAgl6YK0S0CoHGBkTxKLZGx5TGhvj5O2G0SRWNoz/78nu9wcxkFMGNg6quQqL6RA&#10;0s5Y6ir5vt9lD1JwBDIwOMJKHpHlpr69KfdHjyxSmriSfYz+USnWPY7AufNIadK6MEJMx9ApD/oD&#10;OlTrorhX2lFEilmcO2RdNtjC5xDF9pCuTyYBB5bi6bQ4syoJ3g9WQ0ymaiLzg5KdCXlKLjvcW893&#10;SUOqXwnz5DrgnHtJTxOsQfEKIT7DmDSUCaxw7Rqn8787ZsmRM9e2VmPeBN4uqYvTtW7jvijg9N/y&#10;JsXecLq0q+WD6m8AAAD//wMAUEsDBBQABgAIAAAAIQA4/SH/1gAAAJQBAAALAAAAX3JlbHMvLnJl&#10;bHOkkMFqwzAMhu+DvYPRfXGawxijTi+j0GvpHsDYimMaW0Yy2fr2M4PBMnrbUb/Q94l/f/hMi1qR&#10;JVI2sOt6UJgd+ZiDgffL8ekFlFSbvV0oo4EbChzGx4f9GRdb25HMsYhqlCwG5lrLq9biZkxWOiqY&#10;22YiTra2kYMu1l1tQD30/bPm3wwYN0x18gb45AdQl1tp5j/sFB2T0FQ7R0nTNEV3j6o9feQzro1i&#10;OWA14Fm+Q8a1a8+Bvu/d/dMb2JY5uiPbhG/ktn4cqGU/er3pcvwCAAD//wMAUEsDBBQABgAIAAAA&#10;IQBEOXmJJgIAAE4EAAAOAAAAZHJzL2Uyb0RvYy54bWysVNuO2yAQfa/Uf0C8N3acpN1YcVbbbFNV&#10;2l6k3X4AxjhGBYYCiZ1+/Q44m01vL1X9gBhmOMycM+PV9aAVOQjnJZiKTic5JcJwaKTZVfTrw/bV&#10;FSU+MNMwBUZU9Cg8vV6/fLHqbSkK6EA1whEEMb7sbUW7EGyZZZ53QjM/ASsMOltwmgU03S5rHOsR&#10;XausyPPXWQ+usQ648B5Pb0cnXSf8thU8fG5bLwJRFcXcQlpdWuu4ZusVK3eO2U7yUxrsH7LQTBp8&#10;9Ax1ywIjeyd/g9KSO/DQhgkHnUHbSi5SDVjNNP+lmvuOWZFqQXK8PdPk/x8s/3T44ohsKlrMZpQY&#10;plGkBzEE8hYGUkR+eutLDLu3GBgGPEadU63e3gH/5omBTcfMTtw4B30nWIP5TePN7OLqiOMjSN1/&#10;hAafYfsACWhonY7kIR0E0VGn41mbmArHw6KYTWdLdHH0zVD5HI34Biufrlvnw3sBmsRNRR2Kn+DZ&#10;4c6HMfQpJL7mQclmK5VKhtvVG+XIgWGjbNN3Qv8pTBnSV3S5KBYjA3+FyNP3JwgtA3a8krqiV+cg&#10;Vkbe3pkG02RlYFKNe6xOmRORkbuRxTDUQ9IssRxJrqE5IrMOxgbHgcRNB+4HJT02d0X99z1zghL1&#10;waA6y+l8HqchGfPFmwINd+mpLz3McISqaKBk3G5CmqCYqoEbVLGVid/nTE4pY9MmhU4DFqfi0k5R&#10;z7+B9SMAAAD//wMAUEsDBBQABgAIAAAAIQCCjm9G4AAAAAoBAAAPAAAAZHJzL2Rvd25yZXYueG1s&#10;TI/LTsMwEEX3SPyDNUhsELUpIU1CJhVCAsEOCoKtG7tJhB/BdtPw90xXsBqN5ujOufV6toZNOsTB&#10;O4SrhQCmXevV4DqE97eHywJYTNIpabzTCD86wro5PallpfzBveppkzpGIS5WEqFPaaw4j22vrYwL&#10;P2pHt50PViZaQ8dVkAcKt4Yvhci5lYOjD70c9X2v26/N3iIU2dP0GZ+vXz7afGfKdLGaHr8D4vnZ&#10;fHcLLOk5/cFw1Cd1aMhp6/dORWYQ8myVEYqwPE4CyrKgLluEGyEK4E3N/1dofgEAAP//AwBQSwEC&#10;LQAUAAYACAAAACEAtoM4kv4AAADhAQAAEwAAAAAAAAAAAAAAAAAAAAAAW0NvbnRlbnRfVHlwZXNd&#10;LnhtbFBLAQItABQABgAIAAAAIQA4/SH/1gAAAJQBAAALAAAAAAAAAAAAAAAAAC8BAABfcmVscy8u&#10;cmVsc1BLAQItABQABgAIAAAAIQBEOXmJJgIAAE4EAAAOAAAAAAAAAAAAAAAAAC4CAABkcnMvZTJv&#10;RG9jLnhtbFBLAQItABQABgAIAAAAIQCCjm9G4AAAAAoBAAAPAAAAAAAAAAAAAAAAAIAEAABkcnMv&#10;ZG93bnJldi54bWxQSwUGAAAAAAQABADzAAAAjQUAAAAA&#10;">
                 <v:textbox>
                   <w:txbxContent>
                     <w:p>
@@ -1576,7 +1678,7 @@
           </mc:Choice>
           <mc:Fallback>
             <w:pict>
-              <v:shape w14:anchorId="46BFC7EE" id="Text Box 26" o:spid="_x0000_s1028" type="#_x0000_t202" style="position:absolute;margin-left:150.45pt;margin-top:216.25pt;width:117.85pt;height:50.4pt;z-index:251679744;visibility:visible;mso-wrap-style:square;mso-width-percent:0;mso-height-percent:0;mso-wrap-distance-left:9pt;mso-wrap-distance-top:0;mso-wrap-distance-right:9pt;mso-wrap-distance-bottom:0;mso-position-horizontal:absolute;mso-position-horizontal-relative:text;mso-position-vertical:absolute;mso-position-vertical-relative:text;mso-width-percent:0;mso-height-percent:0;mso-width-relative:margin;mso-height-relative:margin;v-text-anchor:top" o:gfxdata="UEsDBBQABgAIAAAAIQC2gziS/gAAAOEBAAATAAAAW0NvbnRlbnRfVHlwZXNdLnhtbJSRQU7DMBBF&#10;90jcwfIWJU67QAgl6YK0S0CoHGBkTxKLZGx5TGhvj5O2G0SRWNoz/78nu9wcxkFMGNg6quQqL6RA&#10;0s5Y6ir5vt9lD1JwBDIwOMJKHpHlpr69KfdHjyxSmriSfYz+USnWPY7AufNIadK6MEJMx9ApD/oD&#10;OlTrorhX2lFEilmcO2RdNtjC5xDF9pCuTyYBB5bi6bQ4syoJ3g9WQ0ymaiLzg5KdCXlKLjvcW893&#10;SUOqXwnz5DrgnHtJTxOsQfEKIT7DmDSUCaxw7Rqn8787ZsmRM9e2VmPeBN4uqYvTtW7jvijg9N/y&#10;JsXecLq0q+WD6m8AAAD//wMAUEsDBBQABgAIAAAAIQA4/SH/1gAAAJQBAAALAAAAX3JlbHMvLnJl&#10;bHOkkMFqwzAMhu+DvYPRfXGawxijTi+j0GvpHsDYimMaW0Yy2fr2M4PBMnrbUb/Q94l/f/hMi1qR&#10;JVI2sOt6UJgd+ZiDgffL8ekFlFSbvV0oo4EbChzGx4f9GRdb25HMsYhqlCwG5lrLq9biZkxWOiqY&#10;22YiTra2kYMu1l1tQD30/bPm3wwYN0x18gb45AdQl1tp5j/sFB2T0FQ7R0nTNEV3j6o9feQzro1i&#10;OWA14Fm+Q8a1a8+Bvu/d/dMb2JY5uiPbhG/ktn4cqGU/er3pcvwCAAD//wMAUEsDBBQABgAIAAAA&#10;IQBPyE2FTgIAAKoEAAAOAAAAZHJzL2Uyb0RvYy54bWysVE1vGjEQvVfqf7B8bxYIoQGxRDQRVaUo&#10;iQRVzsbrhVW9Htc27NJf32cvkI/2VPXinS8/z7yZ2elNW2u2V85XZHLev+hxpoykojKbnH9fLT5d&#10;c+aDMIXQZFTOD8rzm9nHD9PGTtSAtqQL5RhAjJ80NufbEOwky7zcqlr4C7LKwFmSq0WA6jZZ4UQD&#10;9Fpng15vlDXkCutIKu9hveucfJbwy1LJ8FiWXgWmc47cQjpdOtfxzGZTMdk4YbeVPKYh/iGLWlQG&#10;j56h7kQQbOeqP6DqSjryVIYLSXVGZVlJlWpANf3eu2qWW2FVqgXkeHumyf8/WPmwf3KsKnI+GHFm&#10;RI0erVQb2BdqGUzgp7F+grClRWBoYUefT3YPYyy7LV0dvyiIwQ+mD2d2I5qMl4bj0fh6yJmEbzTs&#10;9S8TfPZy2zofviqqWRRy7tC9RKrY3/uATBB6ComPedJVsai0TkqcGHWrHdsL9FqHlCNuvInShjV4&#10;/PKql4Df+CL0+f5aC/kjVvkWAZo2MEZOutqjFNp123F44mVNxQF0OeoGzlu5qAB/L3x4Eg4TBoaw&#10;NeERR6kJOdFR4mxL7tff7DEejYeXswYTm3P/cyec4kx/MxiJcX84jCOelOHV5wEU99qzfu0xu/qW&#10;QFQf+2llEmN80CexdFQ/Y7nm8VW4hJF4O+fhJN6Gbo+wnFLN5ykIQ21FuDdLKyN0bEykddU+C2eP&#10;bQ0YiAc6zbaYvOtuFxtvGprvApVVan3kuWP1SD8WInXnuLxx417rKerlFzP7DQAA//8DAFBLAwQU&#10;AAYACAAAACEAMkABpd4AAAALAQAADwAAAGRycy9kb3ducmV2LnhtbEyPsU7DMBCGdyTewTokNmpT&#10;0ygNcSpAhYWJgpjd+GpbxHZku2l4e9yJbne6T/99f7uZ3UAmjMkGL+B+wYCg74OyXgv4+ny9q4Gk&#10;LL2SQ/Ao4BcTbLrrq1Y2Kpz8B067rEkJ8amRAkzOY0Np6g06mRZhRF9uhxCdzGWNmqooTyXcDXTJ&#10;WEWdtL58MHLEF4P9z+7oBGyf9Vr3tYxmWytrp/n78K7fhLi9mZ8egWSc8z8MZ/2iDl1x2oejV4kM&#10;Ajhj64IKeODLFZBCrHhVAdmfB86Bdi297ND9AQAA//8DAFBLAQItABQABgAIAAAAIQC2gziS/gAA&#10;AOEBAAATAAAAAAAAAAAAAAAAAAAAAABbQ29udGVudF9UeXBlc10ueG1sUEsBAi0AFAAGAAgAAAAh&#10;ADj9If/WAAAAlAEAAAsAAAAAAAAAAAAAAAAALwEAAF9yZWxzLy5yZWxzUEsBAi0AFAAGAAgAAAAh&#10;AE/ITYVOAgAAqgQAAA4AAAAAAAAAAAAAAAAALgIAAGRycy9lMm9Eb2MueG1sUEsBAi0AFAAGAAgA&#10;AAAhADJAAaXeAAAACwEAAA8AAAAAAAAAAAAAAAAAqAQAAGRycy9kb3ducmV2LnhtbFBLBQYAAAAA&#10;BAAEAPMAAACzBQAAAAA=&#10;" fillcolor="white [3201]" strokeweight=".5pt">
+              <v:shape w14:anchorId="46BFC7EE" id="Text Box 26" o:spid="_x0000_s1028" type="#_x0000_t202" style="position:absolute;left:0;text-align:left;margin-left:150.45pt;margin-top:216.25pt;width:117.85pt;height:50.4pt;z-index:251679744;visibility:visible;mso-wrap-style:square;mso-width-percent:0;mso-height-percent:0;mso-wrap-distance-left:9pt;mso-wrap-distance-top:0;mso-wrap-distance-right:9pt;mso-wrap-distance-bottom:0;mso-position-horizontal:absolute;mso-position-horizontal-relative:text;mso-position-vertical:absolute;mso-position-vertical-relative:text;mso-width-percent:0;mso-height-percent:0;mso-width-relative:margin;mso-height-relative:margin;v-text-anchor:top" o:gfxdata="UEsDBBQABgAIAAAAIQC2gziS/gAAAOEBAAATAAAAW0NvbnRlbnRfVHlwZXNdLnhtbJSRQU7DMBBF&#10;90jcwfIWJU67QAgl6YK0S0CoHGBkTxKLZGx5TGhvj5O2G0SRWNoz/78nu9wcxkFMGNg6quQqL6RA&#10;0s5Y6ir5vt9lD1JwBDIwOMJKHpHlpr69KfdHjyxSmriSfYz+USnWPY7AufNIadK6MEJMx9ApD/oD&#10;OlTrorhX2lFEilmcO2RdNtjC5xDF9pCuTyYBB5bi6bQ4syoJ3g9WQ0ymaiLzg5KdCXlKLjvcW893&#10;SUOqXwnz5DrgnHtJTxOsQfEKIT7DmDSUCaxw7Rqn8787ZsmRM9e2VmPeBN4uqYvTtW7jvijg9N/y&#10;JsXecLq0q+WD6m8AAAD//wMAUEsDBBQABgAIAAAAIQA4/SH/1gAAAJQBAAALAAAAX3JlbHMvLnJl&#10;bHOkkMFqwzAMhu+DvYPRfXGawxijTi+j0GvpHsDYimMaW0Yy2fr2M4PBMnrbUb/Q94l/f/hMi1qR&#10;JVI2sOt6UJgd+ZiDgffL8ekFlFSbvV0oo4EbChzGx4f9GRdb25HMsYhqlCwG5lrLq9biZkxWOiqY&#10;22YiTra2kYMu1l1tQD30/bPm3wwYN0x18gb45AdQl1tp5j/sFB2T0FQ7R0nTNEV3j6o9feQzro1i&#10;OWA14Fm+Q8a1a8+Bvu/d/dMb2JY5uiPbhG/ktn4cqGU/er3pcvwCAAD//wMAUEsDBBQABgAIAAAA&#10;IQBPyE2FTgIAAKoEAAAOAAAAZHJzL2Uyb0RvYy54bWysVE1vGjEQvVfqf7B8bxYIoQGxRDQRVaUo&#10;iQRVzsbrhVW9Htc27NJf32cvkI/2VPXinS8/z7yZ2elNW2u2V85XZHLev+hxpoykojKbnH9fLT5d&#10;c+aDMIXQZFTOD8rzm9nHD9PGTtSAtqQL5RhAjJ80NufbEOwky7zcqlr4C7LKwFmSq0WA6jZZ4UQD&#10;9Fpng15vlDXkCutIKu9hveucfJbwy1LJ8FiWXgWmc47cQjpdOtfxzGZTMdk4YbeVPKYh/iGLWlQG&#10;j56h7kQQbOeqP6DqSjryVIYLSXVGZVlJlWpANf3eu2qWW2FVqgXkeHumyf8/WPmwf3KsKnI+GHFm&#10;RI0erVQb2BdqGUzgp7F+grClRWBoYUefT3YPYyy7LV0dvyiIwQ+mD2d2I5qMl4bj0fh6yJmEbzTs&#10;9S8TfPZy2zofviqqWRRy7tC9RKrY3/uATBB6ComPedJVsai0TkqcGHWrHdsL9FqHlCNuvInShjV4&#10;/PKql4Df+CL0+f5aC/kjVvkWAZo2MEZOutqjFNp123F44mVNxQF0OeoGzlu5qAB/L3x4Eg4TBoaw&#10;NeERR6kJOdFR4mxL7tff7DEejYeXswYTm3P/cyec4kx/MxiJcX84jCOelOHV5wEU99qzfu0xu/qW&#10;QFQf+2llEmN80CexdFQ/Y7nm8VW4hJF4O+fhJN6Gbo+wnFLN5ykIQ21FuDdLKyN0bEykddU+C2eP&#10;bQ0YiAc6zbaYvOtuFxtvGprvApVVan3kuWP1SD8WInXnuLxx417rKerlFzP7DQAA//8DAFBLAwQU&#10;AAYACAAAACEAMkABpd4AAAALAQAADwAAAGRycy9kb3ducmV2LnhtbEyPsU7DMBCGdyTewTokNmpT&#10;0ygNcSpAhYWJgpjd+GpbxHZku2l4e9yJbne6T/99f7uZ3UAmjMkGL+B+wYCg74OyXgv4+ny9q4Gk&#10;LL2SQ/Ao4BcTbLrrq1Y2Kpz8B067rEkJ8amRAkzOY0Np6g06mRZhRF9uhxCdzGWNmqooTyXcDXTJ&#10;WEWdtL58MHLEF4P9z+7oBGyf9Vr3tYxmWytrp/n78K7fhLi9mZ8egWSc8z8MZ/2iDl1x2oejV4kM&#10;Ajhj64IKeODLFZBCrHhVAdmfB86Bdi297ND9AQAA//8DAFBLAQItABQABgAIAAAAIQC2gziS/gAA&#10;AOEBAAATAAAAAAAAAAAAAAAAAAAAAABbQ29udGVudF9UeXBlc10ueG1sUEsBAi0AFAAGAAgAAAAh&#10;ADj9If/WAAAAlAEAAAsAAAAAAAAAAAAAAAAALwEAAF9yZWxzLy5yZWxzUEsBAi0AFAAGAAgAAAAh&#10;AE/ITYVOAgAAqgQAAA4AAAAAAAAAAAAAAAAALgIAAGRycy9lMm9Eb2MueG1sUEsBAi0AFAAGAAgA&#10;AAAhADJAAaXeAAAACwEAAA8AAAAAAAAAAAAAAAAAqAQAAGRycy9kb3ducmV2LnhtbFBLBQYAAAAA&#10;BAAEAPMAAACzBQAAAAA=&#10;" fillcolor="white [3201]" strokeweight=".5pt">
                 <v:textbox>
                   <w:txbxContent>
                     <w:p>
@@ -2515,6 +2617,10 @@
                     </w:txbxContent>
                   </v:textbox>
                 </v:oval>
+                <v:shapetype id="_x0000_t32" coordsize="21600,21600" o:spt="32" o:oned="t" path="m,l21600,21600e" filled="f">
+                  <v:path arrowok="t" fillok="f" o:connecttype="none"/>
+                  <o:lock v:ext="edit" shapetype="t"/>
+                </v:shapetype>
                 <v:shape id="Straight Arrow Connector 219" o:spid="_x0000_s1033" type="#_x0000_t32" style="position:absolute;left:11658;top:3429;width:2846;height:4858;visibility:visible;mso-wrap-style:square" o:connectortype="straight" o:gfxdata="UEsDBBQABgAIAAAAIQDb4fbL7gAAAIUBAAATAAAAW0NvbnRlbnRfVHlwZXNdLnhtbHyQz07DMAyH&#10;70i8Q+QralM4IITa7kDhCAiNB7ASt43WOlEcyvb2pNu4IODoPz9/n1xv9vOkForiPDdwXVagiI23&#10;jocG3rdPxR0oScgWJ8/UwIEENu3lRb09BBKV0ywNjCmFe63FjDSjlD4Q50nv44wpl3HQAc0OB9I3&#10;VXWrjedEnIq03oC27qjHjympx31un0wiTQLq4bS4shrAECZnMGVTvbD9QSnOhDInjzsyuiBXWQP0&#10;r4R18jfgnHvJr4nOknrFmJ5xzhraRtHWf3Kkpfz/yGo5S+H73hkquyhdjr3R8m2lj09svwAAAP//&#10;AwBQSwMEFAAGAAgAAAAhAFr0LFu/AAAAFQEAAAsAAABfcmVscy8ucmVsc2zPwWrDMAwG4Ptg72B0&#10;X5TuUMaI01uh19I+gLGVxCy2jGSy9e1nemrHjpL4P0nD4SetZiPRyNnCruvBUPYcYp4tXC/Htw8w&#10;Wl0ObuVMFm6kcBhfX4Yzra62kC6xqGlKVgtLreUTUf1CyWnHhXKbTCzJ1VbKjMX5LzcTvvf9HuXR&#10;gPHJNKdgQU5hB+ZyK23zHztFL6w81c5zQp6m6P9TMfB3PtPWFCczVQtB9N4U2rp2HOA44NMz4y8A&#10;AAD//wMAUEsDBBQABgAIAAAAIQCUhtB2xAAAANwAAAAPAAAAZHJzL2Rvd25yZXYueG1sRI9Pi8Iw&#10;FMTvC36H8ARva6qgrLWp+AfB9bZVPD+at23Z5qU20dZvvxEEj8PM/IZJVr2pxZ1aV1lWMBlHIIhz&#10;qysuFJxP+88vEM4ja6wtk4IHOVilg48EY207/qF75gsRIOxiVFB638RSurwkg25sG+Lg/drWoA+y&#10;LaRusQtwU8tpFM2lwYrDQokNbUvK/7KbUdChvyw26+K63ey+D/2svs5P56NSo2G/XoLw1Pt3+NU+&#10;aAXTyQKeZ8IRkOk/AAAA//8DAFBLAQItABQABgAIAAAAIQDb4fbL7gAAAIUBAAATAAAAAAAAAAAA&#10;AAAAAAAAAABbQ29udGVudF9UeXBlc10ueG1sUEsBAi0AFAAGAAgAAAAhAFr0LFu/AAAAFQEAAAsA&#10;AAAAAAAAAAAAAAAAHwEAAF9yZWxzLy5yZWxzUEsBAi0AFAAGAAgAAAAhAJSG0HbEAAAA3AAAAA8A&#10;AAAAAAAAAAAAAAAABwIAAGRycy9kb3ducmV2LnhtbFBLBQYAAAAAAwADALcAAAD4AgAAAAA=&#10;" strokecolor="black [3200]" strokeweight=".5pt">
                   <v:stroke endarrow="block" joinstyle="miter"/>
                 </v:shape>
@@ -2660,6 +2766,7 @@
     </w:p>
     <w:p>
       <w:pPr>
+        <w:jc w:val="both"/>
         <w:rPr>
           <w:rStyle w:val="BookTitle"/>
           <w:b w:val="0"/>
@@ -2668,12 +2775,16 @@
       </w:pPr>
     </w:p>
     <w:p>
+      <w:pPr>
+        <w:jc w:val="both"/>
+      </w:pPr>
       <w:r>
         <w:t>Essendo il caso LL risolto tramite rotazione singola a destra, i sottoalberi radicati in A non subiscono variazioni e quindi non varia il fattore di bilanciamento di A, mentre bisogna aggiornare i fattori di bilanciamento di B e C in base al vecchio valore del fattore di bilanciamento di B.</w:t>
       </w:r>
     </w:p>
     <w:p>
       <w:pPr>
+        <w:jc w:val="both"/>
         <w:rPr>
           <w:lang w:val="en-GB"/>
         </w:rPr>
@@ -2892,7 +3003,7 @@
           </mc:Choice>
           <mc:Fallback>
             <w:pict>
-              <v:shape w14:anchorId="23DBC42A" id="_x0000_s1046" type="#_x0000_t202" style="position:absolute;margin-left:284.75pt;margin-top:4.15pt;width:185.9pt;height:204pt;z-index:-251633664;visibility:visible;mso-wrap-style:square;mso-width-percent:400;mso-height-percent:0;mso-wrap-distance-left:9pt;mso-wrap-distance-top:3.6pt;mso-wrap-distance-right:9pt;mso-wrap-distance-bottom:3.6pt;mso-position-horizontal:absolute;mso-position-horizontal-relative:text;mso-position-vertical:absolute;mso-position-vertical-relative:text;mso-width-percent:400;mso-height-percent:0;mso-width-relative:margin;mso-height-relative:margin;v-text-anchor:top" o:gfxdata="UEsDBBQABgAIAAAAIQC2gziS/gAAAOEBAAATAAAAW0NvbnRlbnRfVHlwZXNdLnhtbJSRQU7DMBBF&#10;90jcwfIWJU67QAgl6YK0S0CoHGBkTxKLZGx5TGhvj5O2G0SRWNoz/78nu9wcxkFMGNg6quQqL6RA&#10;0s5Y6ir5vt9lD1JwBDIwOMJKHpHlpr69KfdHjyxSmriSfYz+USnWPY7AufNIadK6MEJMx9ApD/oD&#10;OlTrorhX2lFEilmcO2RdNtjC5xDF9pCuTyYBB5bi6bQ4syoJ3g9WQ0ymaiLzg5KdCXlKLjvcW893&#10;SUOqXwnz5DrgnHtJTxOsQfEKIT7DmDSUCaxw7Rqn8787ZsmRM9e2VmPeBN4uqYvTtW7jvijg9N/y&#10;JsXecLq0q+WD6m8AAAD//wMAUEsDBBQABgAIAAAAIQA4/SH/1gAAAJQBAAALAAAAX3JlbHMvLnJl&#10;bHOkkMFqwzAMhu+DvYPRfXGawxijTi+j0GvpHsDYimMaW0Yy2fr2M4PBMnrbUb/Q94l/f/hMi1qR&#10;JVI2sOt6UJgd+ZiDgffL8ekFlFSbvV0oo4EbChzGx4f9GRdb25HMsYhqlCwG5lrLq9biZkxWOiqY&#10;22YiTra2kYMu1l1tQD30/bPm3wwYN0x18gb45AdQl1tp5j/sFB2T0FQ7R0nTNEV3j6o9feQzro1i&#10;OWA14Fm+Q8a1a8+Bvu/d/dMb2JY5uiPbhG/ktn4cqGU/er3pcvwCAAD//wMAUEsDBBQABgAIAAAA&#10;IQAGdeYgKgIAAE8EAAAOAAAAZHJzL2Uyb0RvYy54bWysVNtu2zAMfR+wfxD0vthxk6wx4hRdugwD&#10;ugvQ7gNkWY6FSaImKbGzry8lp1nQbS/D/CCIInVEnkN6dTNoRQ7CeQmmotNJTokwHBppdhX99rh9&#10;c02JD8w0TIERFT0KT2/Wr1+teluKAjpQjXAEQYwve1vRLgRbZpnnndDMT8AKg84WnGYBTbfLGsd6&#10;RNcqK/J8kfXgGuuAC+/x9G500nXCb1vBw5e29SIQVVHMLaTVpbWOa7ZesXLnmO0kP6XB/iELzaTB&#10;R89QdywwsnfyNygtuQMPbZhw0Bm0reQi1YDVTPMX1Tx0zIpUC5Lj7Zkm//9g+efDV0dkU9FivqDE&#10;MI0iPYohkHcwkCLy01tfYtiDxcAw4DHqnGr19h74d08MbDpmduLWOeg7wRrMbxpvZhdXRxwfQer+&#10;EzT4DNsHSEBD63QkD+kgiI46Hc/axFQ4HhZXi3x5hS6OvmK+zK/zpF7Gyufr1vnwQYAmcVNRh+In&#10;eHa49yGmw8rnkPiaByWbrVQqGW5Xb5QjB4aNsk1fquBFmDKkr+hyXsxHBv4KkafvTxBaBux4JXVF&#10;sQT8YhArI2/vTZP2gUk17jFlZU5ERu5GFsNQD0mz6VmgGpojUutg7HCcSNx04H5S0mN3V9T/2DMn&#10;KFEfDcqznM5mcRySMZu/LdBwl5760sMMR6iKBkrG7SakEYp5G7hFGVuZCI56j5mccsauTbyfJiyO&#10;xaWdon79B9ZPAAAA//8DAFBLAwQUAAYACAAAACEAJllq198AAAAJAQAADwAAAGRycy9kb3ducmV2&#10;LnhtbEyPwW7CMBBE75X6D9ZW6q04KSSCkA2qkLhwa4pajiY2sSG2o9hA+PtuT+U2qxnNvC1Xo+3Y&#10;VQ3BeIeQThJgyjVeGtci7L42b3NgIQonReedQrirAKvq+akUhfQ396mudWwZlbhQCAQdY19wHhqt&#10;rAgT3ytH3tEPVkQ6h5bLQdyo3Hb8PUlyboVxtKBFr9ZaNef6YhHCOd1kP/600/vtXdenvfk22zXi&#10;68v4sQQW1Rj/w/CHT+hQEdPBX5wMrEPI8kVGUYT5FBj5i1lK4oAwS/Mp8Krkjx9UvwAAAP//AwBQ&#10;SwECLQAUAAYACAAAACEAtoM4kv4AAADhAQAAEwAAAAAAAAAAAAAAAAAAAAAAW0NvbnRlbnRfVHlw&#10;ZXNdLnhtbFBLAQItABQABgAIAAAAIQA4/SH/1gAAAJQBAAALAAAAAAAAAAAAAAAAAC8BAABfcmVs&#10;cy8ucmVsc1BLAQItABQABgAIAAAAIQAGdeYgKgIAAE8EAAAOAAAAAAAAAAAAAAAAAC4CAABkcnMv&#10;ZTJvRG9jLnhtbFBLAQItABQABgAIAAAAIQAmWWrX3wAAAAkBAAAPAAAAAAAAAAAAAAAAAIQEAABk&#10;cnMvZG93bnJldi54bWxQSwUGAAAAAAQABADzAAAAkAUAAAAA&#10;">
+              <v:shape w14:anchorId="23DBC42A" id="_x0000_s1046" type="#_x0000_t202" style="position:absolute;left:0;text-align:left;margin-left:284.75pt;margin-top:4.15pt;width:185.9pt;height:204pt;z-index:-251633664;visibility:visible;mso-wrap-style:square;mso-width-percent:400;mso-height-percent:0;mso-wrap-distance-left:9pt;mso-wrap-distance-top:3.6pt;mso-wrap-distance-right:9pt;mso-wrap-distance-bottom:3.6pt;mso-position-horizontal:absolute;mso-position-horizontal-relative:text;mso-position-vertical:absolute;mso-position-vertical-relative:text;mso-width-percent:400;mso-height-percent:0;mso-width-relative:margin;mso-height-relative:margin;v-text-anchor:top" o:gfxdata="UEsDBBQABgAIAAAAIQC2gziS/gAAAOEBAAATAAAAW0NvbnRlbnRfVHlwZXNdLnhtbJSRQU7DMBBF&#10;90jcwfIWJU67QAgl6YK0S0CoHGBkTxKLZGx5TGhvj5O2G0SRWNoz/78nu9wcxkFMGNg6quQqL6RA&#10;0s5Y6ir5vt9lD1JwBDIwOMJKHpHlpr69KfdHjyxSmriSfYz+USnWPY7AufNIadK6MEJMx9ApD/oD&#10;OlTrorhX2lFEilmcO2RdNtjC5xDF9pCuTyYBB5bi6bQ4syoJ3g9WQ0ymaiLzg5KdCXlKLjvcW893&#10;SUOqXwnz5DrgnHtJTxOsQfEKIT7DmDSUCaxw7Rqn8787ZsmRM9e2VmPeBN4uqYvTtW7jvijg9N/y&#10;JsXecLq0q+WD6m8AAAD//wMAUEsDBBQABgAIAAAAIQA4/SH/1gAAAJQBAAALAAAAX3JlbHMvLnJl&#10;bHOkkMFqwzAMhu+DvYPRfXGawxijTi+j0GvpHsDYimMaW0Yy2fr2M4PBMnrbUb/Q94l/f/hMi1qR&#10;JVI2sOt6UJgd+ZiDgffL8ekFlFSbvV0oo4EbChzGx4f9GRdb25HMsYhqlCwG5lrLq9biZkxWOiqY&#10;22YiTra2kYMu1l1tQD30/bPm3wwYN0x18gb45AdQl1tp5j/sFB2T0FQ7R0nTNEV3j6o9feQzro1i&#10;OWA14Fm+Q8a1a8+Bvu/d/dMb2JY5uiPbhG/ktn4cqGU/er3pcvwCAAD//wMAUEsDBBQABgAIAAAA&#10;IQAGdeYgKgIAAE8EAAAOAAAAZHJzL2Uyb0RvYy54bWysVNtu2zAMfR+wfxD0vthxk6wx4hRdugwD&#10;ugvQ7gNkWY6FSaImKbGzry8lp1nQbS/D/CCIInVEnkN6dTNoRQ7CeQmmotNJTokwHBppdhX99rh9&#10;c02JD8w0TIERFT0KT2/Wr1+teluKAjpQjXAEQYwve1vRLgRbZpnnndDMT8AKg84WnGYBTbfLGsd6&#10;RNcqK/J8kfXgGuuAC+/x9G500nXCb1vBw5e29SIQVVHMLaTVpbWOa7ZesXLnmO0kP6XB/iELzaTB&#10;R89QdywwsnfyNygtuQMPbZhw0Bm0reQi1YDVTPMX1Tx0zIpUC5Lj7Zkm//9g+efDV0dkU9FivqDE&#10;MI0iPYohkHcwkCLy01tfYtiDxcAw4DHqnGr19h74d08MbDpmduLWOeg7wRrMbxpvZhdXRxwfQer+&#10;EzT4DNsHSEBD63QkD+kgiI46Hc/axFQ4HhZXi3x5hS6OvmK+zK/zpF7Gyufr1vnwQYAmcVNRh+In&#10;eHa49yGmw8rnkPiaByWbrVQqGW5Xb5QjB4aNsk1fquBFmDKkr+hyXsxHBv4KkafvTxBaBux4JXVF&#10;sQT8YhArI2/vTZP2gUk17jFlZU5ERu5GFsNQD0mz6VmgGpojUutg7HCcSNx04H5S0mN3V9T/2DMn&#10;KFEfDcqznM5mcRySMZu/LdBwl5760sMMR6iKBkrG7SakEYp5G7hFGVuZCI56j5mccsauTbyfJiyO&#10;xaWdon79B9ZPAAAA//8DAFBLAwQUAAYACAAAACEAJllq198AAAAJAQAADwAAAGRycy9kb3ducmV2&#10;LnhtbEyPwW7CMBBE75X6D9ZW6q04KSSCkA2qkLhwa4pajiY2sSG2o9hA+PtuT+U2qxnNvC1Xo+3Y&#10;VQ3BeIeQThJgyjVeGtci7L42b3NgIQonReedQrirAKvq+akUhfQ396mudWwZlbhQCAQdY19wHhqt&#10;rAgT3ytH3tEPVkQ6h5bLQdyo3Hb8PUlyboVxtKBFr9ZaNef6YhHCOd1kP/600/vtXdenvfk22zXi&#10;68v4sQQW1Rj/w/CHT+hQEdPBX5wMrEPI8kVGUYT5FBj5i1lK4oAwS/Mp8Krkjx9UvwAAAP//AwBQ&#10;SwECLQAUAAYACAAAACEAtoM4kv4AAADhAQAAEwAAAAAAAAAAAAAAAAAAAAAAW0NvbnRlbnRfVHlw&#10;ZXNdLnhtbFBLAQItABQABgAIAAAAIQA4/SH/1gAAAJQBAAALAAAAAAAAAAAAAAAAAC8BAABfcmVs&#10;cy8ucmVsc1BLAQItABQABgAIAAAAIQAGdeYgKgIAAE8EAAAOAAAAAAAAAAAAAAAAAC4CAABkcnMv&#10;ZTJvRG9jLnhtbFBLAQItABQABgAIAAAAIQAmWWrX3wAAAAkBAAAPAAAAAAAAAAAAAAAAAIQEAABk&#10;cnMvZG93bnJldi54bWxQSwUGAAAAAAQABADzAAAAkAUAAAAA&#10;">
                 <v:textbox>
                   <w:txbxContent>
                     <w:p>
@@ -3114,7 +3225,7 @@
           </mc:Choice>
           <mc:Fallback>
             <w:pict>
-              <v:shape w14:anchorId="6790D61F" id="Text Box 265" o:spid="_x0000_s1047" type="#_x0000_t202" style="position:absolute;margin-left:211.35pt;margin-top:67.9pt;width:43.35pt;height:31.8pt;z-index:251686912;visibility:visible;mso-wrap-style:square;mso-wrap-distance-left:9pt;mso-wrap-distance-top:0;mso-wrap-distance-right:9pt;mso-wrap-distance-bottom:0;mso-position-horizontal:absolute;mso-position-horizontal-relative:text;mso-position-vertical:absolute;mso-position-vertical-relative:text;v-text-anchor:top" o:gfxdata="UEsDBBQABgAIAAAAIQC2gziS/gAAAOEBAAATAAAAW0NvbnRlbnRfVHlwZXNdLnhtbJSRQU7DMBBF&#10;90jcwfIWJU67QAgl6YK0S0CoHGBkTxKLZGx5TGhvj5O2G0SRWNoz/78nu9wcxkFMGNg6quQqL6RA&#10;0s5Y6ir5vt9lD1JwBDIwOMJKHpHlpr69KfdHjyxSmriSfYz+USnWPY7AufNIadK6MEJMx9ApD/oD&#10;OlTrorhX2lFEilmcO2RdNtjC5xDF9pCuTyYBB5bi6bQ4syoJ3g9WQ0ymaiLzg5KdCXlKLjvcW893&#10;SUOqXwnz5DrgnHtJTxOsQfEKIT7DmDSUCaxw7Rqn8787ZsmRM9e2VmPeBN4uqYvTtW7jvijg9N/y&#10;JsXecLq0q+WD6m8AAAD//wMAUEsDBBQABgAIAAAAIQA4/SH/1gAAAJQBAAALAAAAX3JlbHMvLnJl&#10;bHOkkMFqwzAMhu+DvYPRfXGawxijTi+j0GvpHsDYimMaW0Yy2fr2M4PBMnrbUb/Q94l/f/hMi1qR&#10;JVI2sOt6UJgd+ZiDgffL8ekFlFSbvV0oo4EbChzGx4f9GRdb25HMsYhqlCwG5lrLq9biZkxWOiqY&#10;22YiTra2kYMu1l1tQD30/bPm3wwYN0x18gb45AdQl1tp5j/sFB2T0FQ7R0nTNEV3j6o9feQzro1i&#10;OWA14Fm+Q8a1a8+Bvu/d/dMb2JY5uiPbhG/ktn4cqGU/er3pcvwCAAD//wMAUEsDBBQABgAIAAAA&#10;IQBehLw3UQIAAKwEAAAOAAAAZHJzL2Uyb0RvYy54bWysVE2P2jAQvVfqf7B8LwkE6G5EWFFWVJXQ&#10;7kpQ7dk4DonqeFzbkNBf37ETPnbbU9WLGc+8PM+8mWH20NaSHIWxFaiMDgcxJUJxyCu1z+j37erT&#10;HSXWMZUzCUpk9CQsfZh//DBrdCpGUILMhSFIomza6IyWzuk0iiwvRc3sALRQGCzA1Mzh1eyj3LAG&#10;2WsZjeJ4GjVgcm2AC2vR+9gF6TzwF4Xg7rkorHBEZhRzc+E04dz5M5rPWLo3TJcV79Ng/5BFzSqF&#10;j16oHplj5GCqP6jqihuwULgBhzqCoqi4CDVgNcP4XTWbkmkRakFxrL7IZP8fLX86vhhS5RkdTSeU&#10;KFZjk7aideQLtMT7UKFG2xSBG41Q12IAO332W3T6wtvC1P4XSyIYR61PF309HUfnZBInyZgSjqFx&#10;nNwliWeJrh9rY91XATXxRkYNti+oyo5r6zroGeLfsiCrfFVJGS5+ZMRSGnJk2GzpQopI/gYlFWky&#10;Ok0mcSB+E/PUl+93kvEffXo3KOSTCnP2knSle8u1uzaIOAwVedcO8hPKZaAbOav5qkL+NbPuhRmc&#10;MVQI98Y941FIwKSgtygpwfz6m9/jsfUYpaTBmc2o/XlgRlAivykcivvheOyHPFzGk88jvJjbyO42&#10;og71ElCpIW6o5sH0eCfPZmGgfsX1WvhXMcQUx7cz6s7m0nWbhOvJxWIRQDjWmrm12mjuqX1nvK7b&#10;9pUZ3ffV4UA8wXm6WfquvR3Wf6lgcXBQVKH3V1V7/XElwvT06+t37vYeUNc/mflvAAAA//8DAFBL&#10;AwQUAAYACAAAACEAo6LERd4AAAALAQAADwAAAGRycy9kb3ducmV2LnhtbEyPwU7DMBBE70j8g7VI&#10;3KhDaCFJ41SAChdOFNSzG29ti9iObDcNf89ygtvuzmj2TbuZ3cAmjMkGL+B2UQBD3wdlvRbw+fFy&#10;UwFLWXolh+BRwDcm2HSXF61sVDj7d5x2WTMK8amRAkzOY8N56g06mRZhRE/aMUQnM61RcxXlmcLd&#10;wMuiuOdOWk8fjBzx2WD/tTs5AdsnXeu+ktFsK2XtNO+Pb/pViOur+XENLOOc/8zwi0/o0BHTIZy8&#10;SmwQsCzLB7KScLeiDuRYFfUS2IEuNQ28a/n/Dt0PAAAA//8DAFBLAQItABQABgAIAAAAIQC2gziS&#10;/gAAAOEBAAATAAAAAAAAAAAAAAAAAAAAAABbQ29udGVudF9UeXBlc10ueG1sUEsBAi0AFAAGAAgA&#10;AAAhADj9If/WAAAAlAEAAAsAAAAAAAAAAAAAAAAALwEAAF9yZWxzLy5yZWxzUEsBAi0AFAAGAAgA&#10;AAAhAF6EvDdRAgAArAQAAA4AAAAAAAAAAAAAAAAALgIAAGRycy9lMm9Eb2MueG1sUEsBAi0AFAAG&#10;AAgAAAAhAKOixEXeAAAACwEAAA8AAAAAAAAAAAAAAAAAqwQAAGRycy9kb3ducmV2LnhtbFBLBQYA&#10;AAAABAAEAPMAAAC2BQAAAAA=&#10;" fillcolor="white [3201]" strokeweight=".5pt">
+              <v:shape w14:anchorId="6790D61F" id="Text Box 265" o:spid="_x0000_s1047" type="#_x0000_t202" style="position:absolute;left:0;text-align:left;margin-left:211.35pt;margin-top:67.9pt;width:43.35pt;height:31.8pt;z-index:251686912;visibility:visible;mso-wrap-style:square;mso-wrap-distance-left:9pt;mso-wrap-distance-top:0;mso-wrap-distance-right:9pt;mso-wrap-distance-bottom:0;mso-position-horizontal:absolute;mso-position-horizontal-relative:text;mso-position-vertical:absolute;mso-position-vertical-relative:text;v-text-anchor:top" o:gfxdata="UEsDBBQABgAIAAAAIQC2gziS/gAAAOEBAAATAAAAW0NvbnRlbnRfVHlwZXNdLnhtbJSRQU7DMBBF&#10;90jcwfIWJU67QAgl6YK0S0CoHGBkTxKLZGx5TGhvj5O2G0SRWNoz/78nu9wcxkFMGNg6quQqL6RA&#10;0s5Y6ir5vt9lD1JwBDIwOMJKHpHlpr69KfdHjyxSmriSfYz+USnWPY7AufNIadK6MEJMx9ApD/oD&#10;OlTrorhX2lFEilmcO2RdNtjC5xDF9pCuTyYBB5bi6bQ4syoJ3g9WQ0ymaiLzg5KdCXlKLjvcW893&#10;SUOqXwnz5DrgnHtJTxOsQfEKIT7DmDSUCaxw7Rqn8787ZsmRM9e2VmPeBN4uqYvTtW7jvijg9N/y&#10;JsXecLq0q+WD6m8AAAD//wMAUEsDBBQABgAIAAAAIQA4/SH/1gAAAJQBAAALAAAAX3JlbHMvLnJl&#10;bHOkkMFqwzAMhu+DvYPRfXGawxijTi+j0GvpHsDYimMaW0Yy2fr2M4PBMnrbUb/Q94l/f/hMi1qR&#10;JVI2sOt6UJgd+ZiDgffL8ekFlFSbvV0oo4EbChzGx4f9GRdb25HMsYhqlCwG5lrLq9biZkxWOiqY&#10;22YiTra2kYMu1l1tQD30/bPm3wwYN0x18gb45AdQl1tp5j/sFB2T0FQ7R0nTNEV3j6o9feQzro1i&#10;OWA14Fm+Q8a1a8+Bvu/d/dMb2JY5uiPbhG/ktn4cqGU/er3pcvwCAAD//wMAUEsDBBQABgAIAAAA&#10;IQBehLw3UQIAAKwEAAAOAAAAZHJzL2Uyb0RvYy54bWysVE2P2jAQvVfqf7B8LwkE6G5EWFFWVJXQ&#10;7kpQ7dk4DonqeFzbkNBf37ETPnbbU9WLGc+8PM+8mWH20NaSHIWxFaiMDgcxJUJxyCu1z+j37erT&#10;HSXWMZUzCUpk9CQsfZh//DBrdCpGUILMhSFIomza6IyWzuk0iiwvRc3sALRQGCzA1Mzh1eyj3LAG&#10;2WsZjeJ4GjVgcm2AC2vR+9gF6TzwF4Xg7rkorHBEZhRzc+E04dz5M5rPWLo3TJcV79Ng/5BFzSqF&#10;j16oHplj5GCqP6jqihuwULgBhzqCoqi4CDVgNcP4XTWbkmkRakFxrL7IZP8fLX86vhhS5RkdTSeU&#10;KFZjk7aideQLtMT7UKFG2xSBG41Q12IAO332W3T6wtvC1P4XSyIYR61PF309HUfnZBInyZgSjqFx&#10;nNwliWeJrh9rY91XATXxRkYNti+oyo5r6zroGeLfsiCrfFVJGS5+ZMRSGnJk2GzpQopI/gYlFWky&#10;Ok0mcSB+E/PUl+93kvEffXo3KOSTCnP2knSle8u1uzaIOAwVedcO8hPKZaAbOav5qkL+NbPuhRmc&#10;MVQI98Y941FIwKSgtygpwfz6m9/jsfUYpaTBmc2o/XlgRlAivykcivvheOyHPFzGk88jvJjbyO42&#10;og71ElCpIW6o5sH0eCfPZmGgfsX1WvhXMcQUx7cz6s7m0nWbhOvJxWIRQDjWmrm12mjuqX1nvK7b&#10;9pUZ3ffV4UA8wXm6WfquvR3Wf6lgcXBQVKH3V1V7/XElwvT06+t37vYeUNc/mflvAAAA//8DAFBL&#10;AwQUAAYACAAAACEAo6LERd4AAAALAQAADwAAAGRycy9kb3ducmV2LnhtbEyPwU7DMBBE70j8g7VI&#10;3KhDaCFJ41SAChdOFNSzG29ti9iObDcNf89ygtvuzmj2TbuZ3cAmjMkGL+B2UQBD3wdlvRbw+fFy&#10;UwFLWXolh+BRwDcm2HSXF61sVDj7d5x2WTMK8amRAkzOY8N56g06mRZhRE/aMUQnM61RcxXlmcLd&#10;wMuiuOdOWk8fjBzx2WD/tTs5AdsnXeu+ktFsK2XtNO+Pb/pViOur+XENLOOc/8zwi0/o0BHTIZy8&#10;SmwQsCzLB7KScLeiDuRYFfUS2IEuNQ28a/n/Dt0PAAAA//8DAFBLAQItABQABgAIAAAAIQC2gziS&#10;/gAAAOEBAAATAAAAAAAAAAAAAAAAAAAAAABbQ29udGVudF9UeXBlc10ueG1sUEsBAi0AFAAGAAgA&#10;AAAhADj9If/WAAAAlAEAAAsAAAAAAAAAAAAAAAAALwEAAF9yZWxzLy5yZWxzUEsBAi0AFAAGAAgA&#10;AAAhAF6EvDdRAgAArAQAAA4AAAAAAAAAAAAAAAAALgIAAGRycy9lMm9Eb2MueG1sUEsBAi0AFAAG&#10;AAgAAAAhAKOixEXeAAAACwEAAA8AAAAAAAAAAAAAAAAAqwQAAGRycy9kb3ducmV2LnhtbFBLBQYA&#10;AAAABAAEAPMAAAC2BQAAAAA=&#10;" fillcolor="white [3201]" strokeweight=".5pt">
                 <v:textbox>
                   <w:txbxContent>
                     <w:p>
@@ -3207,7 +3318,7 @@
           </mc:Choice>
           <mc:Fallback>
             <w:pict>
-              <v:shape w14:anchorId="72ED5540" id="Text Box 264" o:spid="_x0000_s1048" type="#_x0000_t202" style="position:absolute;margin-left:5.8pt;margin-top:70.1pt;width:39.85pt;height:25.2pt;z-index:251685888;visibility:visible;mso-wrap-style:square;mso-width-percent:0;mso-wrap-distance-left:9pt;mso-wrap-distance-top:0;mso-wrap-distance-right:9pt;mso-wrap-distance-bottom:0;mso-position-horizontal:absolute;mso-position-horizontal-relative:text;mso-position-vertical:absolute;mso-position-vertical-relative:text;mso-width-percent:0;mso-width-relative:margin;v-text-anchor:top" o:gfxdata="UEsDBBQABgAIAAAAIQC2gziS/gAAAOEBAAATAAAAW0NvbnRlbnRfVHlwZXNdLnhtbJSRQU7DMBBF&#10;90jcwfIWJU67QAgl6YK0S0CoHGBkTxKLZGx5TGhvj5O2G0SRWNoz/78nu9wcxkFMGNg6quQqL6RA&#10;0s5Y6ir5vt9lD1JwBDIwOMJKHpHlpr69KfdHjyxSmriSfYz+USnWPY7AufNIadK6MEJMx9ApD/oD&#10;OlTrorhX2lFEilmcO2RdNtjC5xDF9pCuTyYBB5bi6bQ4syoJ3g9WQ0ymaiLzg5KdCXlKLjvcW893&#10;SUOqXwnz5DrgnHtJTxOsQfEKIT7DmDSUCaxw7Rqn8787ZsmRM9e2VmPeBN4uqYvTtW7jvijg9N/y&#10;JsXecLq0q+WD6m8AAAD//wMAUEsDBBQABgAIAAAAIQA4/SH/1gAAAJQBAAALAAAAX3JlbHMvLnJl&#10;bHOkkMFqwzAMhu+DvYPRfXGawxijTi+j0GvpHsDYimMaW0Yy2fr2M4PBMnrbUb/Q94l/f/hMi1qR&#10;JVI2sOt6UJgd+ZiDgffL8ekFlFSbvV0oo4EbChzGx4f9GRdb25HMsYhqlCwG5lrLq9biZkxWOiqY&#10;22YiTra2kYMu1l1tQD30/bPm3wwYN0x18gb45AdQl1tp5j/sFB2T0FQ7R0nTNEV3j6o9feQzro1i&#10;OWA14Fm+Q8a1a8+Bvu/d/dMb2JY5uiPbhG/ktn4cqGU/er3pcvwCAAD//wMAUEsDBBQABgAIAAAA&#10;IQBBi3icUAIAAKwEAAAOAAAAZHJzL2Uyb0RvYy54bWysVE1v2zAMvQ/YfxB0X2zna20Qp8hSZBhQ&#10;tAWSoWdFlmJjsqhJSuzs14+SnTTtdhp2USjy+Yl8JDO/a2tFjsK6CnROs0FKidAcikrvc/p9u/50&#10;Q4nzTBdMgRY5PQlH7xYfP8wbMxNDKEEVwhIk0W7WmJyW3ptZkjheipq5ARihMSjB1szj1e6TwrIG&#10;2WuVDNN0mjRgC2OBC+fQe98F6SLySym4f5LSCU9UTjE3H08bz104k8WczfaWmbLifRrsH7KoWaXx&#10;0QvVPfOMHGz1B1VdcQsOpB9wqBOQsuIi1oDVZOm7ajYlMyLWguI4c5HJ/T9a/nh8tqQqcjqcjinR&#10;rMYmbUXryRdoSfChQo1xMwRuDEJ9iwHs9Nnv0BkKb6Wtwy+WRDCOWp8u+gY6js5JOh2lU0o4hkbY&#10;vew2sCSvHxvr/FcBNQlGTi22L6rKjg/Od9AzJLzlQFXFulIqXsLIiJWy5Miw2crHFJH8DUpp0uR0&#10;OpqkkfhNLFBfvt8pxn/06V2hkE9pzDlI0pUeLN/u2ihidtFrB8UJ5bLQjZwzfF0h/wNz/plZnDFU&#10;CPfGP+EhFWBS0FuUlGB//c0f8Nh6jFLS4Mzm1P08MCsoUd80DsVtNh6HIY+X8eTzEC/2OrK7juhD&#10;vQJUKsMNNTyaAe/V2ZQW6hdcr2V4FUNMc3w7p/5srny3SbieXCyXEYRjbZh/0BvDA3XoTNB1274w&#10;a/q+ehyIRzhPN5u9a2+HDV9qWB48yCr2PgjdqdrrjysRp6df37Bz1/eIev2TWfwGAAD//wMAUEsD&#10;BBQABgAIAAAAIQBnwJgI3AAAAAkBAAAPAAAAZHJzL2Rvd25yZXYueG1sTI/BTsMwEETvSPyDtZW4&#10;UTsFRUmIUwEqXDhREGc3dm2r8TqK3TT8PcsJTqvZHc2+abdLGNhspuQjSijWApjBPmqPVsLnx8tt&#10;BSxlhVoNEY2Eb5Ng211ftarR8YLvZt5nyygEU6MkuJzHhvPUOxNUWsfRIN2OcQoqk5ws15O6UHgY&#10;+EaIkgflkT44NZpnZ/rT/hwk7J5sbftKTW5Xae/n5ev4Zl+lvFktjw/Aslnynxl+8QkdOmI6xDPq&#10;xAbSRUlOmvdiA4wMdXEH7ECLWpTAu5b/b9D9AAAA//8DAFBLAQItABQABgAIAAAAIQC2gziS/gAA&#10;AOEBAAATAAAAAAAAAAAAAAAAAAAAAABbQ29udGVudF9UeXBlc10ueG1sUEsBAi0AFAAGAAgAAAAh&#10;ADj9If/WAAAAlAEAAAsAAAAAAAAAAAAAAAAALwEAAF9yZWxzLy5yZWxzUEsBAi0AFAAGAAgAAAAh&#10;AEGLeJxQAgAArAQAAA4AAAAAAAAAAAAAAAAALgIAAGRycy9lMm9Eb2MueG1sUEsBAi0AFAAGAAgA&#10;AAAhAGfAmAjcAAAACQEAAA8AAAAAAAAAAAAAAAAAqgQAAGRycy9kb3ducmV2LnhtbFBLBQYAAAAA&#10;BAAEAPMAAACzBQAAAAA=&#10;" fillcolor="white [3201]" strokeweight=".5pt">
+              <v:shape w14:anchorId="72ED5540" id="Text Box 264" o:spid="_x0000_s1048" type="#_x0000_t202" style="position:absolute;left:0;text-align:left;margin-left:5.8pt;margin-top:70.1pt;width:39.85pt;height:25.2pt;z-index:251685888;visibility:visible;mso-wrap-style:square;mso-width-percent:0;mso-wrap-distance-left:9pt;mso-wrap-distance-top:0;mso-wrap-distance-right:9pt;mso-wrap-distance-bottom:0;mso-position-horizontal:absolute;mso-position-horizontal-relative:text;mso-position-vertical:absolute;mso-position-vertical-relative:text;mso-width-percent:0;mso-width-relative:margin;v-text-anchor:top" o:gfxdata="UEsDBBQABgAIAAAAIQC2gziS/gAAAOEBAAATAAAAW0NvbnRlbnRfVHlwZXNdLnhtbJSRQU7DMBBF&#10;90jcwfIWJU67QAgl6YK0S0CoHGBkTxKLZGx5TGhvj5O2G0SRWNoz/78nu9wcxkFMGNg6quQqL6RA&#10;0s5Y6ir5vt9lD1JwBDIwOMJKHpHlpr69KfdHjyxSmriSfYz+USnWPY7AufNIadK6MEJMx9ApD/oD&#10;OlTrorhX2lFEilmcO2RdNtjC5xDF9pCuTyYBB5bi6bQ4syoJ3g9WQ0ymaiLzg5KdCXlKLjvcW893&#10;SUOqXwnz5DrgnHtJTxOsQfEKIT7DmDSUCaxw7Rqn8787ZsmRM9e2VmPeBN4uqYvTtW7jvijg9N/y&#10;JsXecLq0q+WD6m8AAAD//wMAUEsDBBQABgAIAAAAIQA4/SH/1gAAAJQBAAALAAAAX3JlbHMvLnJl&#10;bHOkkMFqwzAMhu+DvYPRfXGawxijTi+j0GvpHsDYimMaW0Yy2fr2M4PBMnrbUb/Q94l/f/hMi1qR&#10;JVI2sOt6UJgd+ZiDgffL8ekFlFSbvV0oo4EbChzGx4f9GRdb25HMsYhqlCwG5lrLq9biZkxWOiqY&#10;22YiTra2kYMu1l1tQD30/bPm3wwYN0x18gb45AdQl1tp5j/sFB2T0FQ7R0nTNEV3j6o9feQzro1i&#10;OWA14Fm+Q8a1a8+Bvu/d/dMb2JY5uiPbhG/ktn4cqGU/er3pcvwCAAD//wMAUEsDBBQABgAIAAAA&#10;IQBBi3icUAIAAKwEAAAOAAAAZHJzL2Uyb0RvYy54bWysVE1v2zAMvQ/YfxB0X2zna20Qp8hSZBhQ&#10;tAWSoWdFlmJjsqhJSuzs14+SnTTtdhp2USjy+Yl8JDO/a2tFjsK6CnROs0FKidAcikrvc/p9u/50&#10;Q4nzTBdMgRY5PQlH7xYfP8wbMxNDKEEVwhIk0W7WmJyW3ptZkjheipq5ARihMSjB1szj1e6TwrIG&#10;2WuVDNN0mjRgC2OBC+fQe98F6SLySym4f5LSCU9UTjE3H08bz104k8WczfaWmbLifRrsH7KoWaXx&#10;0QvVPfOMHGz1B1VdcQsOpB9wqBOQsuIi1oDVZOm7ajYlMyLWguI4c5HJ/T9a/nh8tqQqcjqcjinR&#10;rMYmbUXryRdoSfChQo1xMwRuDEJ9iwHs9Nnv0BkKb6Wtwy+WRDCOWp8u+gY6js5JOh2lU0o4hkbY&#10;vew2sCSvHxvr/FcBNQlGTi22L6rKjg/Od9AzJLzlQFXFulIqXsLIiJWy5Miw2crHFJH8DUpp0uR0&#10;OpqkkfhNLFBfvt8pxn/06V2hkE9pzDlI0pUeLN/u2ihidtFrB8UJ5bLQjZwzfF0h/wNz/plZnDFU&#10;CPfGP+EhFWBS0FuUlGB//c0f8Nh6jFLS4Mzm1P08MCsoUd80DsVtNh6HIY+X8eTzEC/2OrK7juhD&#10;vQJUKsMNNTyaAe/V2ZQW6hdcr2V4FUNMc3w7p/5srny3SbieXCyXEYRjbZh/0BvDA3XoTNB1274w&#10;a/q+ehyIRzhPN5u9a2+HDV9qWB48yCr2PgjdqdrrjysRp6df37Bz1/eIev2TWfwGAAD//wMAUEsD&#10;BBQABgAIAAAAIQBnwJgI3AAAAAkBAAAPAAAAZHJzL2Rvd25yZXYueG1sTI/BTsMwEETvSPyDtZW4&#10;UTsFRUmIUwEqXDhREGc3dm2r8TqK3TT8PcsJTqvZHc2+abdLGNhspuQjSijWApjBPmqPVsLnx8tt&#10;BSxlhVoNEY2Eb5Ng211ftarR8YLvZt5nyygEU6MkuJzHhvPUOxNUWsfRIN2OcQoqk5ws15O6UHgY&#10;+EaIkgflkT44NZpnZ/rT/hwk7J5sbftKTW5Xae/n5ev4Zl+lvFktjw/Aslnynxl+8QkdOmI6xDPq&#10;xAbSRUlOmvdiA4wMdXEH7ECLWpTAu5b/b9D9AAAA//8DAFBLAQItABQABgAIAAAAIQC2gziS/gAA&#10;AOEBAAATAAAAAAAAAAAAAAAAAAAAAABbQ29udGVudF9UeXBlc10ueG1sUEsBAi0AFAAGAAgAAAAh&#10;ADj9If/WAAAAlAEAAAsAAAAAAAAAAAAAAAAALwEAAF9yZWxzLy5yZWxzUEsBAi0AFAAGAAgAAAAh&#10;AEGLeJxQAgAArAQAAA4AAAAAAAAAAAAAAAAALgIAAGRycy9lMm9Eb2MueG1sUEsBAi0AFAAGAAgA&#10;AAAhAGfAmAjcAAAACQEAAA8AAAAAAAAAAAAAAAAAqgQAAGRycy9kb3ducmV2LnhtbFBLBQYAAAAA&#10;BAAEAPMAAACzBQAAAAA=&#10;" fillcolor="white [3201]" strokeweight=".5pt">
                 <v:textbox>
                   <w:txbxContent>
                     <w:p>
@@ -4147,6 +4258,7 @@
     <w:p>
       <w:pPr>
         <w:pStyle w:val="Subtitle"/>
+        <w:jc w:val="both"/>
         <w:rPr>
           <w:lang w:val="en-GB"/>
         </w:rPr>
@@ -4155,6 +4267,7 @@
     <w:p>
       <w:pPr>
         <w:pStyle w:val="Subtitle"/>
+        <w:jc w:val="both"/>
         <w:rPr>
           <w:lang w:val="en-GB"/>
         </w:rPr>
@@ -4193,6 +4306,9 @@
       </w:r>
     </w:p>
     <w:p>
+      <w:pPr>
+        <w:jc w:val="both"/>
+      </w:pPr>
       <w:r>
         <w:t>Al momento dello sbilanciamento la situazione è la seguente:</w:t>
       </w:r>
@@ -4200,6 +4316,7 @@
     <w:p>
       <w:pPr>
         <w:pStyle w:val="Subtitle"/>
+        <w:jc w:val="both"/>
       </w:pPr>
       <w:r>
         <w:rPr>
@@ -4403,7 +4520,7 @@
           </mc:Choice>
           <mc:Fallback>
             <w:pict>
-              <v:shape w14:anchorId="2415B599" id="_x0000_s1065" type="#_x0000_t202" style="position:absolute;margin-left:310.5pt;margin-top:22.7pt;width:179.4pt;height:194.4pt;z-index:251692032;visibility:visible;mso-wrap-style:square;mso-width-percent:0;mso-height-percent:0;mso-wrap-distance-left:9pt;mso-wrap-distance-top:3.6pt;mso-wrap-distance-right:9pt;mso-wrap-distance-bottom:3.6pt;mso-position-horizontal:absolute;mso-position-horizontal-relative:text;mso-position-vertical:absolute;mso-position-vertical-relative:text;mso-width-percent:0;mso-height-percent:0;mso-width-relative:margin;mso-height-relative:margin;v-text-anchor:top" o:gfxdata="UEsDBBQABgAIAAAAIQC2gziS/gAAAOEBAAATAAAAW0NvbnRlbnRfVHlwZXNdLnhtbJSRQU7DMBBF&#10;90jcwfIWJU67QAgl6YK0S0CoHGBkTxKLZGx5TGhvj5O2G0SRWNoz/78nu9wcxkFMGNg6quQqL6RA&#10;0s5Y6ir5vt9lD1JwBDIwOMJKHpHlpr69KfdHjyxSmriSfYz+USnWPY7AufNIadK6MEJMx9ApD/oD&#10;OlTrorhX2lFEilmcO2RdNtjC5xDF9pCuTyYBB5bi6bQ4syoJ3g9WQ0ymaiLzg5KdCXlKLjvcW893&#10;SUOqXwnz5DrgnHtJTxOsQfEKIT7DmDSUCaxw7Rqn8787ZsmRM9e2VmPeBN4uqYvTtW7jvijg9N/y&#10;JsXecLq0q+WD6m8AAAD//wMAUEsDBBQABgAIAAAAIQA4/SH/1gAAAJQBAAALAAAAX3JlbHMvLnJl&#10;bHOkkMFqwzAMhu+DvYPRfXGawxijTi+j0GvpHsDYimMaW0Yy2fr2M4PBMnrbUb/Q94l/f/hMi1qR&#10;JVI2sOt6UJgd+ZiDgffL8ekFlFSbvV0oo4EbChzGx4f9GRdb25HMsYhqlCwG5lrLq9biZkxWOiqY&#10;22YiTra2kYMu1l1tQD30/bPm3wwYN0x18gb45AdQl1tp5j/sFB2T0FQ7R0nTNEV3j6o9feQzro1i&#10;OWA14Fm+Q8a1a8+Bvu/d/dMb2JY5uiPbhG/ktn4cqGU/er3pcvwCAAD//wMAUEsDBBQABgAIAAAA&#10;IQBMGzOzJgIAAE8EAAAOAAAAZHJzL2Uyb0RvYy54bWysVNuO2yAQfa/Uf0C8N07cZNex4qy22aaq&#10;tL1Iu/0AjHGMCgwFEjv9+h1wNk1vL1X9gBhmOMycM+PVzaAVOQjnJZiKziZTSoTh0Eizq+iXx+2r&#10;ghIfmGmYAiMqehSe3qxfvlj1thQ5dKAa4QiCGF/2tqJdCLbMMs87oZmfgBUGnS04zQKabpc1jvWI&#10;rlWWT6dXWQ+usQ648B5P70YnXSf8thU8fGpbLwJRFcXcQlpdWuu4ZusVK3eO2U7yUxrsH7LQTBp8&#10;9Ax1xwIjeyd/g9KSO/DQhgkHnUHbSi5SDVjNbPpLNQ8dsyLVguR4e6bJ/z9Y/vHw2RHZVDRfIj+G&#10;aRTpUQyBvIGB5JGf3voSwx4sBoYBj1HnVKu398C/emJg0zGzE7fOQd8J1mB+s3gzu7g64vgIUvcf&#10;oMFn2D5AAhpapyN5SAdBdMzjeNYmpsLxMM+vi9cFujj68vlVUaAR32Dl83XrfHgnQJO4qahD8RM8&#10;O9z7MIY+h8TXPCjZbKVSyXC7eqMcOTBslG36Tug/hSlD+oouF/liZOCvENP0/QlCy4Adr6SuaHEO&#10;YmXk7a1pME1WBibVuMfqlDkRGbkbWQxDPYyanQWqoTkitQ7GDseJxE0H7jslPXZ3Rf23PXOCEvXe&#10;oDzL2XwexyEZ88V1joa79NSXHmY4QlU0UDJuNyGNUMzVwC3K2MpEcNR7zOSUM3Ztkug0YXEsLu0U&#10;9eM/sH4CAAD//wMAUEsDBBQABgAIAAAAIQBsHt3j4QAAAAoBAAAPAAAAZHJzL2Rvd25yZXYueG1s&#10;TI/BTsMwDIbvSLxDZCQuaEvXlW4tTSeEBGI32BBcsyZrKxKnJFlX3h5zgqPtX7+/r9pM1rBR+9A7&#10;FLCYJ8A0Nk712Ap42z/O1sBClKikcagFfOsAm/ryopKlcmd81eMutoxKMJRSQBfjUHIemk5bGeZu&#10;0Ei3o/NWRhp9y5WXZyq3hqdJknMre6QPnRz0Q6ebz93JClhnz+NH2C5f3pv8aIp4sxqfvrwQ11fT&#10;/R2wqKf4F4ZffEKHmpgO7oQqMCMgTxfkEgVktxkwChSrglwOtFhmKfC64v8V6h8AAAD//wMAUEsB&#10;Ai0AFAAGAAgAAAAhALaDOJL+AAAA4QEAABMAAAAAAAAAAAAAAAAAAAAAAFtDb250ZW50X1R5cGVz&#10;XS54bWxQSwECLQAUAAYACAAAACEAOP0h/9YAAACUAQAACwAAAAAAAAAAAAAAAAAvAQAAX3JlbHMv&#10;LnJlbHNQSwECLQAUAAYACAAAACEATBszsyYCAABPBAAADgAAAAAAAAAAAAAAAAAuAgAAZHJzL2Uy&#10;b0RvYy54bWxQSwECLQAUAAYACAAAACEAbB7d4+EAAAAKAQAADwAAAAAAAAAAAAAAAACABAAAZHJz&#10;L2Rvd25yZXYueG1sUEsFBgAAAAAEAAQA8wAAAI4FAAAAAA==&#10;">
+              <v:shape w14:anchorId="2415B599" id="_x0000_s1065" type="#_x0000_t202" style="position:absolute;left:0;text-align:left;margin-left:310.5pt;margin-top:22.7pt;width:179.4pt;height:194.4pt;z-index:251692032;visibility:visible;mso-wrap-style:square;mso-width-percent:0;mso-height-percent:0;mso-wrap-distance-left:9pt;mso-wrap-distance-top:3.6pt;mso-wrap-distance-right:9pt;mso-wrap-distance-bottom:3.6pt;mso-position-horizontal:absolute;mso-position-horizontal-relative:text;mso-position-vertical:absolute;mso-position-vertical-relative:text;mso-width-percent:0;mso-height-percent:0;mso-width-relative:margin;mso-height-relative:margin;v-text-anchor:top" o:gfxdata="UEsDBBQABgAIAAAAIQC2gziS/gAAAOEBAAATAAAAW0NvbnRlbnRfVHlwZXNdLnhtbJSRQU7DMBBF&#10;90jcwfIWJU67QAgl6YK0S0CoHGBkTxKLZGx5TGhvj5O2G0SRWNoz/78nu9wcxkFMGNg6quQqL6RA&#10;0s5Y6ir5vt9lD1JwBDIwOMJKHpHlpr69KfdHjyxSmriSfYz+USnWPY7AufNIadK6MEJMx9ApD/oD&#10;OlTrorhX2lFEilmcO2RdNtjC5xDF9pCuTyYBB5bi6bQ4syoJ3g9WQ0ymaiLzg5KdCXlKLjvcW893&#10;SUOqXwnz5DrgnHtJTxOsQfEKIT7DmDSUCaxw7Rqn8787ZsmRM9e2VmPeBN4uqYvTtW7jvijg9N/y&#10;JsXecLq0q+WD6m8AAAD//wMAUEsDBBQABgAIAAAAIQA4/SH/1gAAAJQBAAALAAAAX3JlbHMvLnJl&#10;bHOkkMFqwzAMhu+DvYPRfXGawxijTi+j0GvpHsDYimMaW0Yy2fr2M4PBMnrbUb/Q94l/f/hMi1qR&#10;JVI2sOt6UJgd+ZiDgffL8ekFlFSbvV0oo4EbChzGx4f9GRdb25HMsYhqlCwG5lrLq9biZkxWOiqY&#10;22YiTra2kYMu1l1tQD30/bPm3wwYN0x18gb45AdQl1tp5j/sFB2T0FQ7R0nTNEV3j6o9feQzro1i&#10;OWA14Fm+Q8a1a8+Bvu/d/dMb2JY5uiPbhG/ktn4cqGU/er3pcvwCAAD//wMAUEsDBBQABgAIAAAA&#10;IQBMGzOzJgIAAE8EAAAOAAAAZHJzL2Uyb0RvYy54bWysVNuO2yAQfa/Uf0C8N07cZNex4qy22aaq&#10;tL1Iu/0AjHGMCgwFEjv9+h1wNk1vL1X9gBhmOMycM+PVzaAVOQjnJZiKziZTSoTh0Eizq+iXx+2r&#10;ghIfmGmYAiMqehSe3qxfvlj1thQ5dKAa4QiCGF/2tqJdCLbMMs87oZmfgBUGnS04zQKabpc1jvWI&#10;rlWWT6dXWQ+usQ648B5P70YnXSf8thU8fGpbLwJRFcXcQlpdWuu4ZusVK3eO2U7yUxrsH7LQTBp8&#10;9Ax1xwIjeyd/g9KSO/DQhgkHnUHbSi5SDVjNbPpLNQ8dsyLVguR4e6bJ/z9Y/vHw2RHZVDRfIj+G&#10;aRTpUQyBvIGB5JGf3voSwx4sBoYBj1HnVKu398C/emJg0zGzE7fOQd8J1mB+s3gzu7g64vgIUvcf&#10;oMFn2D5AAhpapyN5SAdBdMzjeNYmpsLxMM+vi9cFujj68vlVUaAR32Dl83XrfHgnQJO4qahD8RM8&#10;O9z7MIY+h8TXPCjZbKVSyXC7eqMcOTBslG36Tug/hSlD+oouF/liZOCvENP0/QlCy4Adr6SuaHEO&#10;YmXk7a1pME1WBibVuMfqlDkRGbkbWQxDPYyanQWqoTkitQ7GDseJxE0H7jslPXZ3Rf23PXOCEvXe&#10;oDzL2XwexyEZ88V1joa79NSXHmY4QlU0UDJuNyGNUMzVwC3K2MpEcNR7zOSUM3Ztkug0YXEsLu0U&#10;9eM/sH4CAAD//wMAUEsDBBQABgAIAAAAIQBsHt3j4QAAAAoBAAAPAAAAZHJzL2Rvd25yZXYueG1s&#10;TI/BTsMwDIbvSLxDZCQuaEvXlW4tTSeEBGI32BBcsyZrKxKnJFlX3h5zgqPtX7+/r9pM1rBR+9A7&#10;FLCYJ8A0Nk712Ap42z/O1sBClKikcagFfOsAm/ryopKlcmd81eMutoxKMJRSQBfjUHIemk5bGeZu&#10;0Ei3o/NWRhp9y5WXZyq3hqdJknMre6QPnRz0Q6ebz93JClhnz+NH2C5f3pv8aIp4sxqfvrwQ11fT&#10;/R2wqKf4F4ZffEKHmpgO7oQqMCMgTxfkEgVktxkwChSrglwOtFhmKfC64v8V6h8AAAD//wMAUEsB&#10;Ai0AFAAGAAgAAAAhALaDOJL+AAAA4QEAABMAAAAAAAAAAAAAAAAAAAAAAFtDb250ZW50X1R5cGVz&#10;XS54bWxQSwECLQAUAAYACAAAACEAOP0h/9YAAACUAQAACwAAAAAAAAAAAAAAAAAvAQAAX3JlbHMv&#10;LnJlbHNQSwECLQAUAAYACAAAACEATBszsyYCAABPBAAADgAAAAAAAAAAAAAAAAAuAgAAZHJzL2Uy&#10;b0RvYy54bWxQSwECLQAUAAYACAAAACEAbB7d4+EAAAAKAQAADwAAAAAAAAAAAAAAAACABAAAZHJz&#10;L2Rvd25yZXYueG1sUEsFBgAAAAAEAAQA8wAAAI4FAAAAAA==&#10;">
                 <v:textbox>
                   <w:txbxContent>
                     <w:p>
@@ -4549,6 +4666,9 @@
       </w:r>
     </w:p>
     <w:p>
+      <w:pPr>
+        <w:jc w:val="both"/>
+      </w:pPr>
       <w:r>
         <w:rPr>
           <w:noProof/>
@@ -4620,7 +4740,7 @@
           </mc:Choice>
           <mc:Fallback>
             <w:pict>
-              <v:shape w14:anchorId="61D99BFC" id="Text Box 29" o:spid="_x0000_s1066" type="#_x0000_t202" style="position:absolute;margin-left:298.45pt;margin-top:233.85pt;width:112.9pt;height:49.8pt;z-index:251694080;visibility:visible;mso-wrap-style:square;mso-width-percent:0;mso-height-percent:0;mso-wrap-distance-left:9pt;mso-wrap-distance-top:0;mso-wrap-distance-right:9pt;mso-wrap-distance-bottom:0;mso-position-horizontal:absolute;mso-position-horizontal-relative:text;mso-position-vertical:absolute;mso-position-vertical-relative:text;mso-width-percent:0;mso-height-percent:0;mso-width-relative:margin;mso-height-relative:margin;v-text-anchor:top" o:gfxdata="UEsDBBQABgAIAAAAIQC2gziS/gAAAOEBAAATAAAAW0NvbnRlbnRfVHlwZXNdLnhtbJSRQU7DMBBF&#10;90jcwfIWJU67QAgl6YK0S0CoHGBkTxKLZGx5TGhvj5O2G0SRWNoz/78nu9wcxkFMGNg6quQqL6RA&#10;0s5Y6ir5vt9lD1JwBDIwOMJKHpHlpr69KfdHjyxSmriSfYz+USnWPY7AufNIadK6MEJMx9ApD/oD&#10;OlTrorhX2lFEilmcO2RdNtjC5xDF9pCuTyYBB5bi6bQ4syoJ3g9WQ0ymaiLzg5KdCXlKLjvcW893&#10;SUOqXwnz5DrgnHtJTxOsQfEKIT7DmDSUCaxw7Rqn8787ZsmRM9e2VmPeBN4uqYvTtW7jvijg9N/y&#10;JsXecLq0q+WD6m8AAAD//wMAUEsDBBQABgAIAAAAIQA4/SH/1gAAAJQBAAALAAAAX3JlbHMvLnJl&#10;bHOkkMFqwzAMhu+DvYPRfXGawxijTi+j0GvpHsDYimMaW0Yy2fr2M4PBMnrbUb/Q94l/f/hMi1qR&#10;JVI2sOt6UJgd+ZiDgffL8ekFlFSbvV0oo4EbChzGx4f9GRdb25HMsYhqlCwG5lrLq9biZkxWOiqY&#10;22YiTra2kYMu1l1tQD30/bPm3wwYN0x18gb45AdQl1tp5j/sFB2T0FQ7R0nTNEV3j6o9feQzro1i&#10;OWA14Fm+Q8a1a8+Bvu/d/dMb2JY5uiPbhG/ktn4cqGU/er3pcvwCAAD//wMAUEsDBBQABgAIAAAA&#10;IQBE/9HATgIAAKsEAAAOAAAAZHJzL2Uyb0RvYy54bWysVEtv2zAMvg/YfxB0X5xXX0acIkuRYUDQ&#10;FkiKnhVZjoXJoiYpsbNfP0q207TbadhF5kufyI+kZ/dNpchRWCdBZ3Q0GFIiNIdc6n1GX7arL7eU&#10;OM90zhRokdGTcPR+/vnTrDapGEMJKheWIIh2aW0yWnpv0iRxvBQVcwMwQqOzAFsxj6rdJ7llNaJX&#10;KhkPh9dJDTY3FrhwDq0PrZPOI35RCO6fisIJT1RGMTcfTxvPXTiT+Yyle8tMKXmXBvuHLComNT56&#10;hnpgnpGDlX9AVZJbcFD4AYcqgaKQXMQasJrR8EM1m5IZEWtBcpw50+T+Hyx/PD5bIvOMju8o0azC&#10;Hm1F48lXaAiakJ/auBTDNgYDfYN27HNvd2gMZTeFrcIXCyLoR6ZPZ3YDGg+XppPJzWhKCUff9WR8&#10;M70NMMnbbWOd/yagIkHIqMXuRVLZce18G9qHhMccKJmvpFJRCRMjlsqSI8NeKx9zRPB3UUqTOjx+&#10;NYzA73wB+nx/pxj/0aV3EYV4SmPOgZO29iD5Zte0HE56YnaQn5AvC+3EOcNXEvHXzPlnZnHEkCJc&#10;G/+ER6EAk4JOoqQE++tv9hCPnUcvJTWObEbdzwOzghL1XeNM3I2m0zDjUZle3YxRsZee3aVHH6ol&#10;IFMjXFDDoxjiverFwkL1itu1CK+ii2mOb2fU9+LSt4uE28nFYhGDcKoN82u9MTxAh84EXrfNK7Om&#10;66vHiXiEfrhZ+qG9bWy4qWFx8FDI2PtAdMtqxz9uRJyebnvDyl3qMertHzP/DQAA//8DAFBLAwQU&#10;AAYACAAAACEAhwlc394AAAALAQAADwAAAGRycy9kb3ducmV2LnhtbEyPy07DMBBF90j8gzVI7KhD&#10;gLwapwJU2LCioK7d2LUj4nFku2n4e4YV7GZ0j+6caTeLG9msQxw8CrhdZcA09l4NaAR8frzcVMBi&#10;kqjk6FEL+NYRNt3lRSsb5c/4ruddMoxKMDZSgE1pajiPvdVOxpWfNFJ29MHJRGswXAV5pnI38jzL&#10;Cu7kgHTBykk/W91/7U5OwPbJ1KavZLDbSg3DvOyPb+ZViOur5XENLOkl/cHwq0/q0JHTwZ9QRTYK&#10;eKiLmlAB90VZAiOiynMaDhQV5R3wruX/f+h+AAAA//8DAFBLAQItABQABgAIAAAAIQC2gziS/gAA&#10;AOEBAAATAAAAAAAAAAAAAAAAAAAAAABbQ29udGVudF9UeXBlc10ueG1sUEsBAi0AFAAGAAgAAAAh&#10;ADj9If/WAAAAlAEAAAsAAAAAAAAAAAAAAAAALwEAAF9yZWxzLy5yZWxzUEsBAi0AFAAGAAgAAAAh&#10;AET/0cBOAgAAqwQAAA4AAAAAAAAAAAAAAAAALgIAAGRycy9lMm9Eb2MueG1sUEsBAi0AFAAGAAgA&#10;AAAhAIcJXN/eAAAACwEAAA8AAAAAAAAAAAAAAAAAqAQAAGRycy9kb3ducmV2LnhtbFBLBQYAAAAA&#10;BAAEAPMAAACzBQAAAAA=&#10;" fillcolor="white [3201]" strokeweight=".5pt">
+              <v:shape w14:anchorId="61D99BFC" id="Text Box 29" o:spid="_x0000_s1066" type="#_x0000_t202" style="position:absolute;left:0;text-align:left;margin-left:298.45pt;margin-top:233.85pt;width:112.9pt;height:49.8pt;z-index:251694080;visibility:visible;mso-wrap-style:square;mso-width-percent:0;mso-height-percent:0;mso-wrap-distance-left:9pt;mso-wrap-distance-top:0;mso-wrap-distance-right:9pt;mso-wrap-distance-bottom:0;mso-position-horizontal:absolute;mso-position-horizontal-relative:text;mso-position-vertical:absolute;mso-position-vertical-relative:text;mso-width-percent:0;mso-height-percent:0;mso-width-relative:margin;mso-height-relative:margin;v-text-anchor:top" o:gfxdata="UEsDBBQABgAIAAAAIQC2gziS/gAAAOEBAAATAAAAW0NvbnRlbnRfVHlwZXNdLnhtbJSRQU7DMBBF&#10;90jcwfIWJU67QAgl6YK0S0CoHGBkTxKLZGx5TGhvj5O2G0SRWNoz/78nu9wcxkFMGNg6quQqL6RA&#10;0s5Y6ir5vt9lD1JwBDIwOMJKHpHlpr69KfdHjyxSmriSfYz+USnWPY7AufNIadK6MEJMx9ApD/oD&#10;OlTrorhX2lFEilmcO2RdNtjC5xDF9pCuTyYBB5bi6bQ4syoJ3g9WQ0ymaiLzg5KdCXlKLjvcW893&#10;SUOqXwnz5DrgnHtJTxOsQfEKIT7DmDSUCaxw7Rqn8787ZsmRM9e2VmPeBN4uqYvTtW7jvijg9N/y&#10;JsXecLq0q+WD6m8AAAD//wMAUEsDBBQABgAIAAAAIQA4/SH/1gAAAJQBAAALAAAAX3JlbHMvLnJl&#10;bHOkkMFqwzAMhu+DvYPRfXGawxijTi+j0GvpHsDYimMaW0Yy2fr2M4PBMnrbUb/Q94l/f/hMi1qR&#10;JVI2sOt6UJgd+ZiDgffL8ekFlFSbvV0oo4EbChzGx4f9GRdb25HMsYhqlCwG5lrLq9biZkxWOiqY&#10;22YiTra2kYMu1l1tQD30/bPm3wwYN0x18gb45AdQl1tp5j/sFB2T0FQ7R0nTNEV3j6o9feQzro1i&#10;OWA14Fm+Q8a1a8+Bvu/d/dMb2JY5uiPbhG/ktn4cqGU/er3pcvwCAAD//wMAUEsDBBQABgAIAAAA&#10;IQBE/9HATgIAAKsEAAAOAAAAZHJzL2Uyb0RvYy54bWysVEtv2zAMvg/YfxB0X5xXX0acIkuRYUDQ&#10;FkiKnhVZjoXJoiYpsbNfP0q207TbadhF5kufyI+kZ/dNpchRWCdBZ3Q0GFIiNIdc6n1GX7arL7eU&#10;OM90zhRokdGTcPR+/vnTrDapGEMJKheWIIh2aW0yWnpv0iRxvBQVcwMwQqOzAFsxj6rdJ7llNaJX&#10;KhkPh9dJDTY3FrhwDq0PrZPOI35RCO6fisIJT1RGMTcfTxvPXTiT+Yyle8tMKXmXBvuHLComNT56&#10;hnpgnpGDlX9AVZJbcFD4AYcqgaKQXMQasJrR8EM1m5IZEWtBcpw50+T+Hyx/PD5bIvOMju8o0azC&#10;Hm1F48lXaAiakJ/auBTDNgYDfYN27HNvd2gMZTeFrcIXCyLoR6ZPZ3YDGg+XppPJzWhKCUff9WR8&#10;M70NMMnbbWOd/yagIkHIqMXuRVLZce18G9qHhMccKJmvpFJRCRMjlsqSI8NeKx9zRPB3UUqTOjx+&#10;NYzA73wB+nx/pxj/0aV3EYV4SmPOgZO29iD5Zte0HE56YnaQn5AvC+3EOcNXEvHXzPlnZnHEkCJc&#10;G/+ER6EAk4JOoqQE++tv9hCPnUcvJTWObEbdzwOzghL1XeNM3I2m0zDjUZle3YxRsZee3aVHH6ol&#10;IFMjXFDDoxjiverFwkL1itu1CK+ii2mOb2fU9+LSt4uE28nFYhGDcKoN82u9MTxAh84EXrfNK7Om&#10;66vHiXiEfrhZ+qG9bWy4qWFx8FDI2PtAdMtqxz9uRJyebnvDyl3qMertHzP/DQAA//8DAFBLAwQU&#10;AAYACAAAACEAhwlc394AAAALAQAADwAAAGRycy9kb3ducmV2LnhtbEyPy07DMBBF90j8gzVI7KhD&#10;gLwapwJU2LCioK7d2LUj4nFku2n4e4YV7GZ0j+6caTeLG9msQxw8CrhdZcA09l4NaAR8frzcVMBi&#10;kqjk6FEL+NYRNt3lRSsb5c/4ruddMoxKMDZSgE1pajiPvdVOxpWfNFJ29MHJRGswXAV5pnI38jzL&#10;Cu7kgHTBykk/W91/7U5OwPbJ1KavZLDbSg3DvOyPb+ZViOur5XENLOkl/cHwq0/q0JHTwZ9QRTYK&#10;eKiLmlAB90VZAiOiynMaDhQV5R3wruX/f+h+AAAA//8DAFBLAQItABQABgAIAAAAIQC2gziS/gAA&#10;AOEBAAATAAAAAAAAAAAAAAAAAAAAAABbQ29udGVudF9UeXBlc10ueG1sUEsBAi0AFAAGAAgAAAAh&#10;ADj9If/WAAAAlAEAAAsAAAAAAAAAAAAAAAAALwEAAF9yZWxzLy5yZWxzUEsBAi0AFAAGAAgAAAAh&#10;AET/0cBOAgAAqwQAAA4AAAAAAAAAAAAAAAAALgIAAGRycy9lMm9Eb2MueG1sUEsBAi0AFAAGAAgA&#10;AAAhAIcJXN/eAAAACwEAAA8AAAAAAAAAAAAAAAAAqAQAAGRycy9kb3ducmV2LnhtbFBLBQYAAAAA&#10;BAAEAPMAAACzBQAAAAA=&#10;" fillcolor="white [3201]" strokeweight=".5pt">
                 <v:textbox>
                   <w:txbxContent>
                     <w:p>
@@ -4726,7 +4846,7 @@
           </mc:Choice>
           <mc:Fallback>
             <w:pict>
-              <v:shape w14:anchorId="53E1533E" id="Text Box 28" o:spid="_x0000_s1067" type="#_x0000_t202" style="position:absolute;margin-left:-19.2pt;margin-top:150.15pt;width:100.2pt;height:126.7pt;z-index:251693056;visibility:visible;mso-wrap-style:square;mso-width-percent:0;mso-height-percent:0;mso-wrap-distance-left:9pt;mso-wrap-distance-top:0;mso-wrap-distance-right:9pt;mso-wrap-distance-bottom:0;mso-position-horizontal:absolute;mso-position-horizontal-relative:text;mso-position-vertical:absolute;mso-position-vertical-relative:text;mso-width-percent:0;mso-height-percent:0;mso-width-relative:margin;mso-height-relative:margin;v-text-anchor:top" o:gfxdata="UEsDBBQABgAIAAAAIQC2gziS/gAAAOEBAAATAAAAW0NvbnRlbnRfVHlwZXNdLnhtbJSRQU7DMBBF&#10;90jcwfIWJU67QAgl6YK0S0CoHGBkTxKLZGx5TGhvj5O2G0SRWNoz/78nu9wcxkFMGNg6quQqL6RA&#10;0s5Y6ir5vt9lD1JwBDIwOMJKHpHlpr69KfdHjyxSmriSfYz+USnWPY7AufNIadK6MEJMx9ApD/oD&#10;OlTrorhX2lFEilmcO2RdNtjC5xDF9pCuTyYBB5bi6bQ4syoJ3g9WQ0ymaiLzg5KdCXlKLjvcW893&#10;SUOqXwnz5DrgnHtJTxOsQfEKIT7DmDSUCaxw7Rqn8787ZsmRM9e2VmPeBN4uqYvTtW7jvijg9N/y&#10;JsXecLq0q+WD6m8AAAD//wMAUEsDBBQABgAIAAAAIQA4/SH/1gAAAJQBAAALAAAAX3JlbHMvLnJl&#10;bHOkkMFqwzAMhu+DvYPRfXGawxijTi+j0GvpHsDYimMaW0Yy2fr2M4PBMnrbUb/Q94l/f/hMi1qR&#10;JVI2sOt6UJgd+ZiDgffL8ekFlFSbvV0oo4EbChzGx4f9GRdb25HMsYhqlCwG5lrLq9biZkxWOiqY&#10;22YiTra2kYMu1l1tQD30/bPm3wwYN0x18gb45AdQl1tp5j/sFB2T0FQ7R0nTNEV3j6o9feQzro1i&#10;OWA14Fm+Q8a1a8+Bvu/d/dMb2JY5uiPbhG/ktn4cqGU/er3pcvwCAAD//wMAUEsDBBQABgAIAAAA&#10;IQBc+MF+TgIAAKwEAAAOAAAAZHJzL2Uyb0RvYy54bWysVNtuGjEQfa/Uf7D8XhYo5IJYIkqUqlKU&#10;RIIqz8brhVW9Htc27KZf32MvEJL2qaqQzNx8PHNmZqc3ba3ZXjlfkcn5oNfnTBlJRWU2Of++uvt0&#10;xZkPwhRCk1E5f1Ge38w+fpg2dqKGtCVdKMcAYvyksTnfhmAnWeblVtXC98gqA2dJrhYBqttkhRMN&#10;0GudDfv9i6whV1hHUnkP623n5LOEX5ZKhsey9CownXPkFtLp0rmOZzabisnGCbut5CEN8Q9Z1KIy&#10;ePQEdSuCYDtX/QFVV9KRpzL0JNUZlWUlVaoB1Qz676pZboVVqRaQ4+2JJv//YOXD/smxqsj5EJ0y&#10;okaPVqoN7Au1DCbw01g/QdjSIjC0sKPPR7uHMZbdlq6O/yiIwQ+mX07sRjQZLw0vh+MRXBK+wUX/&#10;Gr+Ik71et86Hr4pqFoWcO7QvsSr29z50oceQ+JonXRV3ldZJiSOjFtqxvUCzdUhJAvxNlDasyfnF&#10;53E/Ab/xRejT/bUW8schvbMo4GmDnCMpXfFRCu267UgcHZlZU/ECwhx1I+etvKuAfy98eBIOMwYi&#10;sDfhEUepCUnRQeJsS+7X3+wxHq2Hl7MGM5tz/3MnnOJMfzMYiuvBKPIbkjIaXw6huHPP+txjdvWC&#10;wNQAG2plEmN80EexdFQ/Y73m8VW4hJF4O+fhKC5Ct0lYT6nm8xSEsbYi3JullRE6dibyumqfhbOH&#10;vgaMxAMdp1tM3rW3i403Dc13gcoq9T4S3bF64B8rkabnsL5x5871FPX6kZn9BgAA//8DAFBLAwQU&#10;AAYACAAAACEAzZpcR94AAAALAQAADwAAAGRycy9kb3ducmV2LnhtbEyPwU7DMBBE70j8g7VI3Fqb&#10;hpYQsqkAlV44URDnbezaFrEdxW4a/h73VI6rfZp5U68n17FRDdEGj3A3F8CUb4O0XiN8fb7NSmAx&#10;kZfUBa8QflWEdXN9VVMlw8l/qHGXNMshPlaEYFLqK85ja5SjOA+98vl3CIOjlM9BcznQKYe7ji+E&#10;WHFH1ucGQ716Nar92R0dwuZFP+q2pMFsSmntOH0f3vUW8fZmen4CltSULjCc9bM6NNlpH45eRtYh&#10;zIryPqMIhRAFsDOxWuR1e4TlsngA3tT8/4bmDwAA//8DAFBLAQItABQABgAIAAAAIQC2gziS/gAA&#10;AOEBAAATAAAAAAAAAAAAAAAAAAAAAABbQ29udGVudF9UeXBlc10ueG1sUEsBAi0AFAAGAAgAAAAh&#10;ADj9If/WAAAAlAEAAAsAAAAAAAAAAAAAAAAALwEAAF9yZWxzLy5yZWxzUEsBAi0AFAAGAAgAAAAh&#10;AFz4wX5OAgAArAQAAA4AAAAAAAAAAAAAAAAALgIAAGRycy9lMm9Eb2MueG1sUEsBAi0AFAAGAAgA&#10;AAAhAM2aXEfeAAAACwEAAA8AAAAAAAAAAAAAAAAAqAQAAGRycy9kb3ducmV2LnhtbFBLBQYAAAAA&#10;BAAEAPMAAACzBQAAAAA=&#10;" fillcolor="white [3201]" strokeweight=".5pt">
+              <v:shape w14:anchorId="53E1533E" id="Text Box 28" o:spid="_x0000_s1067" type="#_x0000_t202" style="position:absolute;left:0;text-align:left;margin-left:-19.2pt;margin-top:150.15pt;width:100.2pt;height:126.7pt;z-index:251693056;visibility:visible;mso-wrap-style:square;mso-width-percent:0;mso-height-percent:0;mso-wrap-distance-left:9pt;mso-wrap-distance-top:0;mso-wrap-distance-right:9pt;mso-wrap-distance-bottom:0;mso-position-horizontal:absolute;mso-position-horizontal-relative:text;mso-position-vertical:absolute;mso-position-vertical-relative:text;mso-width-percent:0;mso-height-percent:0;mso-width-relative:margin;mso-height-relative:margin;v-text-anchor:top" o:gfxdata="UEsDBBQABgAIAAAAIQC2gziS/gAAAOEBAAATAAAAW0NvbnRlbnRfVHlwZXNdLnhtbJSRQU7DMBBF&#10;90jcwfIWJU67QAgl6YK0S0CoHGBkTxKLZGx5TGhvj5O2G0SRWNoz/78nu9wcxkFMGNg6quQqL6RA&#10;0s5Y6ir5vt9lD1JwBDIwOMJKHpHlpr69KfdHjyxSmriSfYz+USnWPY7AufNIadK6MEJMx9ApD/oD&#10;OlTrorhX2lFEilmcO2RdNtjC5xDF9pCuTyYBB5bi6bQ4syoJ3g9WQ0ymaiLzg5KdCXlKLjvcW893&#10;SUOqXwnz5DrgnHtJTxOsQfEKIT7DmDSUCaxw7Rqn8787ZsmRM9e2VmPeBN4uqYvTtW7jvijg9N/y&#10;JsXecLq0q+WD6m8AAAD//wMAUEsDBBQABgAIAAAAIQA4/SH/1gAAAJQBAAALAAAAX3JlbHMvLnJl&#10;bHOkkMFqwzAMhu+DvYPRfXGawxijTi+j0GvpHsDYimMaW0Yy2fr2M4PBMnrbUb/Q94l/f/hMi1qR&#10;JVI2sOt6UJgd+ZiDgffL8ekFlFSbvV0oo4EbChzGx4f9GRdb25HMsYhqlCwG5lrLq9biZkxWOiqY&#10;22YiTra2kYMu1l1tQD30/bPm3wwYN0x18gb45AdQl1tp5j/sFB2T0FQ7R0nTNEV3j6o9feQzro1i&#10;OWA14Fm+Q8a1a8+Bvu/d/dMb2JY5uiPbhG/ktn4cqGU/er3pcvwCAAD//wMAUEsDBBQABgAIAAAA&#10;IQBc+MF+TgIAAKwEAAAOAAAAZHJzL2Uyb0RvYy54bWysVNtuGjEQfa/Uf7D8XhYo5IJYIkqUqlKU&#10;RIIqz8brhVW9Htc27KZf32MvEJL2qaqQzNx8PHNmZqc3ba3ZXjlfkcn5oNfnTBlJRWU2Of++uvt0&#10;xZkPwhRCk1E5f1Ge38w+fpg2dqKGtCVdKMcAYvyksTnfhmAnWeblVtXC98gqA2dJrhYBqttkhRMN&#10;0GudDfv9i6whV1hHUnkP623n5LOEX5ZKhsey9CownXPkFtLp0rmOZzabisnGCbut5CEN8Q9Z1KIy&#10;ePQEdSuCYDtX/QFVV9KRpzL0JNUZlWUlVaoB1Qz676pZboVVqRaQ4+2JJv//YOXD/smxqsj5EJ0y&#10;okaPVqoN7Au1DCbw01g/QdjSIjC0sKPPR7uHMZbdlq6O/yiIwQ+mX07sRjQZLw0vh+MRXBK+wUX/&#10;Gr+Ik71et86Hr4pqFoWcO7QvsSr29z50oceQ+JonXRV3ldZJiSOjFtqxvUCzdUhJAvxNlDasyfnF&#10;53E/Ab/xRejT/bUW8schvbMo4GmDnCMpXfFRCu267UgcHZlZU/ECwhx1I+etvKuAfy98eBIOMwYi&#10;sDfhEUepCUnRQeJsS+7X3+wxHq2Hl7MGM5tz/3MnnOJMfzMYiuvBKPIbkjIaXw6huHPP+txjdvWC&#10;wNQAG2plEmN80EexdFQ/Y73m8VW4hJF4O+fhKC5Ct0lYT6nm8xSEsbYi3JullRE6dibyumqfhbOH&#10;vgaMxAMdp1tM3rW3i403Dc13gcoq9T4S3bF64B8rkabnsL5x5871FPX6kZn9BgAA//8DAFBLAwQU&#10;AAYACAAAACEAzZpcR94AAAALAQAADwAAAGRycy9kb3ducmV2LnhtbEyPwU7DMBBE70j8g7VI3Fqb&#10;hpYQsqkAlV44URDnbezaFrEdxW4a/h73VI6rfZp5U68n17FRDdEGj3A3F8CUb4O0XiN8fb7NSmAx&#10;kZfUBa8QflWEdXN9VVMlw8l/qHGXNMshPlaEYFLqK85ja5SjOA+98vl3CIOjlM9BcznQKYe7ji+E&#10;WHFH1ucGQ716Nar92R0dwuZFP+q2pMFsSmntOH0f3vUW8fZmen4CltSULjCc9bM6NNlpH45eRtYh&#10;zIryPqMIhRAFsDOxWuR1e4TlsngA3tT8/4bmDwAA//8DAFBLAQItABQABgAIAAAAIQC2gziS/gAA&#10;AOEBAAATAAAAAAAAAAAAAAAAAAAAAABbQ29udGVudF9UeXBlc10ueG1sUEsBAi0AFAAGAAgAAAAh&#10;ADj9If/WAAAAlAEAAAsAAAAAAAAAAAAAAAAALwEAAF9yZWxzLy5yZWxzUEsBAi0AFAAGAAgAAAAh&#10;AFz4wX5OAgAArAQAAA4AAAAAAAAAAAAAAAAALgIAAGRycy9lMm9Eb2MueG1sUEsBAi0AFAAGAAgA&#10;AAAhAM2aXEfeAAAACwEAAA8AAAAAAAAAAAAAAAAAqAQAAGRycy9kb3ducmV2LnhtbFBLBQYAAAAA&#10;BAAEAPMAAACzBQAAAAA=&#10;" fillcolor="white [3201]" strokeweight=".5pt">
                 <v:textbox>
                   <w:txbxContent>
                     <w:p>
@@ -4982,8 +5102,6 @@
       <w:r>
         <w:t xml:space="preserve">           </w:t>
       </w:r>
-      <w:bookmarkStart w:id="3" w:name="_GoBack"/>
-      <w:bookmarkEnd w:id="3"/>
       <w:r>
         <w:rPr>
           <w:noProof/>
@@ -5347,8 +5465,6 @@
                               </w:r>
                               <w:r>
                                 <w:br/>
-                              </w:r>
-                              <w:r>
                                 <w:t>h-1</w:t>
                               </w:r>
                             </w:p>
@@ -5728,8 +5844,6 @@
                         </w:r>
                         <w:r>
                           <w:br/>
-                        </w:r>
-                        <w:r>
                           <w:t>h-1</w:t>
                         </w:r>
                       </w:p>
@@ -5832,16 +5946,25 @@
       </w:r>
     </w:p>
     <w:p>
+      <w:pPr>
+        <w:jc w:val="both"/>
+      </w:pPr>
       <w:r>
         <w:t xml:space="preserve">  </w:t>
       </w:r>
     </w:p>
     <w:p>
+      <w:pPr>
+        <w:jc w:val="both"/>
+      </w:pPr>
       <w:r>
         <w:t>Essendo il caso RR risolto tramite rotazione singola a sinistra, i sottoalberi radicati in C non subiscono variazioni e quindi non varia il fattore di bilanciamento di C, mentre bisogna aggiornare i fattori di bilanciamento di B e A in base al vecchio valore del fattore di bilanciamento di B, in modo specchiato rispetto al caso LL.</w:t>
       </w:r>
     </w:p>
     <w:p>
+      <w:pPr>
+        <w:jc w:val="both"/>
+      </w:pPr>
       <w:r>
         <w:rPr>
           <w:noProof/>
@@ -6056,7 +6179,7 @@
           </mc:Choice>
           <mc:Fallback>
             <w:pict>
-              <v:shape w14:anchorId="15BA5D6B" id="_x0000_s1085" type="#_x0000_t202" style="position:absolute;margin-left:291.3pt;margin-top:16.7pt;width:185.9pt;height:222.85pt;z-index:-251620352;visibility:visible;mso-wrap-style:square;mso-width-percent:400;mso-height-percent:0;mso-wrap-distance-left:9pt;mso-wrap-distance-top:3.6pt;mso-wrap-distance-right:9pt;mso-wrap-distance-bottom:3.6pt;mso-position-horizontal:absolute;mso-position-horizontal-relative:text;mso-position-vertical:absolute;mso-position-vertical-relative:text;mso-width-percent:400;mso-height-percent:0;mso-width-relative:margin;mso-height-relative:margin;v-text-anchor:top" o:gfxdata="UEsDBBQABgAIAAAAIQC2gziS/gAAAOEBAAATAAAAW0NvbnRlbnRfVHlwZXNdLnhtbJSRQU7DMBBF&#10;90jcwfIWJU67QAgl6YK0S0CoHGBkTxKLZGx5TGhvj5O2G0SRWNoz/78nu9wcxkFMGNg6quQqL6RA&#10;0s5Y6ir5vt9lD1JwBDIwOMJKHpHlpr69KfdHjyxSmriSfYz+USnWPY7AufNIadK6MEJMx9ApD/oD&#10;OlTrorhX2lFEilmcO2RdNtjC5xDF9pCuTyYBB5bi6bQ4syoJ3g9WQ0ymaiLzg5KdCXlKLjvcW893&#10;SUOqXwnz5DrgnHtJTxOsQfEKIT7DmDSUCaxw7Rqn8787ZsmRM9e2VmPeBN4uqYvTtW7jvijg9N/y&#10;JsXecLq0q+WD6m8AAAD//wMAUEsDBBQABgAIAAAAIQA4/SH/1gAAAJQBAAALAAAAX3JlbHMvLnJl&#10;bHOkkMFqwzAMhu+DvYPRfXGawxijTi+j0GvpHsDYimMaW0Yy2fr2M4PBMnrbUb/Q94l/f/hMi1qR&#10;JVI2sOt6UJgd+ZiDgffL8ekFlFSbvV0oo4EbChzGx4f9GRdb25HMsYhqlCwG5lrLq9biZkxWOiqY&#10;22YiTra2kYMu1l1tQD30/bPm3wwYN0x18gb45AdQl1tp5j/sFB2T0FQ7R0nTNEV3j6o9feQzro1i&#10;OWA14Fm+Q8a1a8+Bvu/d/dMb2JY5uiPbhG/ktn4cqGU/er3pcvwCAAD//wMAUEsDBBQABgAIAAAA&#10;IQDr69O/KQIAAE8EAAAOAAAAZHJzL2Uyb0RvYy54bWysVNtu2zAMfR+wfxD0vthxkjYx4hRdugwD&#10;ugvQ7gMUWY6FSaImKbGzry8lp2l2exnmB4EUqUPykPTypteKHITzEkxFx6OcEmE41NLsKvr1cfNm&#10;TokPzNRMgREVPQpPb1avXy07W4oCWlC1cARBjC87W9E2BFtmmeet0MyPwAqDxgacZgFVt8tqxzpE&#10;1yor8vwq68DV1gEX3uPt3WCkq4TfNIKHz03jRSCqophbSKdL5zae2WrJyp1jtpX8lAb7hyw0kwaD&#10;nqHuWGBk7+RvUFpyBx6aMOKgM2gayUWqAasZ579U89AyK1ItSI63Z5r8/4Plnw5fHJF1RSf5NSWG&#10;aWzSo+gDeQs9KSI/nfUluj1YdAw9XmOfU63e3gP/5omBdcvMTtw6B10rWI35jePL7OLpgOMjyLb7&#10;CDWGYfsACahvnI7kIR0E0bFPx3NvYiocL4vJVb6YoImjrZhP8vFilmKw8vm5dT68F6BJFCrqsPkJ&#10;nh3ufYjpsPLZJUbzoGS9kUolxe22a+XIgeGgbNJ3Qv/JTRnSVXQxK2YDA3+FyNP3JwgtA068krqi&#10;87MTKyNv70yd5jEwqQYZU1bmRGTkbmAx9Nt+6Nk0Rogsb6E+IrUOhgnHjUShBfeDkg6nu6L++545&#10;QYn6YLA9i/F0GtchKdPZdYGKu7RsLy3McISqaKBkENchrVAkzsAttrGRieCXTE4549Qm3k8bFtfi&#10;Uk9eL/+B1RMAAAD//wMAUEsDBBQABgAIAAAAIQDV/6mM4AAAAAoBAAAPAAAAZHJzL2Rvd25yZXYu&#10;eG1sTI/BbsIwDIbvk/YOkSftNtJCy6BriiYkLtzWoY1jaLIm0DhVE6C8/bzTuNnyp9/fX65G17GL&#10;HoL1KCCdJMA0Nl5ZbAXsPjcvC2AhSlSy86gF3HSAVfX4UMpC+St+6EsdW0YhGAopwMTYF5yHxmgn&#10;w8T3Gun24wcnI61Dy9UgrxTuOj5Nkjl30iJ9MLLXa6ObU312AsIp3eTf/rgz++3N1Me9/bLbtRDP&#10;T+P7G7Cox/gPw58+qUNFTgd/RhVYJyBfTOeECpjNMmAELPOMhoOA7HWZAq9Kfl+h+gUAAP//AwBQ&#10;SwECLQAUAAYACAAAACEAtoM4kv4AAADhAQAAEwAAAAAAAAAAAAAAAAAAAAAAW0NvbnRlbnRfVHlw&#10;ZXNdLnhtbFBLAQItABQABgAIAAAAIQA4/SH/1gAAAJQBAAALAAAAAAAAAAAAAAAAAC8BAABfcmVs&#10;cy8ucmVsc1BLAQItABQABgAIAAAAIQDr69O/KQIAAE8EAAAOAAAAAAAAAAAAAAAAAC4CAABkcnMv&#10;ZTJvRG9jLnhtbFBLAQItABQABgAIAAAAIQDV/6mM4AAAAAoBAAAPAAAAAAAAAAAAAAAAAIMEAABk&#10;cnMvZG93bnJldi54bWxQSwUGAAAAAAQABADzAAAAkAUAAAAA&#10;">
+              <v:shape w14:anchorId="15BA5D6B" id="_x0000_s1085" type="#_x0000_t202" style="position:absolute;left:0;text-align:left;margin-left:291.3pt;margin-top:16.7pt;width:185.9pt;height:222.85pt;z-index:-251620352;visibility:visible;mso-wrap-style:square;mso-width-percent:400;mso-height-percent:0;mso-wrap-distance-left:9pt;mso-wrap-distance-top:3.6pt;mso-wrap-distance-right:9pt;mso-wrap-distance-bottom:3.6pt;mso-position-horizontal:absolute;mso-position-horizontal-relative:text;mso-position-vertical:absolute;mso-position-vertical-relative:text;mso-width-percent:400;mso-height-percent:0;mso-width-relative:margin;mso-height-relative:margin;v-text-anchor:top" o:gfxdata="UEsDBBQABgAIAAAAIQC2gziS/gAAAOEBAAATAAAAW0NvbnRlbnRfVHlwZXNdLnhtbJSRQU7DMBBF&#10;90jcwfIWJU67QAgl6YK0S0CoHGBkTxKLZGx5TGhvj5O2G0SRWNoz/78nu9wcxkFMGNg6quQqL6RA&#10;0s5Y6ir5vt9lD1JwBDIwOMJKHpHlpr69KfdHjyxSmriSfYz+USnWPY7AufNIadK6MEJMx9ApD/oD&#10;OlTrorhX2lFEilmcO2RdNtjC5xDF9pCuTyYBB5bi6bQ4syoJ3g9WQ0ymaiLzg5KdCXlKLjvcW893&#10;SUOqXwnz5DrgnHtJTxOsQfEKIT7DmDSUCaxw7Rqn8787ZsmRM9e2VmPeBN4uqYvTtW7jvijg9N/y&#10;JsXecLq0q+WD6m8AAAD//wMAUEsDBBQABgAIAAAAIQA4/SH/1gAAAJQBAAALAAAAX3JlbHMvLnJl&#10;bHOkkMFqwzAMhu+DvYPRfXGawxijTi+j0GvpHsDYimMaW0Yy2fr2M4PBMnrbUb/Q94l/f/hMi1qR&#10;JVI2sOt6UJgd+ZiDgffL8ekFlFSbvV0oo4EbChzGx4f9GRdb25HMsYhqlCwG5lrLq9biZkxWOiqY&#10;22YiTra2kYMu1l1tQD30/bPm3wwYN0x18gb45AdQl1tp5j/sFB2T0FQ7R0nTNEV3j6o9feQzro1i&#10;OWA14Fm+Q8a1a8+Bvu/d/dMb2JY5uiPbhG/ktn4cqGU/er3pcvwCAAD//wMAUEsDBBQABgAIAAAA&#10;IQDr69O/KQIAAE8EAAAOAAAAZHJzL2Uyb0RvYy54bWysVNtu2zAMfR+wfxD0vthxkjYx4hRdugwD&#10;ugvQ7gMUWY6FSaImKbGzry8lp2l2exnmB4EUqUPykPTypteKHITzEkxFx6OcEmE41NLsKvr1cfNm&#10;TokPzNRMgREVPQpPb1avXy07W4oCWlC1cARBjC87W9E2BFtmmeet0MyPwAqDxgacZgFVt8tqxzpE&#10;1yor8vwq68DV1gEX3uPt3WCkq4TfNIKHz03jRSCqophbSKdL5zae2WrJyp1jtpX8lAb7hyw0kwaD&#10;nqHuWGBk7+RvUFpyBx6aMOKgM2gayUWqAasZ579U89AyK1ItSI63Z5r8/4Plnw5fHJF1RSf5NSWG&#10;aWzSo+gDeQs9KSI/nfUluj1YdAw9XmOfU63e3gP/5omBdcvMTtw6B10rWI35jePL7OLpgOMjyLb7&#10;CDWGYfsACahvnI7kIR0E0bFPx3NvYiocL4vJVb6YoImjrZhP8vFilmKw8vm5dT68F6BJFCrqsPkJ&#10;nh3ufYjpsPLZJUbzoGS9kUolxe22a+XIgeGgbNJ3Qv/JTRnSVXQxK2YDA3+FyNP3JwgtA068krqi&#10;87MTKyNv70yd5jEwqQYZU1bmRGTkbmAx9Nt+6Nk0Rogsb6E+IrUOhgnHjUShBfeDkg6nu6L++545&#10;QYn6YLA9i/F0GtchKdPZdYGKu7RsLy3McISqaKBkENchrVAkzsAttrGRieCXTE4549Qm3k8bFtfi&#10;Uk9eL/+B1RMAAAD//wMAUEsDBBQABgAIAAAAIQDV/6mM4AAAAAoBAAAPAAAAZHJzL2Rvd25yZXYu&#10;eG1sTI/BbsIwDIbvk/YOkSftNtJCy6BriiYkLtzWoY1jaLIm0DhVE6C8/bzTuNnyp9/fX65G17GL&#10;HoL1KCCdJMA0Nl5ZbAXsPjcvC2AhSlSy86gF3HSAVfX4UMpC+St+6EsdW0YhGAopwMTYF5yHxmgn&#10;w8T3Gun24wcnI61Dy9UgrxTuOj5Nkjl30iJ9MLLXa6ObU312AsIp3eTf/rgz++3N1Me9/bLbtRDP&#10;T+P7G7Cox/gPw58+qUNFTgd/RhVYJyBfTOeECpjNMmAELPOMhoOA7HWZAq9Kfl+h+gUAAP//AwBQ&#10;SwECLQAUAAYACAAAACEAtoM4kv4AAADhAQAAEwAAAAAAAAAAAAAAAAAAAAAAW0NvbnRlbnRfVHlw&#10;ZXNdLnhtbFBLAQItABQABgAIAAAAIQA4/SH/1gAAAJQBAAALAAAAAAAAAAAAAAAAAC8BAABfcmVs&#10;cy8ucmVsc1BLAQItABQABgAIAAAAIQDr69O/KQIAAE8EAAAOAAAAAAAAAAAAAAAAAC4CAABkcnMv&#10;ZTJvRG9jLnhtbFBLAQItABQABgAIAAAAIQDV/6mM4AAAAAoBAAAPAAAAAAAAAAAAAAAAAIMEAABk&#10;cnMvZG93bnJldi54bWxQSwUGAAAAAAQABADzAAAAkAUAAAAA&#10;">
                 <v:textbox>
                   <w:txbxContent>
                     <w:p>
@@ -6205,6 +6328,12 @@
       </w:r>
     </w:p>
     <w:p>
+      <w:pPr>
+        <w:jc w:val="both"/>
+        <w:rPr>
+          <w:lang w:val="en-GB"/>
+        </w:rPr>
+      </w:pPr>
       <w:r>
         <w:rPr>
           <w:noProof/>
@@ -6420,7 +6549,7 @@
           </mc:Choice>
           <mc:Fallback>
             <w:pict>
-              <v:shape w14:anchorId="5C71FE09" id="Text Box 309" o:spid="_x0000_s1086" type="#_x0000_t202" style="position:absolute;margin-left:-.65pt;margin-top:70.55pt;width:43.3pt;height:31.75pt;z-index:251698176;visibility:visible;mso-wrap-style:square;mso-wrap-distance-left:9pt;mso-wrap-distance-top:0;mso-wrap-distance-right:9pt;mso-wrap-distance-bottom:0;mso-position-horizontal:absolute;mso-position-horizontal-relative:text;mso-position-vertical:absolute;mso-position-vertical-relative:text;v-text-anchor:top" o:gfxdata="UEsDBBQABgAIAAAAIQC2gziS/gAAAOEBAAATAAAAW0NvbnRlbnRfVHlwZXNdLnhtbJSRQU7DMBBF&#10;90jcwfIWJU67QAgl6YK0S0CoHGBkTxKLZGx5TGhvj5O2G0SRWNoz/78nu9wcxkFMGNg6quQqL6RA&#10;0s5Y6ir5vt9lD1JwBDIwOMJKHpHlpr69KfdHjyxSmriSfYz+USnWPY7AufNIadK6MEJMx9ApD/oD&#10;OlTrorhX2lFEilmcO2RdNtjC5xDF9pCuTyYBB5bi6bQ4syoJ3g9WQ0ymaiLzg5KdCXlKLjvcW893&#10;SUOqXwnz5DrgnHtJTxOsQfEKIT7DmDSUCaxw7Rqn8787ZsmRM9e2VmPeBN4uqYvTtW7jvijg9N/y&#10;JsXecLq0q+WD6m8AAAD//wMAUEsDBBQABgAIAAAAIQA4/SH/1gAAAJQBAAALAAAAX3JlbHMvLnJl&#10;bHOkkMFqwzAMhu+DvYPRfXGawxijTi+j0GvpHsDYimMaW0Yy2fr2M4PBMnrbUb/Q94l/f/hMi1qR&#10;JVI2sOt6UJgd+ZiDgffL8ekFlFSbvV0oo4EbChzGx4f9GRdb25HMsYhqlCwG5lrLq9biZkxWOiqY&#10;22YiTra2kYMu1l1tQD30/bPm3wwYN0x18gb45AdQl1tp5j/sFB2T0FQ7R0nTNEV3j6o9feQzro1i&#10;OWA14Fm+Q8a1a8+Bvu/d/dMb2JY5uiPbhG/ktn4cqGU/er3pcvwCAAD//wMAUEsDBBQABgAIAAAA&#10;IQBb98KiTwIAAKwEAAAOAAAAZHJzL2Uyb0RvYy54bWysVE1v2zAMvQ/YfxB0X+x8dY0Rp8hSZBgQ&#10;tAWSoWdFlhNhsqhJSuzs14+SnY92Ow27KBT5/EQ+kpk+NJUiR2GdBJ3Tfi+lRGgOhdS7nH7fLD/d&#10;U+I80wVToEVOT8LRh9nHD9PaZGIAe1CFsARJtMtqk9O99yZLEsf3omKuB0ZoDJZgK+bxandJYVmN&#10;7JVKBml6l9RgC2OBC+fQ+9gG6Szyl6Xg/rksnfBE5RRz8/G08dyGM5lNWbazzOwl79Jg/5BFxaTG&#10;Ry9Uj8wzcrDyD6pKcgsOSt/jUCVQlpKLWANW00/fVbPeMyNiLSiOMxeZ3P+j5U/HF0tkkdNhOqFE&#10;swqbtBGNJ1+gIcGHCtXGZQhcG4T6BgPY6bPfoTMU3pS2Cr9YEsE4an266BvoODrHo8mkjxGOoVE6&#10;HAzGgSW5fmys818FVCQYObXYvqgqO66cb6FnSHjLgZLFUioVL2FkxEJZcmTYbOVjikj+BqU0qXN6&#10;NxynkfhNLFBfvt8qxn906d2gkE9pzDlI0pYeLN9sm1bEWFFwbaE4oVwW2pFzhi8l8q+Y8y/M4oyh&#10;Drg3/hmPUgEmBZ1FyR7sr7/5Ax5bj1FKapzZnLqfB2YFJeqbxqGY9EejMOTxMhp/HuDF3ka2txF9&#10;qBaASvVxQw2PZsB7dTZLC9Urrtc8vIohpjm+nVN/Nhe+3SRcTy7m8wjCsTbMr/Ta8EAdOhN03TSv&#10;zJqurx4H4gnO082yd+1tseFLDfODh1LG3l9V7fTHlYjT061v2Lnbe0Rd/2RmvwEAAP//AwBQSwME&#10;FAAGAAgAAAAhAHu3/KjcAAAACQEAAA8AAABkcnMvZG93bnJldi54bWxMj8FOwzAMhu9IvENkJG5b&#10;2jGmUppOgAYXTgzEOWu8JKJxqibryttjTnD070+/PzfbOfRiwjH5SArKZQECqYvGk1Xw8f68qECk&#10;rMnoPhIq+MYE2/byotG1iWd6w2mfreASSrVW4HIeailT5zDotIwDEu+OcQw68zhaaUZ95vLQy1VR&#10;bGTQnviC0wM+Oey+9qegYPdo72xX6dHtKuP9NH8eX+2LUtdX88M9iIxz/oPhV5/VoWWnQzyRSaJX&#10;sChvmOR8XZYgGKhuOTgoWBXrDci2kf8/aH8AAAD//wMAUEsBAi0AFAAGAAgAAAAhALaDOJL+AAAA&#10;4QEAABMAAAAAAAAAAAAAAAAAAAAAAFtDb250ZW50X1R5cGVzXS54bWxQSwECLQAUAAYACAAAACEA&#10;OP0h/9YAAACUAQAACwAAAAAAAAAAAAAAAAAvAQAAX3JlbHMvLnJlbHNQSwECLQAUAAYACAAAACEA&#10;W/fCok8CAACsBAAADgAAAAAAAAAAAAAAAAAuAgAAZHJzL2Uyb0RvYy54bWxQSwECLQAUAAYACAAA&#10;ACEAe7f8qNwAAAAJAQAADwAAAAAAAAAAAAAAAACpBAAAZHJzL2Rvd25yZXYueG1sUEsFBgAAAAAE&#10;AAQA8wAAALIFAAAAAA==&#10;" fillcolor="white [3201]" strokeweight=".5pt">
+              <v:shape w14:anchorId="5C71FE09" id="Text Box 309" o:spid="_x0000_s1086" type="#_x0000_t202" style="position:absolute;left:0;text-align:left;margin-left:-.65pt;margin-top:70.55pt;width:43.3pt;height:31.75pt;z-index:251698176;visibility:visible;mso-wrap-style:square;mso-wrap-distance-left:9pt;mso-wrap-distance-top:0;mso-wrap-distance-right:9pt;mso-wrap-distance-bottom:0;mso-position-horizontal:absolute;mso-position-horizontal-relative:text;mso-position-vertical:absolute;mso-position-vertical-relative:text;v-text-anchor:top" o:gfxdata="UEsDBBQABgAIAAAAIQC2gziS/gAAAOEBAAATAAAAW0NvbnRlbnRfVHlwZXNdLnhtbJSRQU7DMBBF&#10;90jcwfIWJU67QAgl6YK0S0CoHGBkTxKLZGx5TGhvj5O2G0SRWNoz/78nu9wcxkFMGNg6quQqL6RA&#10;0s5Y6ir5vt9lD1JwBDIwOMJKHpHlpr69KfdHjyxSmriSfYz+USnWPY7AufNIadK6MEJMx9ApD/oD&#10;OlTrorhX2lFEilmcO2RdNtjC5xDF9pCuTyYBB5bi6bQ4syoJ3g9WQ0ymaiLzg5KdCXlKLjvcW893&#10;SUOqXwnz5DrgnHtJTxOsQfEKIT7DmDSUCaxw7Rqn8787ZsmRM9e2VmPeBN4uqYvTtW7jvijg9N/y&#10;JsXecLq0q+WD6m8AAAD//wMAUEsDBBQABgAIAAAAIQA4/SH/1gAAAJQBAAALAAAAX3JlbHMvLnJl&#10;bHOkkMFqwzAMhu+DvYPRfXGawxijTi+j0GvpHsDYimMaW0Yy2fr2M4PBMnrbUb/Q94l/f/hMi1qR&#10;JVI2sOt6UJgd+ZiDgffL8ekFlFSbvV0oo4EbChzGx4f9GRdb25HMsYhqlCwG5lrLq9biZkxWOiqY&#10;22YiTra2kYMu1l1tQD30/bPm3wwYN0x18gb45AdQl1tp5j/sFB2T0FQ7R0nTNEV3j6o9feQzro1i&#10;OWA14Fm+Q8a1a8+Bvu/d/dMb2JY5uiPbhG/ktn4cqGU/er3pcvwCAAD//wMAUEsDBBQABgAIAAAA&#10;IQBb98KiTwIAAKwEAAAOAAAAZHJzL2Uyb0RvYy54bWysVE1v2zAMvQ/YfxB0X+x8dY0Rp8hSZBgQ&#10;tAWSoWdFlhNhsqhJSuzs14+SnY92Ow27KBT5/EQ+kpk+NJUiR2GdBJ3Tfi+lRGgOhdS7nH7fLD/d&#10;U+I80wVToEVOT8LRh9nHD9PaZGIAe1CFsARJtMtqk9O99yZLEsf3omKuB0ZoDJZgK+bxandJYVmN&#10;7JVKBml6l9RgC2OBC+fQ+9gG6Szyl6Xg/rksnfBE5RRz8/G08dyGM5lNWbazzOwl79Jg/5BFxaTG&#10;Ry9Uj8wzcrDyD6pKcgsOSt/jUCVQlpKLWANW00/fVbPeMyNiLSiOMxeZ3P+j5U/HF0tkkdNhOqFE&#10;swqbtBGNJ1+gIcGHCtXGZQhcG4T6BgPY6bPfoTMU3pS2Cr9YEsE4an266BvoODrHo8mkjxGOoVE6&#10;HAzGgSW5fmys818FVCQYObXYvqgqO66cb6FnSHjLgZLFUioVL2FkxEJZcmTYbOVjikj+BqU0qXN6&#10;NxynkfhNLFBfvt8qxn906d2gkE9pzDlI0pYeLN9sm1bEWFFwbaE4oVwW2pFzhi8l8q+Y8y/M4oyh&#10;Drg3/hmPUgEmBZ1FyR7sr7/5Ax5bj1FKapzZnLqfB2YFJeqbxqGY9EejMOTxMhp/HuDF3ka2txF9&#10;qBaASvVxQw2PZsB7dTZLC9Urrtc8vIohpjm+nVN/Nhe+3SRcTy7m8wjCsTbMr/Ta8EAdOhN03TSv&#10;zJqurx4H4gnO082yd+1tseFLDfODh1LG3l9V7fTHlYjT061v2Lnbe0Rd/2RmvwEAAP//AwBQSwME&#10;FAAGAAgAAAAhAHu3/KjcAAAACQEAAA8AAABkcnMvZG93bnJldi54bWxMj8FOwzAMhu9IvENkJG5b&#10;2jGmUppOgAYXTgzEOWu8JKJxqibryttjTnD070+/PzfbOfRiwjH5SArKZQECqYvGk1Xw8f68qECk&#10;rMnoPhIq+MYE2/byotG1iWd6w2mfreASSrVW4HIeailT5zDotIwDEu+OcQw68zhaaUZ95vLQy1VR&#10;bGTQnviC0wM+Oey+9qegYPdo72xX6dHtKuP9NH8eX+2LUtdX88M9iIxz/oPhV5/VoWWnQzyRSaJX&#10;sChvmOR8XZYgGKhuOTgoWBXrDci2kf8/aH8AAAD//wMAUEsBAi0AFAAGAAgAAAAhALaDOJL+AAAA&#10;4QEAABMAAAAAAAAAAAAAAAAAAAAAAFtDb250ZW50X1R5cGVzXS54bWxQSwECLQAUAAYACAAAACEA&#10;OP0h/9YAAACUAQAACwAAAAAAAAAAAAAAAAAvAQAAX3JlbHMvLnJlbHNQSwECLQAUAAYACAAAACEA&#10;W/fCok8CAACsBAAADgAAAAAAAAAAAAAAAAAuAgAAZHJzL2Uyb0RvYy54bWxQSwECLQAUAAYACAAA&#10;ACEAe7f8qNwAAAAJAQAADwAAAAAAAAAAAAAAAACpBAAAZHJzL2Rvd25yZXYueG1sUEsFBgAAAAAE&#10;AAQA8wAAALIFAAAAAA==&#10;" fillcolor="white [3201]" strokeweight=".5pt">
                 <v:textbox>
                   <w:txbxContent>
                     <w:p>
@@ -6513,7 +6642,7 @@
           </mc:Choice>
           <mc:Fallback>
             <w:pict>
-              <v:shape w14:anchorId="4C7E4593" id="Text Box 308" o:spid="_x0000_s1087" type="#_x0000_t202" style="position:absolute;margin-left:219.85pt;margin-top:74.3pt;width:39.85pt;height:25.2pt;z-index:251697152;visibility:visible;mso-wrap-style:square;mso-width-percent:0;mso-wrap-distance-left:9pt;mso-wrap-distance-top:0;mso-wrap-distance-right:9pt;mso-wrap-distance-bottom:0;mso-position-horizontal:absolute;mso-position-horizontal-relative:text;mso-position-vertical:absolute;mso-position-vertical-relative:text;mso-width-percent:0;mso-width-relative:margin;v-text-anchor:top" o:gfxdata="UEsDBBQABgAIAAAAIQC2gziS/gAAAOEBAAATAAAAW0NvbnRlbnRfVHlwZXNdLnhtbJSRQU7DMBBF&#10;90jcwfIWJU67QAgl6YK0S0CoHGBkTxKLZGx5TGhvj5O2G0SRWNoz/78nu9wcxkFMGNg6quQqL6RA&#10;0s5Y6ir5vt9lD1JwBDIwOMJKHpHlpr69KfdHjyxSmriSfYz+USnWPY7AufNIadK6MEJMx9ApD/oD&#10;OlTrorhX2lFEilmcO2RdNtjC5xDF9pCuTyYBB5bi6bQ4syoJ3g9WQ0ymaiLzg5KdCXlKLjvcW893&#10;SUOqXwnz5DrgnHtJTxOsQfEKIT7DmDSUCaxw7Rqn8787ZsmRM9e2VmPeBN4uqYvTtW7jvijg9N/y&#10;JsXecLq0q+WD6m8AAAD//wMAUEsDBBQABgAIAAAAIQA4/SH/1gAAAJQBAAALAAAAX3JlbHMvLnJl&#10;bHOkkMFqwzAMhu+DvYPRfXGawxijTi+j0GvpHsDYimMaW0Yy2fr2M4PBMnrbUb/Q94l/f/hMi1qR&#10;JVI2sOt6UJgd+ZiDgffL8ekFlFSbvV0oo4EbChzGx4f9GRdb25HMsYhqlCwG5lrLq9biZkxWOiqY&#10;22YiTra2kYMu1l1tQD30/bPm3wwYN0x18gb45AdQl1tp5j/sFB2T0FQ7R0nTNEV3j6o9feQzro1i&#10;OWA14Fm+Q8a1a8+Bvu/d/dMb2JY5uiPbhG/ktn4cqGU/er3pcvwCAAD//wMAUEsDBBQABgAIAAAA&#10;IQDUD4O7UAIAAKwEAAAOAAAAZHJzL2Uyb0RvYy54bWysVMFuGjEQvVfqP1i+N7sEQhOUJaJEVJWi&#10;JBKpcjZeb1jV63Ftwy79+j57gZC0p6oXM555+zzzZobrm67RbKucr8kUfHCWc6aMpLI2LwX//rT4&#10;dMmZD8KUQpNRBd8pz2+mHz9ct3aizmlNulSOgcT4SWsLvg7BTrLMy7VqhD8jqwyCFblGBFzdS1Y6&#10;0YK90dl5no+zllxpHUnlPby3fZBPE39VKRkeqsqrwHTBkVtIp0vnKp7Z9FpMXpyw61ru0xD/kEUj&#10;aoNHj1S3Igi2cfUfVE0tHXmqwpmkJqOqqqVKNaCaQf6umuVaWJVqgTjeHmXy/49W3m8fHavLgg9z&#10;tMqIBk16Ul1gX6hj0QeFWusnAC4toKFDAJ0++D2csfCuck38RUkMcWi9O+ob6SScF/l4mI85kwgN&#10;0b3BVWTJXj+2zoevihoWjYI7tC+pKrZ3PvTQAyS+5UnX5aLWOl3iyKi5dmwr0GwdUoogf4PShrUF&#10;Hw8v8kT8Jhapj9+vtJA/9umdoMCnDXKOkvSlRyt0q64XcXzQZUXlDnI56kfOW7mowX8nfHgUDjMG&#10;hbA34QFHpQlJ0d7ibE3u19/8EY/WI8pZi5ktuP+5EU5xpr8ZDMXVYDSKQ54uo4vP57i408jqNGI2&#10;zZyg1AAbamUyIz7og1k5ap6xXrP4KkLCSLxd8HAw56HfJKynVLNZAmGsrQh3ZmllpI6dibo+dc/C&#10;2X1fAwbing7TLSbv2ttj45eGZptAVZ16H4XuVd3rj5VI07Nf37hzp/eEev2Tmf4GAAD//wMAUEsD&#10;BBQABgAIAAAAIQAP9y/Q3gAAAAsBAAAPAAAAZHJzL2Rvd25yZXYueG1sTI/BTsMwDIbvSLxDZCRu&#10;LB2U0ZSmE6DBhRNj2tlrsqSiSaok68rbY05wtP9Pvz8369kNbNIx9cFLWC4KYNp3QfXeSNh9vt5U&#10;wFJGr3AIXkv41gnW7eVFg7UKZ/+hp202jEp8qlGCzXmsOU+d1Q7TIozaU3YM0WGmMRquIp6p3A38&#10;tihW3GHv6YLFUb9Y3X1tT07C5tkI01UY7aZSfT/N++O7eZPy+mp+egSW9Zz/YPjVJ3VoyekQTl4l&#10;Nkgo78QDoRSU1QoYEfdLUQI70EaIAnjb8P8/tD8AAAD//wMAUEsBAi0AFAAGAAgAAAAhALaDOJL+&#10;AAAA4QEAABMAAAAAAAAAAAAAAAAAAAAAAFtDb250ZW50X1R5cGVzXS54bWxQSwECLQAUAAYACAAA&#10;ACEAOP0h/9YAAACUAQAACwAAAAAAAAAAAAAAAAAvAQAAX3JlbHMvLnJlbHNQSwECLQAUAAYACAAA&#10;ACEA1A+Du1ACAACsBAAADgAAAAAAAAAAAAAAAAAuAgAAZHJzL2Uyb0RvYy54bWxQSwECLQAUAAYA&#10;CAAAACEAD/cv0N4AAAALAQAADwAAAAAAAAAAAAAAAACqBAAAZHJzL2Rvd25yZXYueG1sUEsFBgAA&#10;AAAEAAQA8wAAALUFAAAAAA==&#10;" fillcolor="white [3201]" strokeweight=".5pt">
+              <v:shape w14:anchorId="4C7E4593" id="Text Box 308" o:spid="_x0000_s1087" type="#_x0000_t202" style="position:absolute;left:0;text-align:left;margin-left:219.85pt;margin-top:74.3pt;width:39.85pt;height:25.2pt;z-index:251697152;visibility:visible;mso-wrap-style:square;mso-width-percent:0;mso-wrap-distance-left:9pt;mso-wrap-distance-top:0;mso-wrap-distance-right:9pt;mso-wrap-distance-bottom:0;mso-position-horizontal:absolute;mso-position-horizontal-relative:text;mso-position-vertical:absolute;mso-position-vertical-relative:text;mso-width-percent:0;mso-width-relative:margin;v-text-anchor:top" o:gfxdata="UEsDBBQABgAIAAAAIQC2gziS/gAAAOEBAAATAAAAW0NvbnRlbnRfVHlwZXNdLnhtbJSRQU7DMBBF&#10;90jcwfIWJU67QAgl6YK0S0CoHGBkTxKLZGx5TGhvj5O2G0SRWNoz/78nu9wcxkFMGNg6quQqL6RA&#10;0s5Y6ir5vt9lD1JwBDIwOMJKHpHlpr69KfdHjyxSmriSfYz+USnWPY7AufNIadK6MEJMx9ApD/oD&#10;OlTrorhX2lFEilmcO2RdNtjC5xDF9pCuTyYBB5bi6bQ4syoJ3g9WQ0ymaiLzg5KdCXlKLjvcW893&#10;SUOqXwnz5DrgnHtJTxOsQfEKIT7DmDSUCaxw7Rqn8787ZsmRM9e2VmPeBN4uqYvTtW7jvijg9N/y&#10;JsXecLq0q+WD6m8AAAD//wMAUEsDBBQABgAIAAAAIQA4/SH/1gAAAJQBAAALAAAAX3JlbHMvLnJl&#10;bHOkkMFqwzAMhu+DvYPRfXGawxijTi+j0GvpHsDYimMaW0Yy2fr2M4PBMnrbUb/Q94l/f/hMi1qR&#10;JVI2sOt6UJgd+ZiDgffL8ekFlFSbvV0oo4EbChzGx4f9GRdb25HMsYhqlCwG5lrLq9biZkxWOiqY&#10;22YiTra2kYMu1l1tQD30/bPm3wwYN0x18gb45AdQl1tp5j/sFB2T0FQ7R0nTNEV3j6o9feQzro1i&#10;OWA14Fm+Q8a1a8+Bvu/d/dMb2JY5uiPbhG/ktn4cqGU/er3pcvwCAAD//wMAUEsDBBQABgAIAAAA&#10;IQDUD4O7UAIAAKwEAAAOAAAAZHJzL2Uyb0RvYy54bWysVMFuGjEQvVfqP1i+N7sEQhOUJaJEVJWi&#10;JBKpcjZeb1jV63Ftwy79+j57gZC0p6oXM555+zzzZobrm67RbKucr8kUfHCWc6aMpLI2LwX//rT4&#10;dMmZD8KUQpNRBd8pz2+mHz9ct3aizmlNulSOgcT4SWsLvg7BTrLMy7VqhD8jqwyCFblGBFzdS1Y6&#10;0YK90dl5no+zllxpHUnlPby3fZBPE39VKRkeqsqrwHTBkVtIp0vnKp7Z9FpMXpyw61ru0xD/kEUj&#10;aoNHj1S3Igi2cfUfVE0tHXmqwpmkJqOqqqVKNaCaQf6umuVaWJVqgTjeHmXy/49W3m8fHavLgg9z&#10;tMqIBk16Ul1gX6hj0QeFWusnAC4toKFDAJ0++D2csfCuck38RUkMcWi9O+ob6SScF/l4mI85kwgN&#10;0b3BVWTJXj+2zoevihoWjYI7tC+pKrZ3PvTQAyS+5UnX5aLWOl3iyKi5dmwr0GwdUoogf4PShrUF&#10;Hw8v8kT8Jhapj9+vtJA/9umdoMCnDXKOkvSlRyt0q64XcXzQZUXlDnI56kfOW7mowX8nfHgUDjMG&#10;hbA34QFHpQlJ0d7ibE3u19/8EY/WI8pZi5ktuP+5EU5xpr8ZDMXVYDSKQ54uo4vP57i408jqNGI2&#10;zZyg1AAbamUyIz7og1k5ap6xXrP4KkLCSLxd8HAw56HfJKynVLNZAmGsrQh3ZmllpI6dibo+dc/C&#10;2X1fAwbing7TLSbv2ttj45eGZptAVZ16H4XuVd3rj5VI07Nf37hzp/eEev2Tmf4GAAD//wMAUEsD&#10;BBQABgAIAAAAIQAP9y/Q3gAAAAsBAAAPAAAAZHJzL2Rvd25yZXYueG1sTI/BTsMwDIbvSLxDZCRu&#10;LB2U0ZSmE6DBhRNj2tlrsqSiSaok68rbY05wtP9Pvz8369kNbNIx9cFLWC4KYNp3QfXeSNh9vt5U&#10;wFJGr3AIXkv41gnW7eVFg7UKZ/+hp202jEp8qlGCzXmsOU+d1Q7TIozaU3YM0WGmMRquIp6p3A38&#10;tihW3GHv6YLFUb9Y3X1tT07C5tkI01UY7aZSfT/N++O7eZPy+mp+egSW9Zz/YPjVJ3VoyekQTl4l&#10;Nkgo78QDoRSU1QoYEfdLUQI70EaIAnjb8P8/tD8AAAD//wMAUEsBAi0AFAAGAAgAAAAhALaDOJL+&#10;AAAA4QEAABMAAAAAAAAAAAAAAAAAAAAAAFtDb250ZW50X1R5cGVzXS54bWxQSwECLQAUAAYACAAA&#10;ACEAOP0h/9YAAACUAQAACwAAAAAAAAAAAAAAAAAvAQAAX3JlbHMvLnJlbHNQSwECLQAUAAYACAAA&#10;ACEA1A+Du1ACAACsBAAADgAAAAAAAAAAAAAAAAAuAgAAZHJzL2Uyb0RvYy54bWxQSwECLQAUAAYA&#10;CAAAACEAD/cv0N4AAAALAQAADwAAAAAAAAAAAAAAAACqBAAAZHJzL2Rvd25yZXYueG1sUEsFBgAA&#10;AAAEAAQA8wAAALUFAAAAAA==&#10;" fillcolor="white [3201]" strokeweight=".5pt">
                 <v:textbox>
                   <w:txbxContent>
                     <w:p>
@@ -7306,21 +7435,15 @@
         </mc:AlternateContent>
       </w:r>
       <w:r>
+        <w:rPr>
+          <w:lang w:val="en-GB"/>
+        </w:rPr>
         <w:t xml:space="preserve">  </w:t>
       </w:r>
     </w:p>
     <w:p>
       <w:pPr>
-        <w:rPr>
-          <w:rStyle w:val="BookTitle"/>
-          <w:b w:val="0"/>
-          <w:i w:val="0"/>
-        </w:rPr>
-      </w:pPr>
-    </w:p>
-    <w:p>
-      <w:pPr>
-        <w:pStyle w:val="Subtitle"/>
+        <w:jc w:val="both"/>
         <w:rPr>
           <w:rStyle w:val="BookTitle"/>
           <w:b w:val="0"/>
@@ -7328,6 +7451,18 @@
           <w:lang w:val="en-GB"/>
         </w:rPr>
       </w:pPr>
+    </w:p>
+    <w:p>
+      <w:pPr>
+        <w:pStyle w:val="Subtitle"/>
+        <w:jc w:val="both"/>
+        <w:rPr>
+          <w:rStyle w:val="BookTitle"/>
+          <w:b w:val="0"/>
+          <w:i w:val="0"/>
+          <w:lang w:val="en-GB"/>
+        </w:rPr>
+      </w:pPr>
       <w:r>
         <w:rPr>
           <w:lang w:val="en-GB"/>
@@ -7336,11 +7471,17 @@
       </w:r>
     </w:p>
     <w:p>
+      <w:pPr>
+        <w:jc w:val="both"/>
+      </w:pPr>
       <w:r>
         <w:t>Al momento dello sbilanciamento la situazione è la seguente:</w:t>
       </w:r>
     </w:p>
     <w:p>
+      <w:pPr>
+        <w:jc w:val="both"/>
+      </w:pPr>
       <w:r>
         <w:rPr>
           <w:noProof/>
@@ -7578,7 +7719,7 @@
           </mc:Choice>
           <mc:Fallback>
             <w:pict>
-              <v:shape w14:anchorId="4FB6C15F" id="_x0000_s1104" type="#_x0000_t202" style="position:absolute;margin-left:294.15pt;margin-top:51.3pt;width:185.9pt;height:211.5pt;z-index:251659264;visibility:visible;mso-wrap-style:square;mso-width-percent:400;mso-height-percent:0;mso-wrap-distance-left:9pt;mso-wrap-distance-top:3.6pt;mso-wrap-distance-right:9pt;mso-wrap-distance-bottom:3.6pt;mso-position-horizontal:absolute;mso-position-horizontal-relative:text;mso-position-vertical:absolute;mso-position-vertical-relative:text;mso-width-percent:400;mso-height-percent:0;mso-width-relative:margin;mso-height-relative:margin;v-text-anchor:top" o:gfxdata="UEsDBBQABgAIAAAAIQC2gziS/gAAAOEBAAATAAAAW0NvbnRlbnRfVHlwZXNdLnhtbJSRQU7DMBBF&#10;90jcwfIWJU67QAgl6YK0S0CoHGBkTxKLZGx5TGhvj5O2G0SRWNoz/78nu9wcxkFMGNg6quQqL6RA&#10;0s5Y6ir5vt9lD1JwBDIwOMJKHpHlpr69KfdHjyxSmriSfYz+USnWPY7AufNIadK6MEJMx9ApD/oD&#10;OlTrorhX2lFEilmcO2RdNtjC5xDF9pCuTyYBB5bi6bQ4syoJ3g9WQ0ymaiLzg5KdCXlKLjvcW893&#10;SUOqXwnz5DrgnHtJTxOsQfEKIT7DmDSUCaxw7Rqn8787ZsmRM9e2VmPeBN4uqYvTtW7jvijg9N/y&#10;JsXecLq0q+WD6m8AAAD//wMAUEsDBBQABgAIAAAAIQA4/SH/1gAAAJQBAAALAAAAX3JlbHMvLnJl&#10;bHOkkMFqwzAMhu+DvYPRfXGawxijTi+j0GvpHsDYimMaW0Yy2fr2M4PBMnrbUb/Q94l/f/hMi1qR&#10;JVI2sOt6UJgd+ZiDgffL8ekFlFSbvV0oo4EbChzGx4f9GRdb25HMsYhqlCwG5lrLq9biZkxWOiqY&#10;22YiTra2kYMu1l1tQD30/bPm3wwYN0x18gb45AdQl1tp5j/sFB2T0FQ7R0nTNEV3j6o9feQzro1i&#10;OWA14Fm+Q8a1a8+Bvu/d/dMb2JY5uiPbhG/ktn4cqGU/er3pcvwCAAD//wMAUEsDBBQABgAIAAAA&#10;IQBU0EIxKgIAAE8EAAAOAAAAZHJzL2Uyb0RvYy54bWysVNuO2yAQfa/Uf0C8N3a8STax4qy22aaq&#10;tL1Iu/0AgnGMCgwFEjv9+g44SaNt+1LVD4hhhsPMOTNe3vVakYNwXoKp6HiUUyIMh1qaXUW/Pm/e&#10;zCnxgZmaKTCiokfh6d3q9atlZ0tRQAuqFo4giPFlZyvahmDLLPO8FZr5EVhh0NmA0yyg6XZZ7ViH&#10;6FplRZ7Psg5cbR1w4T2ePgxOukr4TSN4+Nw0XgSiKoq5hbS6tG7jmq2WrNw5ZlvJT2mwf8hCM2nw&#10;0QvUAwuM7J38DUpL7sBDE0YcdAZNI7lINWA14/xFNU8tsyLVguR4e6HJ/z9Y/unwxRFZV7QY31Ji&#10;mEaRnkUfyFvoSRH56awvMezJYmDo8Rh1TrV6+wj8mycG1i0zO3HvHHStYDXmN443s6urA46PINvu&#10;I9T4DNsHSEB943QkD+kgiI46HS/axFQ4HhY3s3xxgy6OvmI2n+XTpF7GyvN163x4L0CTuKmoQ/ET&#10;PDs8+hDTYeU5JL7mQcl6I5VKhttt18qRA8NG2aQvVfAiTBnSVXQxLaYDA3+FyNP3JwgtA3a8krqi&#10;80sQKyNv70yd+jEwqYY9pqzMicjI3cBi6Ld90mwyOQu0hfqI1DoYOhwnEjctuB+UdNjdFfXf98wJ&#10;StQHg/IsxpNJHIdkTKa3BRru2rO99jDDEaqigZJhuw5phCJxBu5RxkYmgqPeQyannLFrE++nCYtj&#10;cW2nqF//gdVPAAAA//8DAFBLAwQUAAYACAAAACEA0i72dd8AAAALAQAADwAAAGRycy9kb3ducmV2&#10;LnhtbEyPwU7DMBBE70j8g7WVuFE7QYlCiFOhSr30RqigRzd247TxOordNv17lhMcV28087ZazW5g&#10;VzOF3qOEZCmAGWy97rGTsPvcPBfAQlSo1eDRSLibAKv68aFSpfY3/DDXJnaMSjCUSoKNcSw5D601&#10;ToWlHw0SO/rJqUjn1HE9qRuVu4GnQuTcqR5pwarRrK1pz83FSQjnZJN9+9PO7rd325z2/Ve/XUv5&#10;tJjf34BFM8e/MPzqkzrU5HTwF9SBDRKyonihKAGR5sAo8ZqLBNiBUJrlwOuK//+h/gEAAP//AwBQ&#10;SwECLQAUAAYACAAAACEAtoM4kv4AAADhAQAAEwAAAAAAAAAAAAAAAAAAAAAAW0NvbnRlbnRfVHlw&#10;ZXNdLnhtbFBLAQItABQABgAIAAAAIQA4/SH/1gAAAJQBAAALAAAAAAAAAAAAAAAAAC8BAABfcmVs&#10;cy8ucmVsc1BLAQItABQABgAIAAAAIQBU0EIxKgIAAE8EAAAOAAAAAAAAAAAAAAAAAC4CAABkcnMv&#10;ZTJvRG9jLnhtbFBLAQItABQABgAIAAAAIQDSLvZ13wAAAAsBAAAPAAAAAAAAAAAAAAAAAIQEAABk&#10;cnMvZG93bnJldi54bWxQSwUGAAAAAAQABADzAAAAkAUAAAAA&#10;">
+              <v:shape w14:anchorId="4FB6C15F" id="_x0000_s1104" type="#_x0000_t202" style="position:absolute;left:0;text-align:left;margin-left:294.15pt;margin-top:51.3pt;width:185.9pt;height:211.5pt;z-index:251659264;visibility:visible;mso-wrap-style:square;mso-width-percent:400;mso-height-percent:0;mso-wrap-distance-left:9pt;mso-wrap-distance-top:3.6pt;mso-wrap-distance-right:9pt;mso-wrap-distance-bottom:3.6pt;mso-position-horizontal:absolute;mso-position-horizontal-relative:text;mso-position-vertical:absolute;mso-position-vertical-relative:text;mso-width-percent:400;mso-height-percent:0;mso-width-relative:margin;mso-height-relative:margin;v-text-anchor:top" o:gfxdata="UEsDBBQABgAIAAAAIQC2gziS/gAAAOEBAAATAAAAW0NvbnRlbnRfVHlwZXNdLnhtbJSRQU7DMBBF&#10;90jcwfIWJU67QAgl6YK0S0CoHGBkTxKLZGx5TGhvj5O2G0SRWNoz/78nu9wcxkFMGNg6quQqL6RA&#10;0s5Y6ir5vt9lD1JwBDIwOMJKHpHlpr69KfdHjyxSmriSfYz+USnWPY7AufNIadK6MEJMx9ApD/oD&#10;OlTrorhX2lFEilmcO2RdNtjC5xDF9pCuTyYBB5bi6bQ4syoJ3g9WQ0ymaiLzg5KdCXlKLjvcW893&#10;SUOqXwnz5DrgnHtJTxOsQfEKIT7DmDSUCaxw7Rqn8787ZsmRM9e2VmPeBN4uqYvTtW7jvijg9N/y&#10;JsXecLq0q+WD6m8AAAD//wMAUEsDBBQABgAIAAAAIQA4/SH/1gAAAJQBAAALAAAAX3JlbHMvLnJl&#10;bHOkkMFqwzAMhu+DvYPRfXGawxijTi+j0GvpHsDYimMaW0Yy2fr2M4PBMnrbUb/Q94l/f/hMi1qR&#10;JVI2sOt6UJgd+ZiDgffL8ekFlFSbvV0oo4EbChzGx4f9GRdb25HMsYhqlCwG5lrLq9biZkxWOiqY&#10;22YiTra2kYMu1l1tQD30/bPm3wwYN0x18gb45AdQl1tp5j/sFB2T0FQ7R0nTNEV3j6o9feQzro1i&#10;OWA14Fm+Q8a1a8+Bvu/d/dMb2JY5uiPbhG/ktn4cqGU/er3pcvwCAAD//wMAUEsDBBQABgAIAAAA&#10;IQBU0EIxKgIAAE8EAAAOAAAAZHJzL2Uyb0RvYy54bWysVNuO2yAQfa/Uf0C8N3a8STax4qy22aaq&#10;tL1Iu/0AgnGMCgwFEjv9+g44SaNt+1LVD4hhhsPMOTNe3vVakYNwXoKp6HiUUyIMh1qaXUW/Pm/e&#10;zCnxgZmaKTCiokfh6d3q9atlZ0tRQAuqFo4giPFlZyvahmDLLPO8FZr5EVhh0NmA0yyg6XZZ7ViH&#10;6FplRZ7Psg5cbR1w4T2ePgxOukr4TSN4+Nw0XgSiKoq5hbS6tG7jmq2WrNw5ZlvJT2mwf8hCM2nw&#10;0QvUAwuM7J38DUpL7sBDE0YcdAZNI7lINWA14/xFNU8tsyLVguR4e6HJ/z9Y/unwxRFZV7QY31Ji&#10;mEaRnkUfyFvoSRH56awvMezJYmDo8Rh1TrV6+wj8mycG1i0zO3HvHHStYDXmN443s6urA46PINvu&#10;I9T4DNsHSEB943QkD+kgiI46HS/axFQ4HhY3s3xxgy6OvmI2n+XTpF7GyvN163x4L0CTuKmoQ/ET&#10;PDs8+hDTYeU5JL7mQcl6I5VKhttt18qRA8NG2aQvVfAiTBnSVXQxLaYDA3+FyNP3JwgtA3a8krqi&#10;80sQKyNv70yd+jEwqYY9pqzMicjI3cBi6Ld90mwyOQu0hfqI1DoYOhwnEjctuB+UdNjdFfXf98wJ&#10;StQHg/IsxpNJHIdkTKa3BRru2rO99jDDEaqigZJhuw5phCJxBu5RxkYmgqPeQyannLFrE++nCYtj&#10;cW2nqF//gdVPAAAA//8DAFBLAwQUAAYACAAAACEA0i72dd8AAAALAQAADwAAAGRycy9kb3ducmV2&#10;LnhtbEyPwU7DMBBE70j8g7WVuFE7QYlCiFOhSr30RqigRzd247TxOordNv17lhMcV28087ZazW5g&#10;VzOF3qOEZCmAGWy97rGTsPvcPBfAQlSo1eDRSLibAKv68aFSpfY3/DDXJnaMSjCUSoKNcSw5D601&#10;ToWlHw0SO/rJqUjn1HE9qRuVu4GnQuTcqR5pwarRrK1pz83FSQjnZJN9+9PO7rd325z2/Ve/XUv5&#10;tJjf34BFM8e/MPzqkzrU5HTwF9SBDRKyonihKAGR5sAo8ZqLBNiBUJrlwOuK//+h/gEAAP//AwBQ&#10;SwECLQAUAAYACAAAACEAtoM4kv4AAADhAQAAEwAAAAAAAAAAAAAAAAAAAAAAW0NvbnRlbnRfVHlw&#10;ZXNdLnhtbFBLAQItABQABgAIAAAAIQA4/SH/1gAAAJQBAAALAAAAAAAAAAAAAAAAAC8BAABfcmVs&#10;cy8ucmVsc1BLAQItABQABgAIAAAAIQBU0EIxKgIAAE8EAAAOAAAAAAAAAAAAAAAAAC4CAABkcnMv&#10;ZTJvRG9jLnhtbFBLAQItABQABgAIAAAAIQDSLvZ13wAAAAsBAAAPAAAAAAAAAAAAAAAAAIQEAABk&#10;cnMvZG93bnJldi54bWxQSwUGAAAAAAQABADzAAAAkAUAAAAA&#10;">
                 <v:textbox>
                   <w:txbxContent>
                     <w:p>
@@ -7802,10 +7943,7 @@
                         <w:txbxContent>
                           <w:p>
                             <w:r>
-                              <w:t xml:space="preserve">&lt;=h </w:t>
-                            </w:r>
-                            <w:r>
-                              <w:t>per rispettare il vincolo di h+1 al livello superiore</w:t>
+                              <w:t>&lt;=h per rispettare il vincolo di h+1 al livello superiore</w:t>
                             </w:r>
                           </w:p>
                         </w:txbxContent>
@@ -7830,15 +7968,12 @@
           </mc:Choice>
           <mc:Fallback>
             <w:pict>
-              <v:shape w14:anchorId="7D889A56" id="Text Box 19" o:spid="_x0000_s1105" type="#_x0000_t202" style="position:absolute;margin-left:156.7pt;margin-top:243pt;width:116.25pt;height:50.4pt;z-index:251661312;visibility:visible;mso-wrap-style:square;mso-width-percent:0;mso-height-percent:0;mso-wrap-distance-left:9pt;mso-wrap-distance-top:0;mso-wrap-distance-right:9pt;mso-wrap-distance-bottom:0;mso-position-horizontal:absolute;mso-position-horizontal-relative:text;mso-position-vertical:absolute;mso-position-vertical-relative:text;mso-width-percent:0;mso-height-percent:0;mso-width-relative:margin;mso-height-relative:margin;v-text-anchor:top" o:gfxdata="UEsDBBQABgAIAAAAIQC2gziS/gAAAOEBAAATAAAAW0NvbnRlbnRfVHlwZXNdLnhtbJSRQU7DMBBF&#10;90jcwfIWJU67QAgl6YK0S0CoHGBkTxKLZGx5TGhvj5O2G0SRWNoz/78nu9wcxkFMGNg6quQqL6RA&#10;0s5Y6ir5vt9lD1JwBDIwOMJKHpHlpr69KfdHjyxSmriSfYz+USnWPY7AufNIadK6MEJMx9ApD/oD&#10;OlTrorhX2lFEilmcO2RdNtjC5xDF9pCuTyYBB5bi6bQ4syoJ3g9WQ0ymaiLzg5KdCXlKLjvcW893&#10;SUOqXwnz5DrgnHtJTxOsQfEKIT7DmDSUCaxw7Rqn8787ZsmRM9e2VmPeBN4uqYvTtW7jvijg9N/y&#10;JsXecLq0q+WD6m8AAAD//wMAUEsDBBQABgAIAAAAIQA4/SH/1gAAAJQBAAALAAAAX3JlbHMvLnJl&#10;bHOkkMFqwzAMhu+DvYPRfXGawxijTi+j0GvpHsDYimMaW0Yy2fr2M4PBMnrbUb/Q94l/f/hMi1qR&#10;JVI2sOt6UJgd+ZiDgffL8ekFlFSbvV0oo4EbChzGx4f9GRdb25HMsYhqlCwG5lrLq9biZkxWOiqY&#10;22YiTra2kYMu1l1tQD30/bPm3wwYN0x18gb45AdQl1tp5j/sFB2T0FQ7R0nTNEV3j6o9feQzro1i&#10;OWA14Fm+Q8a1a8+Bvu/d/dMb2JY5uiPbhG/ktn4cqGU/er3pcvwCAAD//wMAUEsDBBQABgAIAAAA&#10;IQB3YlZTUAIAAKsEAAAOAAAAZHJzL2Uyb0RvYy54bWysVE1v2zAMvQ/YfxB0X5yk+TTiFFmKDAOC&#10;tkBS9KzIcmxMFjVJiZ39+lGynabdTsMuskQ+PZGPpBf3dSnJWRhbgErooNenRCgOaaGOCX3Zb77M&#10;KLGOqZRJUCKhF2Hp/fLzp0WlYzGEHGQqDEESZeNKJzR3TsdRZHkuSmZ7oIVCZwamZA6P5hilhlXI&#10;Xspo2O9PogpMqg1wYS1aHxonXQb+LBPcPWWZFY7IhGJsLqwmrAe/RssFi4+G6bzgbRjsH6IoWaHw&#10;0SvVA3OMnEzxB1VZcAMWMtfjUEaQZQUXIQfMZtD/kM0uZ1qEXFAcq68y2f9Hyx/Pz4YUKdZuToli&#10;JdZoL2pHvkJN0IT6VNrGCNtpBLoa7Yjt7BaNPu06M6X/YkIE/aj05aquZ+P+0mg6uZuOKeHom9zN&#10;Z5OZp4nebmtj3TcBJfGbhBqsXhCVnbfWNdAO4h+zIIt0U0gZDr5jxFoacmZYa+lCjEj+DiUVqfzj&#10;434gfufz1Nf7B8n4jza8GxTySYUxe02a3P3O1Yc6aDgad8IcIL2gXgaajrOabwrk3zLrnpnBFkOJ&#10;cGzcEy6ZBAwK2h0lOZhff7N7PFYevZRU2LIJtT9PzAhK5HeFPTEfjEa+x8NhNJ4O8WBuPYdbjzqV&#10;a0ClBjigmoetxzvZbTMD5StO18q/ii6mOL6dUNdt164ZJJxOLlarAMKu1sxt1U5zT+0r43Xd16/M&#10;6LauDjviEbrmZvGH8jZYf1PB6uQgK0LtvdCNqq3+OBGhe9rp9SN3ew6ot3/M8jcAAAD//wMAUEsD&#10;BBQABgAIAAAAIQAXfEWJ3gAAAAsBAAAPAAAAZHJzL2Rvd25yZXYueG1sTI/BTsMwDIbvSLxDZCRu&#10;LB3rqqw0nQANLpwYiLPXZElEk1RN1pW3x5zYzZY//f7+Zjv7nk16TC4GCctFAUyHLioXjITPj5c7&#10;ASxlDAr7GLSEH51g215fNVireA7vetpnwygkpBol2JyHmvPUWe0xLeKgA92OcfSYaR0NVyOeKdz3&#10;/L4oKu7RBfpgcdDPVnff+5OXsHsyG9MJHO1OKOem+ev4Zl6lvL2ZHx+AZT3nfxj+9EkdWnI6xFNQ&#10;ifUSVstVSaiEUlRUioh1ud4AO9AgKgG8bfhlh/YXAAD//wMAUEsBAi0AFAAGAAgAAAAhALaDOJL+&#10;AAAA4QEAABMAAAAAAAAAAAAAAAAAAAAAAFtDb250ZW50X1R5cGVzXS54bWxQSwECLQAUAAYACAAA&#10;ACEAOP0h/9YAAACUAQAACwAAAAAAAAAAAAAAAAAvAQAAX3JlbHMvLnJlbHNQSwECLQAUAAYACAAA&#10;ACEAd2JWU1ACAACrBAAADgAAAAAAAAAAAAAAAAAuAgAAZHJzL2Uyb0RvYy54bWxQSwECLQAUAAYA&#10;CAAAACEAF3xFid4AAAALAQAADwAAAAAAAAAAAAAAAACqBAAAZHJzL2Rvd25yZXYueG1sUEsFBgAA&#10;AAAEAAQA8wAAALUFAAAAAA==&#10;" fillcolor="white [3201]" strokeweight=".5pt">
+              <v:shape w14:anchorId="7D889A56" id="Text Box 19" o:spid="_x0000_s1105" type="#_x0000_t202" style="position:absolute;left:0;text-align:left;margin-left:156.7pt;margin-top:243pt;width:116.25pt;height:50.4pt;z-index:251661312;visibility:visible;mso-wrap-style:square;mso-width-percent:0;mso-height-percent:0;mso-wrap-distance-left:9pt;mso-wrap-distance-top:0;mso-wrap-distance-right:9pt;mso-wrap-distance-bottom:0;mso-position-horizontal:absolute;mso-position-horizontal-relative:text;mso-position-vertical:absolute;mso-position-vertical-relative:text;mso-width-percent:0;mso-height-percent:0;mso-width-relative:margin;mso-height-relative:margin;v-text-anchor:top" o:gfxdata="UEsDBBQABgAIAAAAIQC2gziS/gAAAOEBAAATAAAAW0NvbnRlbnRfVHlwZXNdLnhtbJSRQU7DMBBF&#10;90jcwfIWJU67QAgl6YK0S0CoHGBkTxKLZGx5TGhvj5O2G0SRWNoz/78nu9wcxkFMGNg6quQqL6RA&#10;0s5Y6ir5vt9lD1JwBDIwOMJKHpHlpr69KfdHjyxSmriSfYz+USnWPY7AufNIadK6MEJMx9ApD/oD&#10;OlTrorhX2lFEilmcO2RdNtjC5xDF9pCuTyYBB5bi6bQ4syoJ3g9WQ0ymaiLzg5KdCXlKLjvcW893&#10;SUOqXwnz5DrgnHtJTxOsQfEKIT7DmDSUCaxw7Rqn8787ZsmRM9e2VmPeBN4uqYvTtW7jvijg9N/y&#10;JsXecLq0q+WD6m8AAAD//wMAUEsDBBQABgAIAAAAIQA4/SH/1gAAAJQBAAALAAAAX3JlbHMvLnJl&#10;bHOkkMFqwzAMhu+DvYPRfXGawxijTi+j0GvpHsDYimMaW0Yy2fr2M4PBMnrbUb/Q94l/f/hMi1qR&#10;JVI2sOt6UJgd+ZiDgffL8ekFlFSbvV0oo4EbChzGx4f9GRdb25HMsYhqlCwG5lrLq9biZkxWOiqY&#10;22YiTra2kYMu1l1tQD30/bPm3wwYN0x18gb45AdQl1tp5j/sFB2T0FQ7R0nTNEV3j6o9feQzro1i&#10;OWA14Fm+Q8a1a8+Bvu/d/dMb2JY5uiPbhG/ktn4cqGU/er3pcvwCAAD//wMAUEsDBBQABgAIAAAA&#10;IQB3YlZTUAIAAKsEAAAOAAAAZHJzL2Uyb0RvYy54bWysVE1v2zAMvQ/YfxB0X5yk+TTiFFmKDAOC&#10;tkBS9KzIcmxMFjVJiZ39+lGynabdTsMuskQ+PZGPpBf3dSnJWRhbgErooNenRCgOaaGOCX3Zb77M&#10;KLGOqZRJUCKhF2Hp/fLzp0WlYzGEHGQqDEESZeNKJzR3TsdRZHkuSmZ7oIVCZwamZA6P5hilhlXI&#10;Xspo2O9PogpMqg1wYS1aHxonXQb+LBPcPWWZFY7IhGJsLqwmrAe/RssFi4+G6bzgbRjsH6IoWaHw&#10;0SvVA3OMnEzxB1VZcAMWMtfjUEaQZQUXIQfMZtD/kM0uZ1qEXFAcq68y2f9Hyx/Pz4YUKdZuToli&#10;JdZoL2pHvkJN0IT6VNrGCNtpBLoa7Yjt7BaNPu06M6X/YkIE/aj05aquZ+P+0mg6uZuOKeHom9zN&#10;Z5OZp4nebmtj3TcBJfGbhBqsXhCVnbfWNdAO4h+zIIt0U0gZDr5jxFoacmZYa+lCjEj+DiUVqfzj&#10;434gfufz1Nf7B8n4jza8GxTySYUxe02a3P3O1Yc6aDgad8IcIL2gXgaajrOabwrk3zLrnpnBFkOJ&#10;cGzcEy6ZBAwK2h0lOZhff7N7PFYevZRU2LIJtT9PzAhK5HeFPTEfjEa+x8NhNJ4O8WBuPYdbjzqV&#10;a0ClBjigmoetxzvZbTMD5StO18q/ii6mOL6dUNdt164ZJJxOLlarAMKu1sxt1U5zT+0r43Xd16/M&#10;6LauDjviEbrmZvGH8jZYf1PB6uQgK0LtvdCNqq3+OBGhe9rp9SN3ew6ot3/M8jcAAAD//wMAUEsD&#10;BBQABgAIAAAAIQAXfEWJ3gAAAAsBAAAPAAAAZHJzL2Rvd25yZXYueG1sTI/BTsMwDIbvSLxDZCRu&#10;LB3rqqw0nQANLpwYiLPXZElEk1RN1pW3x5zYzZY//f7+Zjv7nk16TC4GCctFAUyHLioXjITPj5c7&#10;ASxlDAr7GLSEH51g215fNVireA7vetpnwygkpBol2JyHmvPUWe0xLeKgA92OcfSYaR0NVyOeKdz3&#10;/L4oKu7RBfpgcdDPVnff+5OXsHsyG9MJHO1OKOem+ev4Zl6lvL2ZHx+AZT3nfxj+9EkdWnI6xFNQ&#10;ifUSVstVSaiEUlRUioh1ud4AO9AgKgG8bfhlh/YXAAD//wMAUEsBAi0AFAAGAAgAAAAhALaDOJL+&#10;AAAA4QEAABMAAAAAAAAAAAAAAAAAAAAAAFtDb250ZW50X1R5cGVzXS54bWxQSwECLQAUAAYACAAA&#10;ACEAOP0h/9YAAACUAQAACwAAAAAAAAAAAAAAAAAvAQAAX3JlbHMvLnJlbHNQSwECLQAUAAYACAAA&#10;ACEAd2JWU1ACAACrBAAADgAAAAAAAAAAAAAAAAAuAgAAZHJzL2Uyb0RvYy54bWxQSwECLQAUAAYA&#10;CAAAACEAF3xFid4AAAALAQAADwAAAAAAAAAAAAAAAACqBAAAZHJzL2Rvd25yZXYueG1sUEsFBgAA&#10;AAAEAAQA8wAAALUFAAAAAA==&#10;" fillcolor="white [3201]" strokeweight=".5pt">
                 <v:textbox>
                   <w:txbxContent>
                     <w:p>
                       <w:r>
-                        <w:t xml:space="preserve">&lt;=h </w:t>
-                      </w:r>
-                      <w:r>
-                        <w:t>per rispettare il vincolo di h+1 al livello superiore</w:t>
+                        <w:t>&lt;=h per rispettare il vincolo di h+1 al livello superiore</w:t>
                       </w:r>
                     </w:p>
                   </w:txbxContent>
@@ -7893,10 +8028,7 @@
                         <w:txbxContent>
                           <w:p>
                             <w:r>
-                              <w:t xml:space="preserve">&lt;h+1 </w:t>
-                            </w:r>
-                            <w:r>
-                              <w:t>per rispettare lo sbilanciamento verso sinistra</w:t>
+                              <w:t>&lt;h+1 per rispettare lo sbilanciamento verso sinistra</w:t>
                             </w:r>
                           </w:p>
                         </w:txbxContent>
@@ -7921,15 +8053,12 @@
           </mc:Choice>
           <mc:Fallback>
             <w:pict>
-              <v:shape w14:anchorId="188106E4" id="Text Box 22" o:spid="_x0000_s1106" type="#_x0000_t202" style="position:absolute;margin-left:201pt;margin-top:125.25pt;width:84pt;height:70.95pt;z-index:251662336;visibility:visible;mso-wrap-style:square;mso-width-percent:0;mso-height-percent:0;mso-wrap-distance-left:9pt;mso-wrap-distance-top:0;mso-wrap-distance-right:9pt;mso-wrap-distance-bottom:0;mso-position-horizontal:absolute;mso-position-horizontal-relative:text;mso-position-vertical:absolute;mso-position-vertical-relative:text;mso-width-percent:0;mso-height-percent:0;mso-width-relative:margin;mso-height-relative:margin;v-text-anchor:top" o:gfxdata="UEsDBBQABgAIAAAAIQC2gziS/gAAAOEBAAATAAAAW0NvbnRlbnRfVHlwZXNdLnhtbJSRQU7DMBBF&#10;90jcwfIWJU67QAgl6YK0S0CoHGBkTxKLZGx5TGhvj5O2G0SRWNoz/78nu9wcxkFMGNg6quQqL6RA&#10;0s5Y6ir5vt9lD1JwBDIwOMJKHpHlpr69KfdHjyxSmriSfYz+USnWPY7AufNIadK6MEJMx9ApD/oD&#10;OlTrorhX2lFEilmcO2RdNtjC5xDF9pCuTyYBB5bi6bQ4syoJ3g9WQ0ymaiLzg5KdCXlKLjvcW893&#10;SUOqXwnz5DrgnHtJTxOsQfEKIT7DmDSUCaxw7Rqn8787ZsmRM9e2VmPeBN4uqYvTtW7jvijg9N/y&#10;JsXecLq0q+WD6m8AAAD//wMAUEsDBBQABgAIAAAAIQA4/SH/1gAAAJQBAAALAAAAX3JlbHMvLnJl&#10;bHOkkMFqwzAMhu+DvYPRfXGawxijTi+j0GvpHsDYimMaW0Yy2fr2M4PBMnrbUb/Q94l/f/hMi1qR&#10;JVI2sOt6UJgd+ZiDgffL8ekFlFSbvV0oo4EbChzGx4f9GRdb25HMsYhqlCwG5lrLq9biZkxWOiqY&#10;22YiTra2kYMu1l1tQD30/bPm3wwYN0x18gb45AdQl1tp5j/sFB2T0FQ7R0nTNEV3j6o9feQzro1i&#10;OWA14Fm+Q8a1a8+Bvu/d/dMb2JY5uiPbhG/ktn4cqGU/er3pcvwCAAD//wMAUEsDBBQABgAIAAAA&#10;IQATvoDWUAIAAKsEAAAOAAAAZHJzL2Uyb0RvYy54bWysVN9v2jAQfp+0/8Hy+0hIKSsRoWJUTJNQ&#10;WwmmPhvHIdEcn2cbEvbX7+wklHZ7mvbi3C9/vvvuLvP7tpbkJIytQGV0PIopEYpDXqlDRr/v1p/u&#10;KLGOqZxJUCKjZ2Hp/eLjh3mjU5FACTIXhiCIsmmjM1o6p9MosrwUNbMj0EKhswBTM4eqOUS5YQ2i&#10;1zJK4ngaNWBybYALa9H60DnpIuAXheDuqSiscERmFHNz4TTh3PszWsxZejBMlxXv02D/kEXNKoWP&#10;XqAemGPkaKo/oOqKG7BQuBGHOoKiqLgINWA14/hdNduSaRFqQXKsvtBk/x8sfzw9G1LlGU0SShSr&#10;sUc70TryBVqCJuSn0TbFsK3GQNeiHfs82C0afdltYWr/xYII+pHp84Vdj8b9pXg6vYvRxdE3i+NZ&#10;cuNhotfb2lj3VUBNvJBRg90LpLLTxroudAjxj1mQVb6upAyKnxixkoacGPZaupAjgr+Jkoo0GZ3e&#10;3MYB+I3PQ1/u7yXjP/r0rqIQTyrM2XPS1e4l1+7bwOFkOhCzh/yMfBnoJs5qvq4Qf8Ose2YGRwx5&#10;wLVxT3gUEjAp6CVKSjC//mb38dh59FLS4Mhm1P48MiMokd8UzsRsPJn4GQ/K5PZzgoq59uyvPepY&#10;rwCZGuOCah5EH+/kIBYG6hfcrqV/FV1McXw7o24QV65bJNxOLpbLEIRTrZnbqK3mHtp3xvO6a1+Y&#10;0X1fHU7EIwzDzdJ37e1i/U0Fy6ODogq990R3rPb840aE6em316/ctR6iXv8xi98AAAD//wMAUEsD&#10;BBQABgAIAAAAIQDZz2BK3wAAAAsBAAAPAAAAZHJzL2Rvd25yZXYueG1sTI/BTsMwEETvSPyDtUjc&#10;qE1oIE2zqQAVLpwoqOdt7DoWsR3Zbhr+HnOC4+yMZt80m9kObFIhGu8QbhcCmHKdl8ZphM+Pl5sK&#10;WEzkJA3eKYRvFWHTXl40VEt/du9q2iXNcomLNSH0KY0157HrlaW48KNy2Tv6YCllGTSXgc653A68&#10;EOKeWzIuf+hpVM+96r52J4uwfdIr3VUU+m0ljZnm/fFNvyJeX82Pa2BJzekvDL/4GR3azHTwJycj&#10;GxCWoshbEkJRihJYTpQPIl8OCHerYgm8bfj/De0PAAAA//8DAFBLAQItABQABgAIAAAAIQC2gziS&#10;/gAAAOEBAAATAAAAAAAAAAAAAAAAAAAAAABbQ29udGVudF9UeXBlc10ueG1sUEsBAi0AFAAGAAgA&#10;AAAhADj9If/WAAAAlAEAAAsAAAAAAAAAAAAAAAAALwEAAF9yZWxzLy5yZWxzUEsBAi0AFAAGAAgA&#10;AAAhABO+gNZQAgAAqwQAAA4AAAAAAAAAAAAAAAAALgIAAGRycy9lMm9Eb2MueG1sUEsBAi0AFAAG&#10;AAgAAAAhANnPYErfAAAACwEAAA8AAAAAAAAAAAAAAAAAqgQAAGRycy9kb3ducmV2LnhtbFBLBQYA&#10;AAAABAAEAPMAAAC2BQAAAAA=&#10;" fillcolor="white [3201]" strokeweight=".5pt">
+              <v:shape w14:anchorId="188106E4" id="Text Box 22" o:spid="_x0000_s1106" type="#_x0000_t202" style="position:absolute;left:0;text-align:left;margin-left:201pt;margin-top:125.25pt;width:84pt;height:70.95pt;z-index:251662336;visibility:visible;mso-wrap-style:square;mso-width-percent:0;mso-height-percent:0;mso-wrap-distance-left:9pt;mso-wrap-distance-top:0;mso-wrap-distance-right:9pt;mso-wrap-distance-bottom:0;mso-position-horizontal:absolute;mso-position-horizontal-relative:text;mso-position-vertical:absolute;mso-position-vertical-relative:text;mso-width-percent:0;mso-height-percent:0;mso-width-relative:margin;mso-height-relative:margin;v-text-anchor:top" o:gfxdata="UEsDBBQABgAIAAAAIQC2gziS/gAAAOEBAAATAAAAW0NvbnRlbnRfVHlwZXNdLnhtbJSRQU7DMBBF&#10;90jcwfIWJU67QAgl6YK0S0CoHGBkTxKLZGx5TGhvj5O2G0SRWNoz/78nu9wcxkFMGNg6quQqL6RA&#10;0s5Y6ir5vt9lD1JwBDIwOMJKHpHlpr69KfdHjyxSmriSfYz+USnWPY7AufNIadK6MEJMx9ApD/oD&#10;OlTrorhX2lFEilmcO2RdNtjC5xDF9pCuTyYBB5bi6bQ4syoJ3g9WQ0ymaiLzg5KdCXlKLjvcW893&#10;SUOqXwnz5DrgnHtJTxOsQfEKIT7DmDSUCaxw7Rqn8787ZsmRM9e2VmPeBN4uqYvTtW7jvijg9N/y&#10;JsXecLq0q+WD6m8AAAD//wMAUEsDBBQABgAIAAAAIQA4/SH/1gAAAJQBAAALAAAAX3JlbHMvLnJl&#10;bHOkkMFqwzAMhu+DvYPRfXGawxijTi+j0GvpHsDYimMaW0Yy2fr2M4PBMnrbUb/Q94l/f/hMi1qR&#10;JVI2sOt6UJgd+ZiDgffL8ekFlFSbvV0oo4EbChzGx4f9GRdb25HMsYhqlCwG5lrLq9biZkxWOiqY&#10;22YiTra2kYMu1l1tQD30/bPm3wwYN0x18gb45AdQl1tp5j/sFB2T0FQ7R0nTNEV3j6o9feQzro1i&#10;OWA14Fm+Q8a1a8+Bvu/d/dMb2JY5uiPbhG/ktn4cqGU/er3pcvwCAAD//wMAUEsDBBQABgAIAAAA&#10;IQATvoDWUAIAAKsEAAAOAAAAZHJzL2Uyb0RvYy54bWysVN9v2jAQfp+0/8Hy+0hIKSsRoWJUTJNQ&#10;WwmmPhvHIdEcn2cbEvbX7+wklHZ7mvbi3C9/vvvuLvP7tpbkJIytQGV0PIopEYpDXqlDRr/v1p/u&#10;KLGOqZxJUCKjZ2Hp/eLjh3mjU5FACTIXhiCIsmmjM1o6p9MosrwUNbMj0EKhswBTM4eqOUS5YQ2i&#10;1zJK4ngaNWBybYALa9H60DnpIuAXheDuqSiscERmFHNz4TTh3PszWsxZejBMlxXv02D/kEXNKoWP&#10;XqAemGPkaKo/oOqKG7BQuBGHOoKiqLgINWA14/hdNduSaRFqQXKsvtBk/x8sfzw9G1LlGU0SShSr&#10;sUc70TryBVqCJuSn0TbFsK3GQNeiHfs82C0afdltYWr/xYII+pHp84Vdj8b9pXg6vYvRxdE3i+NZ&#10;cuNhotfb2lj3VUBNvJBRg90LpLLTxroudAjxj1mQVb6upAyKnxixkoacGPZaupAjgr+Jkoo0GZ3e&#10;3MYB+I3PQ1/u7yXjP/r0rqIQTyrM2XPS1e4l1+7bwOFkOhCzh/yMfBnoJs5qvq4Qf8Ose2YGRwx5&#10;wLVxT3gUEjAp6CVKSjC//mb38dh59FLS4Mhm1P48MiMokd8UzsRsPJn4GQ/K5PZzgoq59uyvPepY&#10;rwCZGuOCah5EH+/kIBYG6hfcrqV/FV1McXw7o24QV65bJNxOLpbLEIRTrZnbqK3mHtp3xvO6a1+Y&#10;0X1fHU7EIwzDzdJ37e1i/U0Fy6ODogq990R3rPb840aE6em316/ctR6iXv8xi98AAAD//wMAUEsD&#10;BBQABgAIAAAAIQDZz2BK3wAAAAsBAAAPAAAAZHJzL2Rvd25yZXYueG1sTI/BTsMwEETvSPyDtUjc&#10;qE1oIE2zqQAVLpwoqOdt7DoWsR3Zbhr+HnOC4+yMZt80m9kObFIhGu8QbhcCmHKdl8ZphM+Pl5sK&#10;WEzkJA3eKYRvFWHTXl40VEt/du9q2iXNcomLNSH0KY0157HrlaW48KNy2Tv6YCllGTSXgc653A68&#10;EOKeWzIuf+hpVM+96r52J4uwfdIr3VUU+m0ljZnm/fFNvyJeX82Pa2BJzekvDL/4GR3azHTwJycj&#10;GxCWoshbEkJRihJYTpQPIl8OCHerYgm8bfj/De0PAAAA//8DAFBLAQItABQABgAIAAAAIQC2gziS&#10;/gAAAOEBAAATAAAAAAAAAAAAAAAAAAAAAABbQ29udGVudF9UeXBlc10ueG1sUEsBAi0AFAAGAAgA&#10;AAAhADj9If/WAAAAlAEAAAsAAAAAAAAAAAAAAAAALwEAAF9yZWxzLy5yZWxzUEsBAi0AFAAGAAgA&#10;AAAhABO+gNZQAgAAqwQAAA4AAAAAAAAAAAAAAAAALgIAAGRycy9lMm9Eb2MueG1sUEsBAi0AFAAG&#10;AAgAAAAhANnPYErfAAAACwEAAA8AAAAAAAAAAAAAAAAAqgQAAGRycy9kb3ducmV2LnhtbFBLBQYA&#10;AAAABAAEAPMAAAC2BQAAAAA=&#10;" fillcolor="white [3201]" strokeweight=".5pt">
                 <v:textbox>
                   <w:txbxContent>
                     <w:p>
                       <w:r>
-                        <w:t xml:space="preserve">&lt;h+1 </w:t>
-                      </w:r>
-                      <w:r>
-                        <w:t>per rispettare lo sbilanciamento verso sinistra</w:t>
+                        <w:t>&lt;h+1 per rispettare lo sbilanciamento verso sinistra</w:t>
                       </w:r>
                     </w:p>
                   </w:txbxContent>
@@ -8491,8 +8620,6 @@
                               </w:r>
                               <w:r>
                                 <w:br/>
-                              </w:r>
-                              <w:r>
                                 <w:t>h-1</w:t>
                               </w:r>
                             </w:p>
@@ -8830,8 +8957,6 @@
                         </w:r>
                         <w:r>
                           <w:br/>
-                        </w:r>
-                        <w:r>
                           <w:t>h-1</w:t>
                         </w:r>
                       </w:p>
@@ -8897,16 +9022,34 @@
         </mc:AlternateContent>
       </w:r>
     </w:p>
-    <w:p/>
-    <w:p/>
-    <w:p/>
     <w:p>
+      <w:pPr>
+        <w:jc w:val="both"/>
+      </w:pPr>
+    </w:p>
+    <w:p>
+      <w:pPr>
+        <w:jc w:val="both"/>
+      </w:pPr>
+    </w:p>
+    <w:p>
+      <w:pPr>
+        <w:jc w:val="both"/>
+      </w:pPr>
+    </w:p>
+    <w:p>
+      <w:pPr>
+        <w:jc w:val="both"/>
+      </w:pPr>
       <w:r>
         <w:lastRenderedPageBreak/>
         <w:t>Essendo un caso a doppia rotazione, il fattore di bilanciamento del nodo attorno a cui avviene la rotazione è sempre 0, per cui in base al vecchio valore del fattore di bilanciamento di B andiamo ad aggiornare quelli di A e C.</w:t>
       </w:r>
     </w:p>
     <w:p>
+      <w:pPr>
+        <w:jc w:val="both"/>
+      </w:pPr>
       <w:r>
         <w:rPr>
           <w:noProof/>
@@ -9155,7 +9298,7 @@
           </mc:Choice>
           <mc:Fallback>
             <w:pict>
-              <v:shape w14:anchorId="5A49919B" id="_x0000_s1125" type="#_x0000_t202" style="position:absolute;margin-left:285.3pt;margin-top:14.4pt;width:185.9pt;height:231.7pt;z-index:-251652096;visibility:visible;mso-wrap-style:square;mso-width-percent:400;mso-height-percent:0;mso-wrap-distance-left:9pt;mso-wrap-distance-top:3.6pt;mso-wrap-distance-right:9pt;mso-wrap-distance-bottom:3.6pt;mso-position-horizontal:absolute;mso-position-horizontal-relative:text;mso-position-vertical:absolute;mso-position-vertical-relative:text;mso-width-percent:400;mso-height-percent:0;mso-width-relative:margin;mso-height-relative:margin;v-text-anchor:top" o:gfxdata="UEsDBBQABgAIAAAAIQC2gziS/gAAAOEBAAATAAAAW0NvbnRlbnRfVHlwZXNdLnhtbJSRQU7DMBBF&#10;90jcwfIWJU67QAgl6YK0S0CoHGBkTxKLZGx5TGhvj5O2G0SRWNoz/78nu9wcxkFMGNg6quQqL6RA&#10;0s5Y6ir5vt9lD1JwBDIwOMJKHpHlpr69KfdHjyxSmriSfYz+USnWPY7AufNIadK6MEJMx9ApD/oD&#10;OlTrorhX2lFEilmcO2RdNtjC5xDF9pCuTyYBB5bi6bQ4syoJ3g9WQ0ymaiLzg5KdCXlKLjvcW893&#10;SUOqXwnz5DrgnHtJTxOsQfEKIT7DmDSUCaxw7Rqn8787ZsmRM9e2VmPeBN4uqYvTtW7jvijg9N/y&#10;JsXecLq0q+WD6m8AAAD//wMAUEsDBBQABgAIAAAAIQA4/SH/1gAAAJQBAAALAAAAX3JlbHMvLnJl&#10;bHOkkMFqwzAMhu+DvYPRfXGawxijTi+j0GvpHsDYimMaW0Yy2fr2M4PBMnrbUb/Q94l/f/hMi1qR&#10;JVI2sOt6UJgd+ZiDgffL8ekFlFSbvV0oo4EbChzGx4f9GRdb25HMsYhqlCwG5lrLq9biZkxWOiqY&#10;22YiTra2kYMu1l1tQD30/bPm3wwYN0x18gb45AdQl1tp5j/sFB2T0FQ7R0nTNEV3j6o9feQzro1i&#10;OWA14Fm+Q8a1a8+Bvu/d/dMb2JY5uiPbhG/ktn4cqGU/er3pcvwCAAD//wMAUEsDBBQABgAIAAAA&#10;IQB8IKw8KQIAAE4EAAAOAAAAZHJzL2Uyb0RvYy54bWysVNtu2zAMfR+wfxD0vjhxk7Q24hRdugwD&#10;ugvQ7gNkWY6FSaImKbG7rx8lJ1nQbS/D/CCIInVEnkN6dTtoRQ7CeQmmorPJlBJhODTS7Cr69Wn7&#10;5oYSH5hpmAIjKvosPL1dv3616m0pcuhANcIRBDG+7G1FuxBsmWWed0IzPwErDDpbcJoFNN0uaxzr&#10;EV2rLJ9Ol1kPrrEOuPAeT+9HJ10n/LYVPHxuWy8CURXF3EJaXVrruGbrFSt3jtlO8mMa7B+y0Ewa&#10;fPQMdc8CI3snf4PSkjvw0IYJB51B20ouUg1YzWz6oprHjlmRakFyvD3T5P8fLP90+OKIbCp6XVBi&#10;mEaNnsQQyFsYSB7p6a0vMerRYlwY8BhlTqV6+wD8mycGNh0zO3HnHPSdYA2mN4s3s4urI46PIHX/&#10;ERp8hu0DJKChdTpyh2wQREeZns/SxFQ4HuZXy2lxhS6OvryY54siiZex8nTdOh/eC9AkbirqUPsE&#10;zw4PPsR0WHkKia95ULLZSqWS4Xb1RjlyYNgn2/SlCl6EKUP6ihaLfDEy8FeIafr+BKFlwIZXUlf0&#10;5hzEysjbO9OkdgxMqnGPKStzJDJyN7IYhnpIki2WJ4FqaJ6RWgdjg+NA4qYD94OSHpu7ov77njlB&#10;ifpgUJ5iNp/HaUjGfHGdo+EuPfWlhxmOUBUNlIzbTUgTFIkzcIcytjIRHPUeMznmjE2beD8OWJyK&#10;SztF/foNrH8CAAD//wMAUEsDBBQABgAIAAAAIQBKgRGi3wAAAAoBAAAPAAAAZHJzL2Rvd25yZXYu&#10;eG1sTI/BbsIwEETvlfoP1lbqrThYgUIaB1VIXLg1RS1HE7uxIV5HsYHw992eynG1TzNvytXoO3Yx&#10;Q3QBJUwnGTCDTdAOWwm7z83LAlhMCrXqAhoJNxNhVT0+lKrQ4Yof5lKnllEIxkJJsCn1Beexscar&#10;OAm9Qfr9hMGrROfQcj2oK4X7jossm3OvHFKDVb1ZW9Oc6rOXEE/Tzew7HHd2v73Z+rh3X267lvL5&#10;aXx/A5bMmP5h+NMndajI6RDOqCPrJMxeszmhEsSCJhCwzEUO7CAhXwoBvCr5/YTqFwAA//8DAFBL&#10;AQItABQABgAIAAAAIQC2gziS/gAAAOEBAAATAAAAAAAAAAAAAAAAAAAAAABbQ29udGVudF9UeXBl&#10;c10ueG1sUEsBAi0AFAAGAAgAAAAhADj9If/WAAAAlAEAAAsAAAAAAAAAAAAAAAAALwEAAF9yZWxz&#10;Ly5yZWxzUEsBAi0AFAAGAAgAAAAhAHwgrDwpAgAATgQAAA4AAAAAAAAAAAAAAAAALgIAAGRycy9l&#10;Mm9Eb2MueG1sUEsBAi0AFAAGAAgAAAAhAEqBEaLfAAAACgEAAA8AAAAAAAAAAAAAAAAAgwQAAGRy&#10;cy9kb3ducmV2LnhtbFBLBQYAAAAABAAEAPMAAACPBQAAAAA=&#10;">
+              <v:shape w14:anchorId="5A49919B" id="_x0000_s1125" type="#_x0000_t202" style="position:absolute;left:0;text-align:left;margin-left:285.3pt;margin-top:14.4pt;width:185.9pt;height:231.7pt;z-index:-251652096;visibility:visible;mso-wrap-style:square;mso-width-percent:400;mso-height-percent:0;mso-wrap-distance-left:9pt;mso-wrap-distance-top:3.6pt;mso-wrap-distance-right:9pt;mso-wrap-distance-bottom:3.6pt;mso-position-horizontal:absolute;mso-position-horizontal-relative:text;mso-position-vertical:absolute;mso-position-vertical-relative:text;mso-width-percent:400;mso-height-percent:0;mso-width-relative:margin;mso-height-relative:margin;v-text-anchor:top" o:gfxdata="UEsDBBQABgAIAAAAIQC2gziS/gAAAOEBAAATAAAAW0NvbnRlbnRfVHlwZXNdLnhtbJSRQU7DMBBF&#10;90jcwfIWJU67QAgl6YK0S0CoHGBkTxKLZGx5TGhvj5O2G0SRWNoz/78nu9wcxkFMGNg6quQqL6RA&#10;0s5Y6ir5vt9lD1JwBDIwOMJKHpHlpr69KfdHjyxSmriSfYz+USnWPY7AufNIadK6MEJMx9ApD/oD&#10;OlTrorhX2lFEilmcO2RdNtjC5xDF9pCuTyYBB5bi6bQ4syoJ3g9WQ0ymaiLzg5KdCXlKLjvcW893&#10;SUOqXwnz5DrgnHtJTxOsQfEKIT7DmDSUCaxw7Rqn8787ZsmRM9e2VmPeBN4uqYvTtW7jvijg9N/y&#10;JsXecLq0q+WD6m8AAAD//wMAUEsDBBQABgAIAAAAIQA4/SH/1gAAAJQBAAALAAAAX3JlbHMvLnJl&#10;bHOkkMFqwzAMhu+DvYPRfXGawxijTi+j0GvpHsDYimMaW0Yy2fr2M4PBMnrbUb/Q94l/f/hMi1qR&#10;JVI2sOt6UJgd+ZiDgffL8ekFlFSbvV0oo4EbChzGx4f9GRdb25HMsYhqlCwG5lrLq9biZkxWOiqY&#10;22YiTra2kYMu1l1tQD30/bPm3wwYN0x18gb45AdQl1tp5j/sFB2T0FQ7R0nTNEV3j6o9feQzro1i&#10;OWA14Fm+Q8a1a8+Bvu/d/dMb2JY5uiPbhG/ktn4cqGU/er3pcvwCAAD//wMAUEsDBBQABgAIAAAA&#10;IQB8IKw8KQIAAE4EAAAOAAAAZHJzL2Uyb0RvYy54bWysVNtu2zAMfR+wfxD0vjhxk7Q24hRdugwD&#10;ugvQ7gNkWY6FSaImKbG7rx8lJ1nQbS/D/CCIInVEnkN6dTtoRQ7CeQmmorPJlBJhODTS7Cr69Wn7&#10;5oYSH5hpmAIjKvosPL1dv3616m0pcuhANcIRBDG+7G1FuxBsmWWed0IzPwErDDpbcJoFNN0uaxzr&#10;EV2rLJ9Ol1kPrrEOuPAeT+9HJ10n/LYVPHxuWy8CURXF3EJaXVrruGbrFSt3jtlO8mMa7B+y0Ewa&#10;fPQMdc8CI3snf4PSkjvw0IYJB51B20ouUg1YzWz6oprHjlmRakFyvD3T5P8fLP90+OKIbCp6XVBi&#10;mEaNnsQQyFsYSB7p6a0vMerRYlwY8BhlTqV6+wD8mycGNh0zO3HnHPSdYA2mN4s3s4urI46PIHX/&#10;ERp8hu0DJKChdTpyh2wQREeZns/SxFQ4HuZXy2lxhS6OvryY54siiZex8nTdOh/eC9AkbirqUPsE&#10;zw4PPsR0WHkKia95ULLZSqWS4Xb1RjlyYNgn2/SlCl6EKUP6ihaLfDEy8FeIafr+BKFlwIZXUlf0&#10;5hzEysjbO9OkdgxMqnGPKStzJDJyN7IYhnpIki2WJ4FqaJ6RWgdjg+NA4qYD94OSHpu7ov77njlB&#10;ifpgUJ5iNp/HaUjGfHGdo+EuPfWlhxmOUBUNlIzbTUgTFIkzcIcytjIRHPUeMznmjE2beD8OWJyK&#10;SztF/foNrH8CAAD//wMAUEsDBBQABgAIAAAAIQBKgRGi3wAAAAoBAAAPAAAAZHJzL2Rvd25yZXYu&#10;eG1sTI/BbsIwEETvlfoP1lbqrThYgUIaB1VIXLg1RS1HE7uxIV5HsYHw992eynG1TzNvytXoO3Yx&#10;Q3QBJUwnGTCDTdAOWwm7z83LAlhMCrXqAhoJNxNhVT0+lKrQ4Yof5lKnllEIxkJJsCn1Beexscar&#10;OAm9Qfr9hMGrROfQcj2oK4X7jossm3OvHFKDVb1ZW9Oc6rOXEE/Tzew7HHd2v73Z+rh3X267lvL5&#10;aXx/A5bMmP5h+NMndajI6RDOqCPrJMxeszmhEsSCJhCwzEUO7CAhXwoBvCr5/YTqFwAA//8DAFBL&#10;AQItABQABgAIAAAAIQC2gziS/gAAAOEBAAATAAAAAAAAAAAAAAAAAAAAAABbQ29udGVudF9UeXBl&#10;c10ueG1sUEsBAi0AFAAGAAgAAAAhADj9If/WAAAAlAEAAAsAAAAAAAAAAAAAAAAALwEAAF9yZWxz&#10;Ly5yZWxzUEsBAi0AFAAGAAgAAAAhAHwgrDwpAgAATgQAAA4AAAAAAAAAAAAAAAAALgIAAGRycy9l&#10;Mm9Eb2MueG1sUEsBAi0AFAAGAAgAAAAhAEqBEaLfAAAACgEAAA8AAAAAAAAAAAAAAAAAgwQAAGRy&#10;cy9kb3ducmV2LnhtbFBLBQYAAAAABAAEAPMAAACPBQAAAAA=&#10;">
                 <v:textbox>
                   <w:txbxContent>
                     <w:p>
@@ -9339,6 +9482,9 @@
       </w:r>
     </w:p>
     <w:p>
+      <w:pPr>
+        <w:jc w:val="both"/>
+      </w:pPr>
       <w:r>
         <w:rPr>
           <w:noProof/>
@@ -9909,8 +10055,6 @@
                               </w:r>
                               <w:r>
                                 <w:br/>
-                              </w:r>
-                              <w:r>
                                 <w:t>h-1</w:t>
                               </w:r>
                             </w:p>
@@ -10182,8 +10326,6 @@
                         </w:r>
                         <w:r>
                           <w:br/>
-                        </w:r>
-                        <w:r>
                           <w:t>h-1</w:t>
                         </w:r>
                       </w:p>
@@ -10231,6 +10373,7 @@
     <w:p>
       <w:pPr>
         <w:pStyle w:val="Subtitle"/>
+        <w:jc w:val="both"/>
         <w:rPr>
           <w:lang w:val="en-GB"/>
         </w:rPr>
@@ -10239,6 +10382,7 @@
     <w:p>
       <w:pPr>
         <w:pStyle w:val="Subtitle"/>
+        <w:jc w:val="both"/>
         <w:rPr>
           <w:lang w:val="en-GB"/>
         </w:rPr>
@@ -10251,12 +10395,22 @@
       </w:r>
     </w:p>
     <w:p>
+      <w:pPr>
+        <w:jc w:val="both"/>
+      </w:pPr>
       <w:r>
         <w:t>Al momento dello sbilanciamento la situazione è la seguente:</w:t>
       </w:r>
     </w:p>
-    <w:p/>
     <w:p>
+      <w:pPr>
+        <w:jc w:val="both"/>
+      </w:pPr>
+    </w:p>
+    <w:p>
+      <w:pPr>
+        <w:jc w:val="both"/>
+      </w:pPr>
       <w:r>
         <w:rPr>
           <w:noProof/>
@@ -10400,7 +10554,7 @@
           </mc:Choice>
           <mc:Fallback>
             <w:pict>
-              <v:shape w14:anchorId="076A0424" id="Text Box 24" o:spid="_x0000_s1142" type="#_x0000_t202" style="position:absolute;margin-left:-20.3pt;margin-top:121.3pt;width:74.65pt;height:79.1pt;z-index:251670528;visibility:visible;mso-wrap-style:square;mso-width-percent:0;mso-height-percent:0;mso-wrap-distance-left:9pt;mso-wrap-distance-top:0;mso-wrap-distance-right:9pt;mso-wrap-distance-bottom:0;mso-position-horizontal:absolute;mso-position-horizontal-relative:text;mso-position-vertical:absolute;mso-position-vertical-relative:text;mso-width-percent:0;mso-height-percent:0;mso-width-relative:margin;mso-height-relative:margin;v-text-anchor:top" o:gfxdata="UEsDBBQABgAIAAAAIQC2gziS/gAAAOEBAAATAAAAW0NvbnRlbnRfVHlwZXNdLnhtbJSRQU7DMBBF&#10;90jcwfIWJU67QAgl6YK0S0CoHGBkTxKLZGx5TGhvj5O2G0SRWNoz/78nu9wcxkFMGNg6quQqL6RA&#10;0s5Y6ir5vt9lD1JwBDIwOMJKHpHlpr69KfdHjyxSmriSfYz+USnWPY7AufNIadK6MEJMx9ApD/oD&#10;OlTrorhX2lFEilmcO2RdNtjC5xDF9pCuTyYBB5bi6bQ4syoJ3g9WQ0ymaiLzg5KdCXlKLjvcW893&#10;SUOqXwnz5DrgnHtJTxOsQfEKIT7DmDSUCaxw7Rqn8787ZsmRM9e2VmPeBN4uqYvTtW7jvijg9N/y&#10;JsXecLq0q+WD6m8AAAD//wMAUEsDBBQABgAIAAAAIQA4/SH/1gAAAJQBAAALAAAAX3JlbHMvLnJl&#10;bHOkkMFqwzAMhu+DvYPRfXGawxijTi+j0GvpHsDYimMaW0Yy2fr2M4PBMnrbUb/Q94l/f/hMi1qR&#10;JVI2sOt6UJgd+ZiDgffL8ekFlFSbvV0oo4EbChzGx4f9GRdb25HMsYhqlCwG5lrLq9biZkxWOiqY&#10;22YiTra2kYMu1l1tQD30/bPm3wwYN0x18gb45AdQl1tp5j/sFB2T0FQ7R0nTNEV3j6o9feQzro1i&#10;OWA14Fm+Q8a1a8+Bvu/d/dMb2JY5uiPbhG/ktn4cqGU/er3pcvwCAAD//wMAUEsDBBQABgAIAAAA&#10;IQB8t1JNUAIAAKsEAAAOAAAAZHJzL2Uyb0RvYy54bWysVMtu2zAQvBfoPxC8N5Id2U2MyIGbIEWB&#10;IAlgFznTFBULpbgsSVtyv75D+pE47anohdoXh7uzu7q67lvNNsr5hkzJB2c5Z8pIqhrzUvLvi7tP&#10;F5z5IEwlNBlV8q3y/Hr68cNVZydqSCvSlXIMIMZPOlvyVQh2kmVerlQr/BlZZeCsybUiQHUvWeVE&#10;B/RWZ8M8H2cduco6ksp7WG93Tj5N+HWtZHisa68C0yVHbiGdLp3LeGbTKzF5ccKuGrlPQ/xDFq1o&#10;DB49Qt2KINjaNX9AtY105KkOZ5LajOq6kSrVgGoG+btq5ithVaoF5Hh7pMn/P1j5sHlyrKlKPiw4&#10;M6JFjxaqD+wL9Qwm8NNZP0HY3CIw9LCjzwe7hzGW3deujV8UxOAH09sjuxFNwnhZXJyPRpxJuAZ5&#10;XhSjBJ+93rbOh6+KWhaFkjt0L5EqNvc+IBOEHkLiY550U901WiclToy60Y5tBHqtQ8oRN06itGFd&#10;ycfnozwBn/gi9PH+Ugv5I1Z5igBNGxgjJ7vaoxT6ZZ84HB8JW1K1BV+OdhPnrbxrgH8vfHgSDiMG&#10;irA24RFHrQlJ0V7ibEXu19/sMR6dh5ezDiNbcv9zLZziTH8zmInLQVHEGU9KMfo8hOLeepZvPWbd&#10;3hCYGmBBrUxijA/6INaO2mds1yy+CpcwEm+XPBzEm7BbJGynVLNZCsJUWxHuzdzKCB07E3ld9M/C&#10;2X1fAybigQ7DLSbv2ruLjTcNzdaB6ib1PhK9Y3XPPzYitWe/vXHl3uop6vUfM/0NAAD//wMAUEsD&#10;BBQABgAIAAAAIQC6jIcG3gAAAAsBAAAPAAAAZHJzL2Rvd25yZXYueG1sTI+xTsMwEIZ3JN7BOiS2&#10;1m4UFRPiVIAKCxMtYnbjq201tiPbTcPb406w3ek+/ff97WZ2A5kwJhu8gNWSAUHfB2W9FvC1f1tw&#10;IClLr+QQPAr4wQSb7vamlY0KF/+J0y5rUkJ8aqQAk/PYUJp6g06mZRjRl9sxRCdzWaOmKspLCXcD&#10;rRhbUyetLx+MHPHVYH/anZ2A7Yt+1D2X0Wy5snaav48f+l2I+7v5+QlIxjn/wXDVL+rQFadDOHuV&#10;yCBgUbN1QQVUdVWGK8H4A5CDgJoxDrRr6f8O3S8AAAD//wMAUEsBAi0AFAAGAAgAAAAhALaDOJL+&#10;AAAA4QEAABMAAAAAAAAAAAAAAAAAAAAAAFtDb250ZW50X1R5cGVzXS54bWxQSwECLQAUAAYACAAA&#10;ACEAOP0h/9YAAACUAQAACwAAAAAAAAAAAAAAAAAvAQAAX3JlbHMvLnJlbHNQSwECLQAUAAYACAAA&#10;ACEAfLdSTVACAACrBAAADgAAAAAAAAAAAAAAAAAuAgAAZHJzL2Uyb0RvYy54bWxQSwECLQAUAAYA&#10;CAAAACEAuoyHBt4AAAALAQAADwAAAAAAAAAAAAAAAACqBAAAZHJzL2Rvd25yZXYueG1sUEsFBgAA&#10;AAAEAAQA8wAAALUFAAAAAA==&#10;" fillcolor="white [3201]" strokeweight=".5pt">
+              <v:shape w14:anchorId="076A0424" id="Text Box 24" o:spid="_x0000_s1142" type="#_x0000_t202" style="position:absolute;left:0;text-align:left;margin-left:-20.3pt;margin-top:121.3pt;width:74.65pt;height:79.1pt;z-index:251670528;visibility:visible;mso-wrap-style:square;mso-width-percent:0;mso-height-percent:0;mso-wrap-distance-left:9pt;mso-wrap-distance-top:0;mso-wrap-distance-right:9pt;mso-wrap-distance-bottom:0;mso-position-horizontal:absolute;mso-position-horizontal-relative:text;mso-position-vertical:absolute;mso-position-vertical-relative:text;mso-width-percent:0;mso-height-percent:0;mso-width-relative:margin;mso-height-relative:margin;v-text-anchor:top" o:gfxdata="UEsDBBQABgAIAAAAIQC2gziS/gAAAOEBAAATAAAAW0NvbnRlbnRfVHlwZXNdLnhtbJSRQU7DMBBF&#10;90jcwfIWJU67QAgl6YK0S0CoHGBkTxKLZGx5TGhvj5O2G0SRWNoz/78nu9wcxkFMGNg6quQqL6RA&#10;0s5Y6ir5vt9lD1JwBDIwOMJKHpHlpr69KfdHjyxSmriSfYz+USnWPY7AufNIadK6MEJMx9ApD/oD&#10;OlTrorhX2lFEilmcO2RdNtjC5xDF9pCuTyYBB5bi6bQ4syoJ3g9WQ0ymaiLzg5KdCXlKLjvcW893&#10;SUOqXwnz5DrgnHtJTxOsQfEKIT7DmDSUCaxw7Rqn8787ZsmRM9e2VmPeBN4uqYvTtW7jvijg9N/y&#10;JsXecLq0q+WD6m8AAAD//wMAUEsDBBQABgAIAAAAIQA4/SH/1gAAAJQBAAALAAAAX3JlbHMvLnJl&#10;bHOkkMFqwzAMhu+DvYPRfXGawxijTi+j0GvpHsDYimMaW0Yy2fr2M4PBMnrbUb/Q94l/f/hMi1qR&#10;JVI2sOt6UJgd+ZiDgffL8ekFlFSbvV0oo4EbChzGx4f9GRdb25HMsYhqlCwG5lrLq9biZkxWOiqY&#10;22YiTra2kYMu1l1tQD30/bPm3wwYN0x18gb45AdQl1tp5j/sFB2T0FQ7R0nTNEV3j6o9feQzro1i&#10;OWA14Fm+Q8a1a8+Bvu/d/dMb2JY5uiPbhG/ktn4cqGU/er3pcvwCAAD//wMAUEsDBBQABgAIAAAA&#10;IQB8t1JNUAIAAKsEAAAOAAAAZHJzL2Uyb0RvYy54bWysVMtu2zAQvBfoPxC8N5Id2U2MyIGbIEWB&#10;IAlgFznTFBULpbgsSVtyv75D+pE47anohdoXh7uzu7q67lvNNsr5hkzJB2c5Z8pIqhrzUvLvi7tP&#10;F5z5IEwlNBlV8q3y/Hr68cNVZydqSCvSlXIMIMZPOlvyVQh2kmVerlQr/BlZZeCsybUiQHUvWeVE&#10;B/RWZ8M8H2cduco6ksp7WG93Tj5N+HWtZHisa68C0yVHbiGdLp3LeGbTKzF5ccKuGrlPQ/xDFq1o&#10;DB49Qt2KINjaNX9AtY105KkOZ5LajOq6kSrVgGoG+btq5ithVaoF5Hh7pMn/P1j5sHlyrKlKPiw4&#10;M6JFjxaqD+wL9Qwm8NNZP0HY3CIw9LCjzwe7hzGW3deujV8UxOAH09sjuxFNwnhZXJyPRpxJuAZ5&#10;XhSjBJ+93rbOh6+KWhaFkjt0L5EqNvc+IBOEHkLiY550U901WiclToy60Y5tBHqtQ8oRN06itGFd&#10;ycfnozwBn/gi9PH+Ugv5I1Z5igBNGxgjJ7vaoxT6ZZ84HB8JW1K1BV+OdhPnrbxrgH8vfHgSDiMG&#10;irA24RFHrQlJ0V7ibEXu19/sMR6dh5ezDiNbcv9zLZziTH8zmInLQVHEGU9KMfo8hOLeepZvPWbd&#10;3hCYGmBBrUxijA/6INaO2mds1yy+CpcwEm+XPBzEm7BbJGynVLNZCsJUWxHuzdzKCB07E3ld9M/C&#10;2X1fAybigQ7DLSbv2ruLjTcNzdaB6ib1PhK9Y3XPPzYitWe/vXHl3uop6vUfM/0NAAD//wMAUEsD&#10;BBQABgAIAAAAIQC6jIcG3gAAAAsBAAAPAAAAZHJzL2Rvd25yZXYueG1sTI+xTsMwEIZ3JN7BOiS2&#10;1m4UFRPiVIAKCxMtYnbjq201tiPbTcPb406w3ek+/ff97WZ2A5kwJhu8gNWSAUHfB2W9FvC1f1tw&#10;IClLr+QQPAr4wQSb7vamlY0KF/+J0y5rUkJ8aqQAk/PYUJp6g06mZRjRl9sxRCdzWaOmKspLCXcD&#10;rRhbUyetLx+MHPHVYH/anZ2A7Yt+1D2X0Wy5snaav48f+l2I+7v5+QlIxjn/wXDVL+rQFadDOHuV&#10;yCBgUbN1QQVUdVWGK8H4A5CDgJoxDrRr6f8O3S8AAAD//wMAUEsBAi0AFAAGAAgAAAAhALaDOJL+&#10;AAAA4QEAABMAAAAAAAAAAAAAAAAAAAAAAFtDb250ZW50X1R5cGVzXS54bWxQSwECLQAUAAYACAAA&#10;ACEAOP0h/9YAAACUAQAACwAAAAAAAAAAAAAAAAAvAQAAX3JlbHMvLnJlbHNQSwECLQAUAAYACAAA&#10;ACEAfLdSTVACAACrBAAADgAAAAAAAAAAAAAAAAAuAgAAZHJzL2Uyb0RvYy54bWxQSwECLQAUAAYA&#10;CAAAACEAuoyHBt4AAAALAQAADwAAAAAAAAAAAAAAAACqBAAAZHJzL2Rvd25yZXYueG1sUEsFBgAA&#10;AAAEAAQA8wAAALUFAAAAAA==&#10;" fillcolor="white [3201]" strokeweight=".5pt">
                 <v:textbox>
                   <w:txbxContent>
                     <w:p>
@@ -10460,10 +10614,7 @@
                         <w:txbxContent>
                           <w:p>
                             <w:r>
-                              <w:t xml:space="preserve">&lt;=h </w:t>
-                            </w:r>
-                            <w:r>
-                              <w:t>per rispettare il vincolo di h+1 al livello superiore</w:t>
+                              <w:t>&lt;=h per rispettare il vincolo di h+1 al livello superiore</w:t>
                             </w:r>
                           </w:p>
                           <w:p/>
@@ -10489,15 +10640,12 @@
           </mc:Choice>
           <mc:Fallback>
             <w:pict>
-              <v:shape w14:anchorId="7E504FB3" id="Text Box 23" o:spid="_x0000_s1143" type="#_x0000_t202" style="position:absolute;margin-left:247.05pt;margin-top:242.9pt;width:117.75pt;height:50.3pt;z-index:251669504;visibility:visible;mso-wrap-style:square;mso-width-percent:0;mso-height-percent:0;mso-wrap-distance-left:9pt;mso-wrap-distance-top:0;mso-wrap-distance-right:9pt;mso-wrap-distance-bottom:0;mso-position-horizontal:absolute;mso-position-horizontal-relative:text;mso-position-vertical:absolute;mso-position-vertical-relative:text;mso-width-percent:0;mso-height-percent:0;mso-width-relative:margin;mso-height-relative:margin;v-text-anchor:top" o:gfxdata="UEsDBBQABgAIAAAAIQC2gziS/gAAAOEBAAATAAAAW0NvbnRlbnRfVHlwZXNdLnhtbJSRQU7DMBBF&#10;90jcwfIWJU67QAgl6YK0S0CoHGBkTxKLZGx5TGhvj5O2G0SRWNoz/78nu9wcxkFMGNg6quQqL6RA&#10;0s5Y6ir5vt9lD1JwBDIwOMJKHpHlpr69KfdHjyxSmriSfYz+USnWPY7AufNIadK6MEJMx9ApD/oD&#10;OlTrorhX2lFEilmcO2RdNtjC5xDF9pCuTyYBB5bi6bQ4syoJ3g9WQ0ymaiLzg5KdCXlKLjvcW893&#10;SUOqXwnz5DrgnHtJTxOsQfEKIT7DmDSUCaxw7Rqn8787ZsmRM9e2VmPeBN4uqYvTtW7jvijg9N/y&#10;JsXecLq0q+WD6m8AAAD//wMAUEsDBBQABgAIAAAAIQA4/SH/1gAAAJQBAAALAAAAX3JlbHMvLnJl&#10;bHOkkMFqwzAMhu+DvYPRfXGawxijTi+j0GvpHsDYimMaW0Yy2fr2M4PBMnrbUb/Q94l/f/hMi1qR&#10;JVI2sOt6UJgd+ZiDgffL8ekFlFSbvV0oo4EbChzGx4f9GRdb25HMsYhqlCwG5lrLq9biZkxWOiqY&#10;22YiTra2kYMu1l1tQD30/bPm3wwYN0x18gb45AdQl1tp5j/sFB2T0FQ7R0nTNEV3j6o9feQzro1i&#10;OWA14Fm+Q8a1a8+Bvu/d/dMb2JY5uiPbhG/ktn4cqGU/er3pcvwCAAD//wMAUEsDBBQABgAIAAAA&#10;IQAIARsZUAIAAKsEAAAOAAAAZHJzL2Uyb0RvYy54bWysVMtu2zAQvBfoPxC8N7IdO3UEy4GbIEWB&#10;IAmQFDnTFGUJpbgsSVtKv75D+hE77anohdoXh7uzu5pd9a1mG+V8Q6bgw7MBZ8pIKhuzKvj359tP&#10;U858EKYUmowq+Kvy/Gr+8cOss7kaUU26VI4BxPi8swWvQ7B5lnlZq1b4M7LKwFmRa0WA6lZZ6UQH&#10;9FZno8HgIuvIldaRVN7DerN18nnCryolw0NVeRWYLjhyC+l06VzGM5vPRL5ywtaN3KUh/iGLVjQG&#10;jx6gbkQQbO2aP6DaRjryVIUzSW1GVdVIlWpANcPBu2qeamFVqgXkeHugyf8/WHm/eXSsKQs+OufM&#10;iBY9elZ9YF+oZzCBn876HGFPFoGhhx193ts9jLHsvnJt/KIgBj+Yfj2wG9FkvDS+nIxHE84kfBfn&#10;0+kw0Z+93bbOh6+KWhaFgjt0L5EqNnc+IBOE7kPiY550U942WiclToy61o5tBHqtQ8oRN06itGFd&#10;fHwySMAnvgh9uL/UQv6IVZ4iQNMGxsjJtvYohX7ZJw4vJntillS+gi9H24nzVt42wL8TPjwKhxED&#10;RVib8ICj0oSkaCdxVpP79Td7jEfn4eWsw8gW3P9cC6c4098MZuJyOB7HGU/KePJ5BMUde5bHHrNu&#10;rwlMDbGgViYxxge9FytH7Qu2axFfhUsYibcLHvbiddguErZTqsUiBWGqrQh35snKCB07E3l97l+E&#10;s7u+BkzEPe2HW+Tv2ruNjTcNLdaBqib1PhK9ZXXHPzYitWe3vXHljvUU9faPmf8GAAD//wMAUEsD&#10;BBQABgAIAAAAIQCNgk8u3wAAAAsBAAAPAAAAZHJzL2Rvd25yZXYueG1sTI+xTsMwEIZ3JN7BOiQ2&#10;6rRKg5PGqQAVFqYWxOzGrm01tiPbTcPbc0yw3ek+/ff97XZ2A5lUTDZ4DstFAUT5PkjrNYfPj9cH&#10;BiRl4aUYglccvlWCbXd704pGhqvfq+mQNcEQnxrBweQ8NpSm3ign0iKMyuPtFKITGdeoqYziiuFu&#10;oKuiqKgT1uMHI0b1YlR/Plwch92zrnXPRDQ7Jq2d5q/Tu37j/P5uftoAyWrOfzD86qM6dOh0DBcv&#10;Exk4lHW5RBQHtsYOSDyu6grIkcOaVSXQrqX/O3Q/AAAA//8DAFBLAQItABQABgAIAAAAIQC2gziS&#10;/gAAAOEBAAATAAAAAAAAAAAAAAAAAAAAAABbQ29udGVudF9UeXBlc10ueG1sUEsBAi0AFAAGAAgA&#10;AAAhADj9If/WAAAAlAEAAAsAAAAAAAAAAAAAAAAALwEAAF9yZWxzLy5yZWxzUEsBAi0AFAAGAAgA&#10;AAAhAAgBGxlQAgAAqwQAAA4AAAAAAAAAAAAAAAAALgIAAGRycy9lMm9Eb2MueG1sUEsBAi0AFAAG&#10;AAgAAAAhAI2CTy7fAAAACwEAAA8AAAAAAAAAAAAAAAAAqgQAAGRycy9kb3ducmV2LnhtbFBLBQYA&#10;AAAABAAEAPMAAAC2BQAAAAA=&#10;" fillcolor="white [3201]" strokeweight=".5pt">
+              <v:shape w14:anchorId="7E504FB3" id="Text Box 23" o:spid="_x0000_s1143" type="#_x0000_t202" style="position:absolute;left:0;text-align:left;margin-left:247.05pt;margin-top:242.9pt;width:117.75pt;height:50.3pt;z-index:251669504;visibility:visible;mso-wrap-style:square;mso-width-percent:0;mso-height-percent:0;mso-wrap-distance-left:9pt;mso-wrap-distance-top:0;mso-wrap-distance-right:9pt;mso-wrap-distance-bottom:0;mso-position-horizontal:absolute;mso-position-horizontal-relative:text;mso-position-vertical:absolute;mso-position-vertical-relative:text;mso-width-percent:0;mso-height-percent:0;mso-width-relative:margin;mso-height-relative:margin;v-text-anchor:top" o:gfxdata="UEsDBBQABgAIAAAAIQC2gziS/gAAAOEBAAATAAAAW0NvbnRlbnRfVHlwZXNdLnhtbJSRQU7DMBBF&#10;90jcwfIWJU67QAgl6YK0S0CoHGBkTxKLZGx5TGhvj5O2G0SRWNoz/78nu9wcxkFMGNg6quQqL6RA&#10;0s5Y6ir5vt9lD1JwBDIwOMJKHpHlpr69KfdHjyxSmriSfYz+USnWPY7AufNIadK6MEJMx9ApD/oD&#10;OlTrorhX2lFEilmcO2RdNtjC5xDF9pCuTyYBB5bi6bQ4syoJ3g9WQ0ymaiLzg5KdCXlKLjvcW893&#10;SUOqXwnz5DrgnHtJTxOsQfEKIT7DmDSUCaxw7Rqn8787ZsmRM9e2VmPeBN4uqYvTtW7jvijg9N/y&#10;JsXecLq0q+WD6m8AAAD//wMAUEsDBBQABgAIAAAAIQA4/SH/1gAAAJQBAAALAAAAX3JlbHMvLnJl&#10;bHOkkMFqwzAMhu+DvYPRfXGawxijTi+j0GvpHsDYimMaW0Yy2fr2M4PBMnrbUb/Q94l/f/hMi1qR&#10;JVI2sOt6UJgd+ZiDgffL8ekFlFSbvV0oo4EbChzGx4f9GRdb25HMsYhqlCwG5lrLq9biZkxWOiqY&#10;22YiTra2kYMu1l1tQD30/bPm3wwYN0x18gb45AdQl1tp5j/sFB2T0FQ7R0nTNEV3j6o9feQzro1i&#10;OWA14Fm+Q8a1a8+Bvu/d/dMb2JY5uiPbhG/ktn4cqGU/er3pcvwCAAD//wMAUEsDBBQABgAIAAAA&#10;IQAIARsZUAIAAKsEAAAOAAAAZHJzL2Uyb0RvYy54bWysVMtu2zAQvBfoPxC8N7IdO3UEy4GbIEWB&#10;IAmQFDnTFGUJpbgsSVtKv75D+hE77anohdoXh7uzu5pd9a1mG+V8Q6bgw7MBZ8pIKhuzKvj359tP&#10;U858EKYUmowq+Kvy/Gr+8cOss7kaUU26VI4BxPi8swWvQ7B5lnlZq1b4M7LKwFmRa0WA6lZZ6UQH&#10;9FZno8HgIuvIldaRVN7DerN18nnCryolw0NVeRWYLjhyC+l06VzGM5vPRL5ywtaN3KUh/iGLVjQG&#10;jx6gbkQQbO2aP6DaRjryVIUzSW1GVdVIlWpANcPBu2qeamFVqgXkeHugyf8/WHm/eXSsKQs+OufM&#10;iBY9elZ9YF+oZzCBn876HGFPFoGhhx193ts9jLHsvnJt/KIgBj+Yfj2wG9FkvDS+nIxHE84kfBfn&#10;0+kw0Z+93bbOh6+KWhaFgjt0L5EqNnc+IBOE7kPiY550U942WiclToy61o5tBHqtQ8oRN06itGFd&#10;fHwySMAnvgh9uL/UQv6IVZ4iQNMGxsjJtvYohX7ZJw4vJntillS+gi9H24nzVt42wL8TPjwKhxED&#10;RVib8ICj0oSkaCdxVpP79Td7jEfn4eWsw8gW3P9cC6c4098MZuJyOB7HGU/KePJ5BMUde5bHHrNu&#10;rwlMDbGgViYxxge9FytH7Qu2axFfhUsYibcLHvbiddguErZTqsUiBWGqrQh35snKCB07E3l97l+E&#10;s7u+BkzEPe2HW+Tv2ruNjTcNLdaBqib1PhK9ZXXHPzYitWe3vXHljvUU9faPmf8GAAD//wMAUEsD&#10;BBQABgAIAAAAIQCNgk8u3wAAAAsBAAAPAAAAZHJzL2Rvd25yZXYueG1sTI+xTsMwEIZ3JN7BOiQ2&#10;6rRKg5PGqQAVFqYWxOzGrm01tiPbTcPbc0yw3ek+/ff97XZ2A5lUTDZ4DstFAUT5PkjrNYfPj9cH&#10;BiRl4aUYglccvlWCbXd704pGhqvfq+mQNcEQnxrBweQ8NpSm3ign0iKMyuPtFKITGdeoqYziiuFu&#10;oKuiqKgT1uMHI0b1YlR/Plwch92zrnXPRDQ7Jq2d5q/Tu37j/P5uftoAyWrOfzD86qM6dOh0DBcv&#10;Exk4lHW5RBQHtsYOSDyu6grIkcOaVSXQrqX/O3Q/AAAA//8DAFBLAQItABQABgAIAAAAIQC2gziS&#10;/gAAAOEBAAATAAAAAAAAAAAAAAAAAAAAAABbQ29udGVudF9UeXBlc10ueG1sUEsBAi0AFAAGAAgA&#10;AAAhADj9If/WAAAAlAEAAAsAAAAAAAAAAAAAAAAALwEAAF9yZWxzLy5yZWxzUEsBAi0AFAAGAAgA&#10;AAAhAAgBGxlQAgAAqwQAAA4AAAAAAAAAAAAAAAAALgIAAGRycy9lMm9Eb2MueG1sUEsBAi0AFAAG&#10;AAgAAAAhAI2CTy7fAAAACwEAAA8AAAAAAAAAAAAAAAAAqgQAAGRycy9kb3ducmV2LnhtbFBLBQYA&#10;AAAABAAEAPMAAAC2BQAAAAA=&#10;" fillcolor="white [3201]" strokeweight=".5pt">
                 <v:textbox>
                   <w:txbxContent>
                     <w:p>
                       <w:r>
-                        <w:t xml:space="preserve">&lt;=h </w:t>
-                      </w:r>
-                      <w:r>
-                        <w:t>per rispettare il vincolo di h+1 al livello superiore</w:t>
+                        <w:t>&lt;=h per rispettare il vincolo di h+1 al livello superiore</w:t>
                       </w:r>
                     </w:p>
                     <w:p/>
@@ -10560,10 +10708,7 @@
                         <w:txbxContent>
                           <w:p>
                             <w:r>
-                              <w:t xml:space="preserve">FB(C) </w:t>
-                            </w:r>
-                            <w:r>
-                              <w:t>= 2</w:t>
+                              <w:t>FB(C) = 2</w:t>
                             </w:r>
                           </w:p>
                           <w:p/>
@@ -10748,15 +10893,12 @@
           </mc:Choice>
           <mc:Fallback>
             <w:pict>
-              <v:shape w14:anchorId="47521902" id="_x0000_s1144" type="#_x0000_t202" style="position:absolute;margin-left:297.45pt;margin-top:17.1pt;width:185.9pt;height:215.25pt;z-index:251667456;visibility:visible;mso-wrap-style:square;mso-width-percent:400;mso-height-percent:0;mso-wrap-distance-left:9pt;mso-wrap-distance-top:3.6pt;mso-wrap-distance-right:9pt;mso-wrap-distance-bottom:3.6pt;mso-position-horizontal:absolute;mso-position-horizontal-relative:text;mso-position-vertical:absolute;mso-position-vertical-relative:text;mso-width-percent:400;mso-height-percent:0;mso-width-relative:margin;mso-height-relative:margin;v-text-anchor:top" o:gfxdata="UEsDBBQABgAIAAAAIQC2gziS/gAAAOEBAAATAAAAW0NvbnRlbnRfVHlwZXNdLnhtbJSRQU7DMBBF&#10;90jcwfIWJU67QAgl6YK0S0CoHGBkTxKLZGx5TGhvj5O2G0SRWNoz/78nu9wcxkFMGNg6quQqL6RA&#10;0s5Y6ir5vt9lD1JwBDIwOMJKHpHlpr69KfdHjyxSmriSfYz+USnWPY7AufNIadK6MEJMx9ApD/oD&#10;OlTrorhX2lFEilmcO2RdNtjC5xDF9pCuTyYBB5bi6bQ4syoJ3g9WQ0ymaiLzg5KdCXlKLjvcW893&#10;SUOqXwnz5DrgnHtJTxOsQfEKIT7DmDSUCaxw7Rqn8787ZsmRM9e2VmPeBN4uqYvTtW7jvijg9N/y&#10;JsXecLq0q+WD6m8AAAD//wMAUEsDBBQABgAIAAAAIQA4/SH/1gAAAJQBAAALAAAAX3JlbHMvLnJl&#10;bHOkkMFqwzAMhu+DvYPRfXGawxijTi+j0GvpHsDYimMaW0Yy2fr2M4PBMnrbUb/Q94l/f/hMi1qR&#10;JVI2sOt6UJgd+ZiDgffL8ekFlFSbvV0oo4EbChzGx4f9GRdb25HMsYhqlCwG5lrLq9biZkxWOiqY&#10;22YiTra2kYMu1l1tQD30/bPm3wwYN0x18gb45AdQl1tp5j/sFB2T0FQ7R0nTNEV3j6o9feQzro1i&#10;OWA14Fm+Q8a1a8+Bvu/d/dMb2JY5uiPbhG/ktn4cqGU/er3pcvwCAAD//wMAUEsDBBQABgAIAAAA&#10;IQCkQUtyKQIAAE8EAAAOAAAAZHJzL2Uyb0RvYy54bWysVNtu2zAMfR+wfxD0vthxErcx4hRdugwD&#10;ugvQ7gNkWY6FyaImKbGzry8lp2l2exnmB4EUqUPykPTqZugUOQjrJOiSTicpJUJzqKXelfTr4/bN&#10;NSXOM10zBVqU9CgcvVm/frXqTSEyaEHVwhIE0a7oTUlb702RJI63omNuAkZoNDZgO+ZRtbuktqxH&#10;9E4lWZrmSQ+2Nha4cA5v70YjXUf8phHcf24aJzxRJcXcfDxtPKtwJusVK3aWmVbyUxrsH7LomNQY&#10;9Ax1xzwjeyt/g+okt+Cg8RMOXQJNI7mINWA10/SXah5aZkSsBclx5kyT+3+w/NPhiyWyxt4tc0o0&#10;67BJj2Lw5C0MJAv89MYV6PZg0NEPeI2+sVZn7oF/c0TDpmV6J26thb4VrMb8puFlcvF0xHEBpOo/&#10;Qo1h2N5DBBoa2wXykA6C6Nin47k3IRWOl9ksT5czNHG0ZVezWX61iDFY8fzcWOffC+hIEEpqsfkR&#10;nh3unQ/psOLZJURzoGS9lUpFxe6qjbLkwHBQtvE7of/kpjTpS7pcZIuRgb9CpPH7E0QnPU68kl1J&#10;r89OrAi8vdN1nEfPpBplTFnpE5GBu5FFP1RD7FmehwiB5QrqI1JrYZxw3EgUWrA/KOlxukvqvu+Z&#10;FZSoDxrbs5zO52EdojJfXGWo2EtLdWlhmiNUST0lo7jxcYUCcRpusY2NjAS/ZHLKGac28n7asLAW&#10;l3r0evkPrJ8AAAD//wMAUEsDBBQABgAIAAAAIQDhsk9o4AAAAAoBAAAPAAAAZHJzL2Rvd25yZXYu&#10;eG1sTI/BbsIwEETvlfoP1lbqrTjQEEiaDaqQuHBrilqOJjaxIV5HsYHw93VP7XE1TzNvy9VoO3ZV&#10;gzeOEKaTBJiixklDLcLuc/OyBOaDICk6RwrhrjysqseHUhTS3ehDXevQslhCvhAIOoS+4Nw3Wlnh&#10;J65XFLOjG6wI8RxaLgdxi+W247MkybgVhuKCFr1aa9Wc64tF8OfpZv7tTju93951fdqbL7NdIz4/&#10;je9vwIIawx8Mv/pRHarodHAXkp51CPM8zSOK8JrOgEUgz7IFsANCmqUL4FXJ/79Q/QAAAP//AwBQ&#10;SwECLQAUAAYACAAAACEAtoM4kv4AAADhAQAAEwAAAAAAAAAAAAAAAAAAAAAAW0NvbnRlbnRfVHlw&#10;ZXNdLnhtbFBLAQItABQABgAIAAAAIQA4/SH/1gAAAJQBAAALAAAAAAAAAAAAAAAAAC8BAABfcmVs&#10;cy8ucmVsc1BLAQItABQABgAIAAAAIQCkQUtyKQIAAE8EAAAOAAAAAAAAAAAAAAAAAC4CAABkcnMv&#10;ZTJvRG9jLnhtbFBLAQItABQABgAIAAAAIQDhsk9o4AAAAAoBAAAPAAAAAAAAAAAAAAAAAIMEAABk&#10;cnMvZG93bnJldi54bWxQSwUGAAAAAAQABADzAAAAkAUAAAAA&#10;">
+              <v:shape w14:anchorId="47521902" id="_x0000_s1144" type="#_x0000_t202" style="position:absolute;left:0;text-align:left;margin-left:297.45pt;margin-top:17.1pt;width:185.9pt;height:215.25pt;z-index:251667456;visibility:visible;mso-wrap-style:square;mso-width-percent:400;mso-height-percent:0;mso-wrap-distance-left:9pt;mso-wrap-distance-top:3.6pt;mso-wrap-distance-right:9pt;mso-wrap-distance-bottom:3.6pt;mso-position-horizontal:absolute;mso-position-horizontal-relative:text;mso-position-vertical:absolute;mso-position-vertical-relative:text;mso-width-percent:400;mso-height-percent:0;mso-width-relative:margin;mso-height-relative:margin;v-text-anchor:top" o:gfxdata="UEsDBBQABgAIAAAAIQC2gziS/gAAAOEBAAATAAAAW0NvbnRlbnRfVHlwZXNdLnhtbJSRQU7DMBBF&#10;90jcwfIWJU67QAgl6YK0S0CoHGBkTxKLZGx5TGhvj5O2G0SRWNoz/78nu9wcxkFMGNg6quQqL6RA&#10;0s5Y6ir5vt9lD1JwBDIwOMJKHpHlpr69KfdHjyxSmriSfYz+USnWPY7AufNIadK6MEJMx9ApD/oD&#10;OlTrorhX2lFEilmcO2RdNtjC5xDF9pCuTyYBB5bi6bQ4syoJ3g9WQ0ymaiLzg5KdCXlKLjvcW893&#10;SUOqXwnz5DrgnHtJTxOsQfEKIT7DmDSUCaxw7Rqn8787ZsmRM9e2VmPeBN4uqYvTtW7jvijg9N/y&#10;JsXecLq0q+WD6m8AAAD//wMAUEsDBBQABgAIAAAAIQA4/SH/1gAAAJQBAAALAAAAX3JlbHMvLnJl&#10;bHOkkMFqwzAMhu+DvYPRfXGawxijTi+j0GvpHsDYimMaW0Yy2fr2M4PBMnrbUb/Q94l/f/hMi1qR&#10;JVI2sOt6UJgd+ZiDgffL8ekFlFSbvV0oo4EbChzGx4f9GRdb25HMsYhqlCwG5lrLq9biZkxWOiqY&#10;22YiTra2kYMu1l1tQD30/bPm3wwYN0x18gb45AdQl1tp5j/sFB2T0FQ7R0nTNEV3j6o9feQzro1i&#10;OWA14Fm+Q8a1a8+Bvu/d/dMb2JY5uiPbhG/ktn4cqGU/er3pcvwCAAD//wMAUEsDBBQABgAIAAAA&#10;IQCkQUtyKQIAAE8EAAAOAAAAZHJzL2Uyb0RvYy54bWysVNtu2zAMfR+wfxD0vthxErcx4hRdugwD&#10;ugvQ7gNkWY6FyaImKbGzry8lp2l2exnmB4EUqUPykPTqZugUOQjrJOiSTicpJUJzqKXelfTr4/bN&#10;NSXOM10zBVqU9CgcvVm/frXqTSEyaEHVwhIE0a7oTUlb702RJI63omNuAkZoNDZgO+ZRtbuktqxH&#10;9E4lWZrmSQ+2Nha4cA5v70YjXUf8phHcf24aJzxRJcXcfDxtPKtwJusVK3aWmVbyUxrsH7LomNQY&#10;9Ax1xzwjeyt/g+okt+Cg8RMOXQJNI7mINWA10/SXah5aZkSsBclx5kyT+3+w/NPhiyWyxt4tc0o0&#10;67BJj2Lw5C0MJAv89MYV6PZg0NEPeI2+sVZn7oF/c0TDpmV6J26thb4VrMb8puFlcvF0xHEBpOo/&#10;Qo1h2N5DBBoa2wXykA6C6Nin47k3IRWOl9ksT5czNHG0ZVezWX61iDFY8fzcWOffC+hIEEpqsfkR&#10;nh3unQ/psOLZJURzoGS9lUpFxe6qjbLkwHBQtvE7of/kpjTpS7pcZIuRgb9CpPH7E0QnPU68kl1J&#10;r89OrAi8vdN1nEfPpBplTFnpE5GBu5FFP1RD7FmehwiB5QrqI1JrYZxw3EgUWrA/KOlxukvqvu+Z&#10;FZSoDxrbs5zO52EdojJfXGWo2EtLdWlhmiNUST0lo7jxcYUCcRpusY2NjAS/ZHLKGac28n7asLAW&#10;l3r0evkPrJ8AAAD//wMAUEsDBBQABgAIAAAAIQDhsk9o4AAAAAoBAAAPAAAAZHJzL2Rvd25yZXYu&#10;eG1sTI/BbsIwEETvlfoP1lbqrTjQEEiaDaqQuHBrilqOJjaxIV5HsYHw93VP7XE1TzNvy9VoO3ZV&#10;gzeOEKaTBJiixklDLcLuc/OyBOaDICk6RwrhrjysqseHUhTS3ehDXevQslhCvhAIOoS+4Nw3Wlnh&#10;J65XFLOjG6wI8RxaLgdxi+W247MkybgVhuKCFr1aa9Wc64tF8OfpZv7tTju93951fdqbL7NdIz4/&#10;je9vwIIawx8Mv/pRHarodHAXkp51CPM8zSOK8JrOgEUgz7IFsANCmqUL4FXJ/79Q/QAAAP//AwBQ&#10;SwECLQAUAAYACAAAACEAtoM4kv4AAADhAQAAEwAAAAAAAAAAAAAAAAAAAAAAW0NvbnRlbnRfVHlw&#10;ZXNdLnhtbFBLAQItABQABgAIAAAAIQA4/SH/1gAAAJQBAAALAAAAAAAAAAAAAAAAAC8BAABfcmVs&#10;cy8ucmVsc1BLAQItABQABgAIAAAAIQCkQUtyKQIAAE8EAAAOAAAAAAAAAAAAAAAAAC4CAABkcnMv&#10;ZTJvRG9jLnhtbFBLAQItABQABgAIAAAAIQDhsk9o4AAAAAoBAAAPAAAAAAAAAAAAAAAAAIMEAABk&#10;cnMvZG93bnJldi54bWxQSwUGAAAAAAQABADzAAAAkAUAAAAA&#10;">
                 <v:textbox>
                   <w:txbxContent>
                     <w:p>
                       <w:r>
-                        <w:t xml:space="preserve">FB(C) </w:t>
-                      </w:r>
-                      <w:r>
-                        <w:t>= 2</w:t>
+                        <w:t>FB(C) = 2</w:t>
                       </w:r>
                     </w:p>
                     <w:p/>
@@ -11431,8 +11573,6 @@
                               </w:r>
                               <w:r>
                                 <w:br/>
-                              </w:r>
-                              <w:r>
                                 <w:t>h-1</w:t>
                               </w:r>
                             </w:p>
@@ -11770,8 +11910,6 @@
                         </w:r>
                         <w:r>
                           <w:br/>
-                        </w:r>
-                        <w:r>
                           <w:t>h-1</w:t>
                         </w:r>
                       </w:p>
@@ -11838,6 +11976,9 @@
       </w:r>
     </w:p>
     <w:p>
+      <w:pPr>
+        <w:jc w:val="both"/>
+      </w:pPr>
       <w:r>
         <w:rPr>
           <w:noProof/>
@@ -12087,7 +12228,7 @@
           </mc:Choice>
           <mc:Fallback>
             <w:pict>
-              <v:shape w14:anchorId="2CAA7E2E" id="_x0000_s1163" type="#_x0000_t202" style="position:absolute;margin-left:294.3pt;margin-top:35.35pt;width:185.9pt;height:229.05pt;z-index:-251643904;visibility:visible;mso-wrap-style:square;mso-width-percent:400;mso-height-percent:0;mso-wrap-distance-left:9pt;mso-wrap-distance-top:3.6pt;mso-wrap-distance-right:9pt;mso-wrap-distance-bottom:3.6pt;mso-position-horizontal:absolute;mso-position-horizontal-relative:text;mso-position-vertical:absolute;mso-position-vertical-relative:text;mso-width-percent:400;mso-height-percent:0;mso-width-relative:margin;mso-height-relative:margin;v-text-anchor:top" o:gfxdata="UEsDBBQABgAIAAAAIQC2gziS/gAAAOEBAAATAAAAW0NvbnRlbnRfVHlwZXNdLnhtbJSRQU7DMBBF&#10;90jcwfIWJU67QAgl6YK0S0CoHGBkTxKLZGx5TGhvj5O2G0SRWNoz/78nu9wcxkFMGNg6quQqL6RA&#10;0s5Y6ir5vt9lD1JwBDIwOMJKHpHlpr69KfdHjyxSmriSfYz+USnWPY7AufNIadK6MEJMx9ApD/oD&#10;OlTrorhX2lFEilmcO2RdNtjC5xDF9pCuTyYBB5bi6bQ4syoJ3g9WQ0ymaiLzg5KdCXlKLjvcW893&#10;SUOqXwnz5DrgnHtJTxOsQfEKIT7DmDSUCaxw7Rqn8787ZsmRM9e2VmPeBN4uqYvTtW7jvijg9N/y&#10;JsXecLq0q+WD6m8AAAD//wMAUEsDBBQABgAIAAAAIQA4/SH/1gAAAJQBAAALAAAAX3JlbHMvLnJl&#10;bHOkkMFqwzAMhu+DvYPRfXGawxijTi+j0GvpHsDYimMaW0Yy2fr2M4PBMnrbUb/Q94l/f/hMi1qR&#10;JVI2sOt6UJgd+ZiDgffL8ekFlFSbvV0oo4EbChzGx4f9GRdb25HMsYhqlCwG5lrLq9biZkxWOiqY&#10;22YiTra2kYMu1l1tQD30/bPm3wwYN0x18gb45AdQl1tp5j/sFB2T0FQ7R0nTNEV3j6o9feQzro1i&#10;OWA14Fm+Q8a1a8+Bvu/d/dMb2JY5uiPbhG/ktn4cqGU/er3pcvwCAAD//wMAUEsDBBQABgAIAAAA&#10;IQAgI7j9KQIAAE8EAAAOAAAAZHJzL2Uyb0RvYy54bWysVNtu2zAMfR+wfxD0vthxLk2MOEWXLsOA&#10;7gK0+wBFlmNhkqhJSuzu60vJaZrdXob5QSBF6pA8JL267rUiR+G8BFPR8SinRBgOtTT7in592L5Z&#10;UOIDMzVTYERFH4Wn1+vXr1adLUUBLahaOIIgxpedrWgbgi2zzPNWaOZHYIVBYwNOs4Cq22e1Yx2i&#10;a5UVeT7POnC1dcCF93h7OxjpOuE3jeDhc9N4EYiqKOYW0unSuYtntl6xcu+YbSU/pcH+IQvNpMGg&#10;Z6hbFhg5OPkblJbcgYcmjDjoDJpGcpFqwGrG+S/V3LfMilQLkuPtmSb//2D5p+MXR2Rd0WI8ocQw&#10;jU16EH0gb6EnReSns75Et3uLjqHHa+xzqtXbO+DfPDGwaZnZixvnoGsFqzG/cXyZXTwdcHwE2XUf&#10;ocYw7BAgAfWN05E8pIMgOvbp8dybmArHy2Iyz5cTNHG0Fct8sZzMUgxWPj+3zof3AjSJQkUdNj/B&#10;s+OdDzEdVj67xGgelKy3UqmkuP1uoxw5MhyUbfpO6D+5KUO6ii5nxWxg4K8Qefr+BKFlwIlXUld0&#10;cXZiZeTtnanTPAYm1SBjysqciIzcDSyGftennl3NY4TI8g7qR6TWwTDhuJEotOB+UNLhdFfUfz8w&#10;JyhRHwy2ZzmeTuM6JGU6uypQcZeW3aWFGY5QFQ2UDOImpBWKxBm4wTY2MhH8kskpZ5zaxPtpw+Ja&#10;XOrJ6+U/sH4CAAD//wMAUEsDBBQABgAIAAAAIQC8Daj/3wAAAAoBAAAPAAAAZHJzL2Rvd25yZXYu&#10;eG1sTI/BbsIwEETvlfoP1lbqrdigEtwQB1VIXLg1RS1HE5s4EK+j2ED4+25P7XE1TzNvi9XoO3a1&#10;Q2wDKphOBDCLdTAtNgp2n5sXCSwmjUZ3Aa2Cu42wKh8fCp2bcMMPe61Sw6gEY64VuJT6nPNYO+t1&#10;nITeImXHMHid6BwabgZ9o3Lf8ZkQGfe6RVpwurdrZ+tzdfEK4nm6mX+H087tt3dXnfbtV7tdK/X8&#10;NL4vgSU7pj8YfvVJHUpyOoQLmsg6BXMpM0IVLMQCGAFvmXgFdqBkJiXwsuD/Xyh/AAAA//8DAFBL&#10;AQItABQABgAIAAAAIQC2gziS/gAAAOEBAAATAAAAAAAAAAAAAAAAAAAAAABbQ29udGVudF9UeXBl&#10;c10ueG1sUEsBAi0AFAAGAAgAAAAhADj9If/WAAAAlAEAAAsAAAAAAAAAAAAAAAAALwEAAF9yZWxz&#10;Ly5yZWxzUEsBAi0AFAAGAAgAAAAhACAjuP0pAgAATwQAAA4AAAAAAAAAAAAAAAAALgIAAGRycy9l&#10;Mm9Eb2MueG1sUEsBAi0AFAAGAAgAAAAhALwNqP/fAAAACgEAAA8AAAAAAAAAAAAAAAAAgwQAAGRy&#10;cy9kb3ducmV2LnhtbFBLBQYAAAAABAAEAPMAAACPBQAAAAA=&#10;">
+              <v:shape w14:anchorId="2CAA7E2E" id="_x0000_s1163" type="#_x0000_t202" style="position:absolute;left:0;text-align:left;margin-left:294.3pt;margin-top:35.35pt;width:185.9pt;height:229.05pt;z-index:-251643904;visibility:visible;mso-wrap-style:square;mso-width-percent:400;mso-height-percent:0;mso-wrap-distance-left:9pt;mso-wrap-distance-top:3.6pt;mso-wrap-distance-right:9pt;mso-wrap-distance-bottom:3.6pt;mso-position-horizontal:absolute;mso-position-horizontal-relative:text;mso-position-vertical:absolute;mso-position-vertical-relative:text;mso-width-percent:400;mso-height-percent:0;mso-width-relative:margin;mso-height-relative:margin;v-text-anchor:top" o:gfxdata="UEsDBBQABgAIAAAAIQC2gziS/gAAAOEBAAATAAAAW0NvbnRlbnRfVHlwZXNdLnhtbJSRQU7DMBBF&#10;90jcwfIWJU67QAgl6YK0S0CoHGBkTxKLZGx5TGhvj5O2G0SRWNoz/78nu9wcxkFMGNg6quQqL6RA&#10;0s5Y6ir5vt9lD1JwBDIwOMJKHpHlpr69KfdHjyxSmriSfYz+USnWPY7AufNIadK6MEJMx9ApD/oD&#10;OlTrorhX2lFEilmcO2RdNtjC5xDF9pCuTyYBB5bi6bQ4syoJ3g9WQ0ymaiLzg5KdCXlKLjvcW893&#10;SUOqXwnz5DrgnHtJTxOsQfEKIT7DmDSUCaxw7Rqn8787ZsmRM9e2VmPeBN4uqYvTtW7jvijg9N/y&#10;JsXecLq0q+WD6m8AAAD//wMAUEsDBBQABgAIAAAAIQA4/SH/1gAAAJQBAAALAAAAX3JlbHMvLnJl&#10;bHOkkMFqwzAMhu+DvYPRfXGawxijTi+j0GvpHsDYimMaW0Yy2fr2M4PBMnrbUb/Q94l/f/hMi1qR&#10;JVI2sOt6UJgd+ZiDgffL8ekFlFSbvV0oo4EbChzGx4f9GRdb25HMsYhqlCwG5lrLq9biZkxWOiqY&#10;22YiTra2kYMu1l1tQD30/bPm3wwYN0x18gb45AdQl1tp5j/sFB2T0FQ7R0nTNEV3j6o9feQzro1i&#10;OWA14Fm+Q8a1a8+Bvu/d/dMb2JY5uiPbhG/ktn4cqGU/er3pcvwCAAD//wMAUEsDBBQABgAIAAAA&#10;IQAgI7j9KQIAAE8EAAAOAAAAZHJzL2Uyb0RvYy54bWysVNtu2zAMfR+wfxD0vthxLk2MOEWXLsOA&#10;7gK0+wBFlmNhkqhJSuzu60vJaZrdXob5QSBF6pA8JL267rUiR+G8BFPR8SinRBgOtTT7in592L5Z&#10;UOIDMzVTYERFH4Wn1+vXr1adLUUBLahaOIIgxpedrWgbgi2zzPNWaOZHYIVBYwNOs4Cq22e1Yx2i&#10;a5UVeT7POnC1dcCF93h7OxjpOuE3jeDhc9N4EYiqKOYW0unSuYtntl6xcu+YbSU/pcH+IQvNpMGg&#10;Z6hbFhg5OPkblJbcgYcmjDjoDJpGcpFqwGrG+S/V3LfMilQLkuPtmSb//2D5p+MXR2Rd0WI8ocQw&#10;jU16EH0gb6EnReSns75Et3uLjqHHa+xzqtXbO+DfPDGwaZnZixvnoGsFqzG/cXyZXTwdcHwE2XUf&#10;ocYw7BAgAfWN05E8pIMgOvbp8dybmArHy2Iyz5cTNHG0Fct8sZzMUgxWPj+3zof3AjSJQkUdNj/B&#10;s+OdDzEdVj67xGgelKy3UqmkuP1uoxw5MhyUbfpO6D+5KUO6ii5nxWxg4K8Qefr+BKFlwIlXUld0&#10;cXZiZeTtnanTPAYm1SBjysqciIzcDSyGftennl3NY4TI8g7qR6TWwTDhuJEotOB+UNLhdFfUfz8w&#10;JyhRHwy2ZzmeTuM6JGU6uypQcZeW3aWFGY5QFQ2UDOImpBWKxBm4wTY2MhH8kskpZ5zaxPtpw+Ja&#10;XOrJ6+U/sH4CAAD//wMAUEsDBBQABgAIAAAAIQC8Daj/3wAAAAoBAAAPAAAAZHJzL2Rvd25yZXYu&#10;eG1sTI/BbsIwEETvlfoP1lbqrdigEtwQB1VIXLg1RS1HE5s4EK+j2ED4+25P7XE1TzNvi9XoO3a1&#10;Q2wDKphOBDCLdTAtNgp2n5sXCSwmjUZ3Aa2Cu42wKh8fCp2bcMMPe61Sw6gEY64VuJT6nPNYO+t1&#10;nITeImXHMHid6BwabgZ9o3Lf8ZkQGfe6RVpwurdrZ+tzdfEK4nm6mX+H087tt3dXnfbtV7tdK/X8&#10;NL4vgSU7pj8YfvVJHUpyOoQLmsg6BXMpM0IVLMQCGAFvmXgFdqBkJiXwsuD/Xyh/AAAA//8DAFBL&#10;AQItABQABgAIAAAAIQC2gziS/gAAAOEBAAATAAAAAAAAAAAAAAAAAAAAAABbQ29udGVudF9UeXBl&#10;c10ueG1sUEsBAi0AFAAGAAgAAAAhADj9If/WAAAAlAEAAAsAAAAAAAAAAAAAAAAALwEAAF9yZWxz&#10;Ly5yZWxzUEsBAi0AFAAGAAgAAAAhACAjuP0pAgAATwQAAA4AAAAAAAAAAAAAAAAALgIAAGRycy9l&#10;Mm9Eb2MueG1sUEsBAi0AFAAGAAgAAAAhALwNqP/fAAAACgEAAA8AAAAAAAAAAAAAAAAAgwQAAGRy&#10;cy9kb3ducmV2LnhtbFBLBQYAAAAABAAEAPMAAACPBQAAAAA=&#10;">
                 <v:textbox>
                   <w:txbxContent>
                     <w:p>
@@ -12277,6 +12418,9 @@
       </w:r>
     </w:p>
     <w:p>
+      <w:pPr>
+        <w:jc w:val="both"/>
+      </w:pPr>
       <w:r>
         <w:rPr>
           <w:noProof/>
@@ -12841,8 +12985,6 @@
                               </w:r>
                               <w:r>
                                 <w:br/>
-                              </w:r>
-                              <w:r>
                                 <w:t>h-1</w:t>
                               </w:r>
                             </w:p>
@@ -13110,8 +13252,6 @@
                         </w:r>
                         <w:r>
                           <w:br/>
-                        </w:r>
-                        <w:r>
                           <w:t>h-1</w:t>
                         </w:r>
                       </w:p>
@@ -13159,10 +13299,18 @@
         <w:t xml:space="preserve"> </w:t>
       </w:r>
     </w:p>
-    <w:p/>
-    <w:p/>
     <w:p>
       <w:pPr>
+        <w:jc w:val="both"/>
+        <w:rPr>
+          <w:b/>
+          <w:sz w:val="24"/>
+        </w:rPr>
+      </w:pPr>
+    </w:p>
+    <w:p>
+      <w:pPr>
+        <w:jc w:val="both"/>
         <w:rPr>
           <w:b/>
           <w:sz w:val="24"/>
@@ -13506,14 +13654,12 @@
       </w:r>
     </w:p>
     <w:p>
-      <w:r>
-        <w:t>Nella tabella seguente sono riassunte le complessità computazionali per ognuno dei precedenti metodi.</w:t>
-      </w:r>
-    </w:p>
-    <w:p>
       <w:pPr>
         <w:jc w:val="both"/>
       </w:pPr>
+      <w:r>
+        <w:t>Nella tabella seguente sono riassunte le complessità computazionali per ognuno dei precedenti metodi.</w:t>
+      </w:r>
     </w:p>
     <w:tbl>
       <w:tblPr>
@@ -13783,6 +13929,16 @@
       <w:pPr>
         <w:jc w:val="both"/>
       </w:pPr>
+      <w:r>
+        <w:rPr>
+          <w:b/>
+          <w:sz w:val="24"/>
+        </w:rPr>
+        <w:t>Esercizio 3:</w:t>
+      </w:r>
+      <w:r>
+        <w:t xml:space="preserve"> </w:t>
+      </w:r>
     </w:p>
     <w:p>
       <w:pPr>
@@ -13790,13 +13946,105 @@
       </w:pPr>
       <w:r>
         <w:rPr>
-          <w:b/>
-          <w:sz w:val="24"/>
+          <w:i/>
         </w:rPr>
-        <w:t>Esercizio 3:</w:t>
+        <w:t>find_repetition()</w:t>
+      </w:r>
+      <w:r>
+        <w:t xml:space="preserve"> è una fu</w:t>
+      </w:r>
+      <w:r>
+        <w:t xml:space="preserve">nzione utilizzata per individuare file duplicati (file con nomi diversi ma con medesimi contenuti) all’interno di una cartella. Il suo funzionamento è basato sull’utilizzo di dizionari e della funzione </w:t>
+      </w:r>
+      <w:r>
+        <w:rPr>
+          <w:i/>
+        </w:rPr>
+        <w:t>hash()</w:t>
+      </w:r>
+      <w:r>
+        <w:t xml:space="preserve"> built-in di </w:t>
+      </w:r>
+      <w:r>
+        <w:t>P</w:t>
+      </w:r>
+      <w:r>
+        <w:t xml:space="preserve">ython. </w:t>
+      </w:r>
+      <w:r>
+        <w:t xml:space="preserve">Per ogni file viene calcolato l’hash del </w:t>
+      </w:r>
+      <w:r>
+        <w:t xml:space="preserve">suo </w:t>
+      </w:r>
+      <w:r>
+        <w:t xml:space="preserve">contenuto </w:t>
+      </w:r>
+      <w:r>
+        <w:t xml:space="preserve">e </w:t>
+      </w:r>
+      <w:r>
+        <w:t>utilizzato come chiave in una struttura associativa chiave-valore</w:t>
+      </w:r>
+      <w:r>
+        <w:t xml:space="preserve"> della forma </w:t>
+      </w:r>
+      <w:r>
+        <w:t>&lt;</w:t>
+      </w:r>
+      <w:r>
+        <w:t>hash calcolato, lista dei file collidenti</w:t>
+      </w:r>
+      <w:r>
+        <w:t>&gt;</w:t>
+      </w:r>
+      <w:r>
+        <w:t xml:space="preserve">. Se </w:t>
+      </w:r>
+      <w:r>
+        <w:t xml:space="preserve">due </w:t>
+      </w:r>
+      <w:r>
+        <w:t xml:space="preserve">file hanno </w:t>
+      </w:r>
+      <w:r>
+        <w:t xml:space="preserve">lo </w:t>
+      </w:r>
+      <w:r>
+        <w:t>stesso contenuto</w:t>
+      </w:r>
+      <w:r>
+        <w:t>,</w:t>
+      </w:r>
+      <w:r>
+        <w:t xml:space="preserve"> il loro hash</w:t>
+      </w:r>
+      <w:r>
+        <w:t xml:space="preserve"> con elevata probabilità</w:t>
+      </w:r>
+      <w:r>
+        <w:t>,</w:t>
+      </w:r>
+      <w:r>
+        <w:t xml:space="preserve"> a patto della scelta di una funzione di hash sufficientemente resistente alle collisioni,</w:t>
+      </w:r>
+      <w:r>
+        <w:t xml:space="preserve"> sarà lo stesso</w:t>
+      </w:r>
+      <w:r>
+        <w:t>,</w:t>
       </w:r>
       <w:r>
         <w:t xml:space="preserve"> </w:t>
+      </w:r>
+      <w:r>
+        <w:t xml:space="preserve">implicando che i file sono </w:t>
+      </w:r>
+      <w:r>
+        <w:t>equivalenti</w:t>
+      </w:r>
+      <w:r>
+        <w:t>. In tale caso l’identificativo del file collidente viene aggiunto alla lista di collisione opportuna.</w:t>
       </w:r>
     </w:p>
     <w:p>
@@ -13804,88 +14052,10 @@
         <w:jc w:val="both"/>
       </w:pPr>
       <w:r>
-        <w:rPr>
-          <w:i/>
-        </w:rPr>
-        <w:t>find_repetition()</w:t>
-      </w:r>
-      <w:r>
-        <w:t xml:space="preserve"> è una fu</w:t>
-      </w:r>
-      <w:r>
-        <w:t xml:space="preserve">nzione utilizzata per individuare file duplicati (file con nomi diversi ma con medesimi contenuti) all’interno di una cartella. Il suo funzionamento è basato sull’utilizzo di dizionari e della funzione </w:t>
-      </w:r>
-      <w:r>
-        <w:rPr>
-          <w:i/>
-        </w:rPr>
-        <w:t>hash()</w:t>
-      </w:r>
-      <w:r>
-        <w:t xml:space="preserve"> built-in di </w:t>
-      </w:r>
-      <w:r>
-        <w:t>P</w:t>
-      </w:r>
-      <w:r>
-        <w:t xml:space="preserve">ython. </w:t>
-      </w:r>
-      <w:r>
-        <w:t xml:space="preserve">Per ogni file viene calcolato l’hash del </w:t>
-      </w:r>
-      <w:r>
-        <w:t xml:space="preserve">suo </w:t>
-      </w:r>
-      <w:r>
-        <w:t xml:space="preserve">contenuto </w:t>
-      </w:r>
-      <w:r>
-        <w:t xml:space="preserve">e </w:t>
-      </w:r>
-      <w:r>
-        <w:t>utilizzato come chiave in una struttura associativa chiave-valore</w:t>
-      </w:r>
-      <w:r>
-        <w:t xml:space="preserve"> della forma </w:t>
-      </w:r>
-      <w:r>
-        <w:t>&lt;</w:t>
-      </w:r>
-      <w:r>
-        <w:t>hash calcolato, lista dei file collidenti</w:t>
-      </w:r>
-      <w:r>
-        <w:t>&gt;</w:t>
-      </w:r>
-      <w:r>
-        <w:t xml:space="preserve">. Se </w:t>
-      </w:r>
-      <w:r>
-        <w:t xml:space="preserve">due </w:t>
-      </w:r>
-      <w:r>
-        <w:t>file hanno stesso contenuto</w:t>
-      </w:r>
-      <w:r>
-        <w:t>,</w:t>
-      </w:r>
-      <w:r>
-        <w:t xml:space="preserve"> il loro hash</w:t>
-      </w:r>
-      <w:r>
-        <w:t xml:space="preserve"> con elevata probabilità</w:t>
-      </w:r>
-      <w:r>
-        <w:t>,</w:t>
-      </w:r>
-      <w:r>
-        <w:t xml:space="preserve"> a patto della scelta di una funzione di hash sufficientemente resistente alle collisioni,</w:t>
-      </w:r>
-      <w:r>
-        <w:t xml:space="preserve"> sarà lo stesso </w:t>
-      </w:r>
-      <w:r>
-        <w:t>implicando che i file sono gli stessi. In tale caso l’identificativo del file collidente viene aggiunto alla lista di collisione opportuna.</w:t>
+        <w:t>La complessità di tale funzione è lineare rispetto al numero di file presente nella cartella</w:t>
+      </w:r>
+      <w:r>
+        <w:t xml:space="preserve"> se si considera il calcolo dell’hash a tempo costante O(1). </w:t>
       </w:r>
     </w:p>
     <w:p>
@@ -13893,24 +14063,25 @@
         <w:jc w:val="both"/>
       </w:pPr>
       <w:r>
-        <w:t>La complessità di tale funzione è lineare rispetto al numero di file presente nella cartella</w:t>
-      </w:r>
-      <w:r>
-        <w:t xml:space="preserve"> se si considera il calcolo dell’hash a tempo costante O(1). </w:t>
-      </w:r>
-    </w:p>
-    <w:p>
-      <w:pPr>
-        <w:jc w:val="both"/>
-      </w:pPr>
-      <w:r>
         <w:t xml:space="preserve">Per l’hashing sono a disposizione molte scelte. Il trade-off è sulla loro velocità di esecuzione e sullo spazio di memorizzazione dell’hash prodotto. </w:t>
       </w:r>
       <w:r>
         <w:t>Dato che la problematica non riguarda questioni di sicurezza si è ritenuto superfluo scomodare funzioni</w:t>
       </w:r>
       <w:r>
-        <w:t xml:space="preserve"> messe a disposizione nelle librerie crittografiche che presentano tempi di calcolo potenzialmente insoddisfacenti e valori di hash di dimensione considerevole.  Si è allora adottata come soluzione la semplice e veloce funzione built-in </w:t>
+        <w:t xml:space="preserve"> messe a disposizione </w:t>
+      </w:r>
+      <w:r>
+        <w:t>dalle</w:t>
+      </w:r>
+      <w:r>
+        <w:t xml:space="preserve"> librerie crittografiche</w:t>
+      </w:r>
+      <w:r>
+        <w:t>,</w:t>
+      </w:r>
+      <w:r>
+        <w:t xml:space="preserve"> che presentano tempi di calcolo potenzialmente insoddisfacenti e valori di hash di dimensione considerevole.  Si è allora adottata come soluzione la semplice e veloce funzione built-in </w:t>
       </w:r>
       <w:r>
         <w:rPr>
@@ -13962,46 +14133,94 @@
     <w:p>
       <w:pPr>
         <w:jc w:val="both"/>
-        <w:rPr>
-          <w:sz w:val="24"/>
-        </w:rPr>
       </w:pPr>
       <w:r>
-        <w:rPr>
-          <w:sz w:val="24"/>
-        </w:rPr>
+        <w:t>Il problema della</w:t>
+      </w:r>
+      <w:r>
+        <w:t xml:space="preserve"> definizione di una sottostringa circolare può essere affrontato applicando l’algoritmo KMP</w:t>
+      </w:r>
+      <w:r>
+        <w:t>,</w:t>
+      </w:r>
+      <w:r>
+        <w:t xml:space="preserve"> che garantisce complessità O(n+m), dove n e m sono le lunghezze del testo analizzato e del pattern da ricercare, con una piccola manipolazione del testo iniziale.</w:t>
+      </w:r>
+      <w:r>
+        <w:t xml:space="preserve"> Essa consiste nel concatenare al testo come suffisso i suoi primi m caratteri</w:t>
+      </w:r>
+      <w:r>
+        <w:t>,</w:t>
+      </w:r>
+      <w:r>
+        <w:t xml:space="preserve"> simulando la circolarità del pattern. Così facendo</w:t>
+      </w:r>
+      <w:r>
+        <w:t>,</w:t>
+      </w:r>
+      <w:r>
+        <w:t xml:space="preserve"> un’esecuzione </w:t>
+      </w:r>
+      <w:r>
         <w:lastRenderedPageBreak/>
-        <w:t>Il problema della</w:t>
-      </w:r>
-      <w:r>
-        <w:rPr>
-          <w:sz w:val="24"/>
-        </w:rPr>
-        <w:t xml:space="preserve"> definizione di una sottostringa circolare può essere ancora affrontato applicando l’algoritmo KMP che garantisce complessità O(n+m), dove n e m sono le lunghezze del testo analizzato e del pattern da ricercare, con una piccola manipolazione del testo iniziale.</w:t>
-      </w:r>
-      <w:r>
-        <w:rPr>
-          <w:sz w:val="24"/>
-        </w:rPr>
-        <w:t xml:space="preserve"> Essa consiste nel concatenare al testo come suffisso i suoi primi m caratteri simulando la circolarità del pattern. Così facendo un’esecuzione dell’algoritmo KMP sul nuovo testo rimane in tempo lineare, in particolare O((n+m)+m) avendo incrementato la dimensione del testo.</w:t>
-      </w:r>
-      <w:r>
-        <w:rPr>
-          <w:sz w:val="24"/>
-        </w:rPr>
-        <w:t xml:space="preserve"> Ma dato che si assume ei problemi di pattern matching che n &gt;&gt; m, asintoticamente la complessità della soluzione può essere valutata come di O(n+m).</w:t>
-      </w:r>
-      <w:r>
-        <w:rPr>
-          <w:sz w:val="24"/>
-        </w:rPr>
-        <w:t xml:space="preserve"> Oppure, in altra maniera, la complessità totale è ordine di O(n+2m) con la costante moltiplicativa 2 che può essere trascurata asintoticamente.</w:t>
-      </w:r>
-    </w:p>
-    <w:p>
-      <w:pPr>
-        <w:jc w:val="both"/>
-      </w:pPr>
+        <w:t xml:space="preserve">dell’algoritmo KMP sul nuovo testo </w:t>
+      </w:r>
+      <w:r>
+        <w:t>preserva</w:t>
+      </w:r>
+      <w:r>
+        <w:t xml:space="preserve"> </w:t>
+      </w:r>
+      <w:r>
+        <w:t>un</w:t>
+      </w:r>
+      <w:r>
+        <w:t xml:space="preserve"> tempo lineare, in particolare O((n+m)+m)</w:t>
+      </w:r>
+      <w:r>
+        <w:t>,</w:t>
+      </w:r>
+      <w:r>
+        <w:t xml:space="preserve"> avendo incrementato la dimensione del testo.</w:t>
+      </w:r>
+      <w:r>
+        <w:t xml:space="preserve"> Ma</w:t>
+      </w:r>
+      <w:r>
+        <w:t>,</w:t>
+      </w:r>
+      <w:r>
+        <w:t xml:space="preserve"> dato che si assume </w:t>
+      </w:r>
+      <w:r>
+        <w:t>n</w:t>
+      </w:r>
+      <w:r>
+        <w:t>ei problemi di pattern matching che n &gt;&gt; m, asintoticamente la complessità della soluzione può essere valutata come di O(n+m).</w:t>
+      </w:r>
+      <w:r>
+        <w:t xml:space="preserve"> Oppure, </w:t>
+      </w:r>
+      <w:r>
+        <w:t>sotto un’altra ottica</w:t>
+      </w:r>
+      <w:r>
+        <w:t>, la complessità totale è ordine di O(n+2m)</w:t>
+      </w:r>
+      <w:r>
+        <w:t>,</w:t>
+      </w:r>
+      <w:r>
+        <w:t xml:space="preserve"> </w:t>
+      </w:r>
+      <w:r>
+        <w:t>in cui</w:t>
+      </w:r>
+      <w:r>
+        <w:t xml:space="preserve"> la costante moltiplicativa 2 può essere trascurata asintoticamente.</w:t>
+      </w:r>
+      <w:bookmarkStart w:id="3" w:name="_GoBack"/>
+      <w:bookmarkEnd w:id="3"/>
     </w:p>
     <w:sectPr>
       <w:pgSz w:w="11906" w:h="16838"/>

</xml_diff>